<commit_message>
Edited Game Script and Script Requirements
</commit_message>
<xml_diff>
--- a/Doorman_Documents/Game_Script.docx
+++ b/Doorman_Documents/Game_Script.docx
@@ -16,40 +16,1755 @@
         <w:t>Character List:</w:t>
       </w:r>
     </w:p>
+    <w:tbl>
+      <w:tblPr>
+        <w:tblStyle w:val="TableGrid"/>
+        <w:tblW w:w="0" w:type="auto"/>
+        <w:tblLook w:val="04A0" w:firstRow="1" w:lastRow="0" w:firstColumn="1" w:lastColumn="0" w:noHBand="0" w:noVBand="1"/>
+      </w:tblPr>
+      <w:tblGrid>
+        <w:gridCol w:w="2330"/>
+        <w:gridCol w:w="2330"/>
+        <w:gridCol w:w="2332"/>
+        <w:gridCol w:w="2358"/>
+      </w:tblGrid>
+      <w:tr>
+        <w:tc>
+          <w:tcPr>
+            <w:tcW w:w="2337" w:type="dxa"/>
+          </w:tcPr>
+          <w:p>
+            <w:pPr>
+              <w:jc w:val="center"/>
+              <w:rPr>
+                <w:b/>
+              </w:rPr>
+            </w:pPr>
+            <w:r>
+              <w:rPr>
+                <w:b/>
+              </w:rPr>
+              <w:t>Character</w:t>
+            </w:r>
+          </w:p>
+        </w:tc>
+        <w:tc>
+          <w:tcPr>
+            <w:tcW w:w="2337" w:type="dxa"/>
+          </w:tcPr>
+          <w:p>
+            <w:pPr>
+              <w:jc w:val="center"/>
+              <w:rPr>
+                <w:b/>
+              </w:rPr>
+            </w:pPr>
+            <w:r>
+              <w:rPr>
+                <w:b/>
+              </w:rPr>
+              <w:t>Location</w:t>
+            </w:r>
+          </w:p>
+        </w:tc>
+        <w:tc>
+          <w:tcPr>
+            <w:tcW w:w="2338" w:type="dxa"/>
+          </w:tcPr>
+          <w:p>
+            <w:pPr>
+              <w:jc w:val="center"/>
+              <w:rPr>
+                <w:b/>
+              </w:rPr>
+            </w:pPr>
+            <w:r>
+              <w:rPr>
+                <w:b/>
+              </w:rPr>
+              <w:t>Description</w:t>
+            </w:r>
+          </w:p>
+        </w:tc>
+        <w:tc>
+          <w:tcPr>
+            <w:tcW w:w="2338" w:type="dxa"/>
+          </w:tcPr>
+          <w:p>
+            <w:pPr>
+              <w:jc w:val="center"/>
+              <w:rPr>
+                <w:b/>
+              </w:rPr>
+            </w:pPr>
+            <w:r>
+              <w:rPr>
+                <w:b/>
+              </w:rPr>
+              <w:t>File</w:t>
+            </w:r>
+          </w:p>
+        </w:tc>
+      </w:tr>
+      <w:tr>
+        <w:tc>
+          <w:tcPr>
+            <w:tcW w:w="2337" w:type="dxa"/>
+          </w:tcPr>
+          <w:p>
+            <w:pPr>
+              <w:jc w:val="center"/>
+            </w:pPr>
+            <w:r>
+              <w:t>Jim</w:t>
+            </w:r>
+          </w:p>
+        </w:tc>
+        <w:tc>
+          <w:tcPr>
+            <w:tcW w:w="2337" w:type="dxa"/>
+          </w:tcPr>
+          <w:p>
+            <w:pPr>
+              <w:jc w:val="center"/>
+            </w:pPr>
+            <w:r>
+              <w:t>All scenes</w:t>
+            </w:r>
+          </w:p>
+        </w:tc>
+        <w:tc>
+          <w:tcPr>
+            <w:tcW w:w="2338" w:type="dxa"/>
+          </w:tcPr>
+          <w:p>
+            <w:pPr>
+              <w:jc w:val="center"/>
+            </w:pPr>
+            <w:r>
+              <w:t>Playable character</w:t>
+            </w:r>
+          </w:p>
+        </w:tc>
+        <w:tc>
+          <w:tcPr>
+            <w:tcW w:w="2338" w:type="dxa"/>
+          </w:tcPr>
+          <w:p>
+            <w:pPr>
+              <w:jc w:val="center"/>
+            </w:pPr>
+            <w:r>
+              <w:t>None (POV)</w:t>
+            </w:r>
+          </w:p>
+        </w:tc>
+      </w:tr>
+      <w:tr>
+        <w:tc>
+          <w:tcPr>
+            <w:tcW w:w="2337" w:type="dxa"/>
+          </w:tcPr>
+          <w:p>
+            <w:pPr>
+              <w:jc w:val="center"/>
+            </w:pPr>
+            <w:r>
+              <w:t>Madame Feline</w:t>
+            </w:r>
+          </w:p>
+        </w:tc>
+        <w:tc>
+          <w:tcPr>
+            <w:tcW w:w="2337" w:type="dxa"/>
+          </w:tcPr>
+          <w:p>
+            <w:pPr>
+              <w:jc w:val="center"/>
+            </w:pPr>
+            <w:r>
+              <w:t>Lobby, Room</w:t>
+            </w:r>
+          </w:p>
+        </w:tc>
+        <w:tc>
+          <w:tcPr>
+            <w:tcW w:w="2338" w:type="dxa"/>
+          </w:tcPr>
+          <w:p>
+            <w:pPr>
+              <w:jc w:val="center"/>
+            </w:pPr>
+            <w:r>
+              <w:t>Hotel Guest</w:t>
+            </w:r>
+          </w:p>
+        </w:tc>
+        <w:tc>
+          <w:tcPr>
+            <w:tcW w:w="2338" w:type="dxa"/>
+          </w:tcPr>
+          <w:p>
+            <w:pPr>
+              <w:jc w:val="center"/>
+            </w:pPr>
+            <w:r>
+              <w:t>Char_MadamFeline.png</w:t>
+            </w:r>
+          </w:p>
+        </w:tc>
+      </w:tr>
+      <w:tr>
+        <w:tc>
+          <w:tcPr>
+            <w:tcW w:w="2337" w:type="dxa"/>
+          </w:tcPr>
+          <w:p>
+            <w:pPr>
+              <w:jc w:val="center"/>
+            </w:pPr>
+            <w:r>
+              <w:t>Chris</w:t>
+            </w:r>
+          </w:p>
+        </w:tc>
+        <w:tc>
+          <w:tcPr>
+            <w:tcW w:w="2337" w:type="dxa"/>
+          </w:tcPr>
+          <w:p>
+            <w:pPr>
+              <w:jc w:val="center"/>
+            </w:pPr>
+            <w:r>
+              <w:t>Lobby, Room</w:t>
+            </w:r>
+          </w:p>
+        </w:tc>
+        <w:tc>
+          <w:tcPr>
+            <w:tcW w:w="2338" w:type="dxa"/>
+          </w:tcPr>
+          <w:p>
+            <w:pPr>
+              <w:jc w:val="center"/>
+            </w:pPr>
+            <w:r>
+              <w:t>Hotel Guest</w:t>
+            </w:r>
+          </w:p>
+        </w:tc>
+        <w:tc>
+          <w:tcPr>
+            <w:tcW w:w="2338" w:type="dxa"/>
+          </w:tcPr>
+          <w:p>
+            <w:pPr>
+              <w:jc w:val="center"/>
+            </w:pPr>
+            <w:r>
+              <w:t>Char_Chris.png</w:t>
+            </w:r>
+          </w:p>
+        </w:tc>
+      </w:tr>
+      <w:tr>
+        <w:tc>
+          <w:tcPr>
+            <w:tcW w:w="2337" w:type="dxa"/>
+          </w:tcPr>
+          <w:p>
+            <w:pPr>
+              <w:jc w:val="center"/>
+            </w:pPr>
+            <w:r>
+              <w:t>Jason</w:t>
+            </w:r>
+          </w:p>
+        </w:tc>
+        <w:tc>
+          <w:tcPr>
+            <w:tcW w:w="2337" w:type="dxa"/>
+          </w:tcPr>
+          <w:p>
+            <w:pPr>
+              <w:jc w:val="center"/>
+            </w:pPr>
+            <w:r>
+              <w:t>Lobby, Room</w:t>
+            </w:r>
+          </w:p>
+        </w:tc>
+        <w:tc>
+          <w:tcPr>
+            <w:tcW w:w="2338" w:type="dxa"/>
+          </w:tcPr>
+          <w:p>
+            <w:pPr>
+              <w:jc w:val="center"/>
+            </w:pPr>
+            <w:r>
+              <w:t>Hotel Guest</w:t>
+            </w:r>
+          </w:p>
+        </w:tc>
+        <w:tc>
+          <w:tcPr>
+            <w:tcW w:w="2338" w:type="dxa"/>
+          </w:tcPr>
+          <w:p>
+            <w:pPr>
+              <w:jc w:val="center"/>
+            </w:pPr>
+            <w:r>
+              <w:t>Char_Jason.png</w:t>
+            </w:r>
+          </w:p>
+        </w:tc>
+      </w:tr>
+      <w:tr>
+        <w:tc>
+          <w:tcPr>
+            <w:tcW w:w="2337" w:type="dxa"/>
+          </w:tcPr>
+          <w:p>
+            <w:pPr>
+              <w:jc w:val="center"/>
+            </w:pPr>
+            <w:r>
+              <w:t>Coach</w:t>
+            </w:r>
+          </w:p>
+        </w:tc>
+        <w:tc>
+          <w:tcPr>
+            <w:tcW w:w="2337" w:type="dxa"/>
+          </w:tcPr>
+          <w:p>
+            <w:pPr>
+              <w:jc w:val="center"/>
+            </w:pPr>
+            <w:r>
+              <w:t>Lobby, Room</w:t>
+            </w:r>
+          </w:p>
+        </w:tc>
+        <w:tc>
+          <w:tcPr>
+            <w:tcW w:w="2338" w:type="dxa"/>
+          </w:tcPr>
+          <w:p>
+            <w:pPr>
+              <w:jc w:val="center"/>
+            </w:pPr>
+            <w:r>
+              <w:t>Hotel Guest</w:t>
+            </w:r>
+          </w:p>
+        </w:tc>
+        <w:tc>
+          <w:tcPr>
+            <w:tcW w:w="2338" w:type="dxa"/>
+          </w:tcPr>
+          <w:p>
+            <w:pPr>
+              <w:jc w:val="center"/>
+            </w:pPr>
+            <w:r>
+              <w:t>Char_Coach.png</w:t>
+            </w:r>
+          </w:p>
+        </w:tc>
+      </w:tr>
+      <w:tr>
+        <w:tc>
+          <w:tcPr>
+            <w:tcW w:w="2337" w:type="dxa"/>
+          </w:tcPr>
+          <w:p>
+            <w:pPr>
+              <w:jc w:val="center"/>
+            </w:pPr>
+            <w:r>
+              <w:t>Sir Edmond</w:t>
+            </w:r>
+          </w:p>
+        </w:tc>
+        <w:tc>
+          <w:tcPr>
+            <w:tcW w:w="2337" w:type="dxa"/>
+          </w:tcPr>
+          <w:p>
+            <w:pPr>
+              <w:jc w:val="center"/>
+            </w:pPr>
+            <w:r>
+              <w:t>Lobby, Room</w:t>
+            </w:r>
+          </w:p>
+        </w:tc>
+        <w:tc>
+          <w:tcPr>
+            <w:tcW w:w="2338" w:type="dxa"/>
+          </w:tcPr>
+          <w:p>
+            <w:pPr>
+              <w:jc w:val="center"/>
+            </w:pPr>
+            <w:r>
+              <w:t>Hotel Guest</w:t>
+            </w:r>
+          </w:p>
+        </w:tc>
+        <w:tc>
+          <w:tcPr>
+            <w:tcW w:w="2338" w:type="dxa"/>
+          </w:tcPr>
+          <w:p>
+            <w:pPr>
+              <w:jc w:val="center"/>
+            </w:pPr>
+            <w:r>
+              <w:t>Char_Edmond.png</w:t>
+            </w:r>
+          </w:p>
+        </w:tc>
+      </w:tr>
+      <w:tr>
+        <w:tc>
+          <w:tcPr>
+            <w:tcW w:w="2337" w:type="dxa"/>
+          </w:tcPr>
+          <w:p>
+            <w:pPr>
+              <w:jc w:val="center"/>
+            </w:pPr>
+            <w:r>
+              <w:t>Kim</w:t>
+            </w:r>
+          </w:p>
+        </w:tc>
+        <w:tc>
+          <w:tcPr>
+            <w:tcW w:w="2337" w:type="dxa"/>
+          </w:tcPr>
+          <w:p>
+            <w:pPr>
+              <w:jc w:val="center"/>
+            </w:pPr>
+            <w:r>
+              <w:t>Lobby, Room</w:t>
+            </w:r>
+          </w:p>
+        </w:tc>
+        <w:tc>
+          <w:tcPr>
+            <w:tcW w:w="2338" w:type="dxa"/>
+          </w:tcPr>
+          <w:p>
+            <w:pPr>
+              <w:jc w:val="center"/>
+            </w:pPr>
+            <w:r>
+              <w:t>Hotel Guest</w:t>
+            </w:r>
+          </w:p>
+        </w:tc>
+        <w:tc>
+          <w:tcPr>
+            <w:tcW w:w="2338" w:type="dxa"/>
+          </w:tcPr>
+          <w:p>
+            <w:pPr>
+              <w:jc w:val="center"/>
+            </w:pPr>
+            <w:r>
+              <w:t>Char_Kim.png</w:t>
+            </w:r>
+          </w:p>
+        </w:tc>
+      </w:tr>
+      <w:tr>
+        <w:tc>
+          <w:tcPr>
+            <w:tcW w:w="2337" w:type="dxa"/>
+          </w:tcPr>
+          <w:p>
+            <w:pPr>
+              <w:jc w:val="center"/>
+            </w:pPr>
+            <w:r>
+              <w:t>Colonel Ketchup</w:t>
+            </w:r>
+          </w:p>
+        </w:tc>
+        <w:tc>
+          <w:tcPr>
+            <w:tcW w:w="2337" w:type="dxa"/>
+          </w:tcPr>
+          <w:p>
+            <w:pPr>
+              <w:jc w:val="center"/>
+            </w:pPr>
+            <w:r>
+              <w:t>Lobby, Room</w:t>
+            </w:r>
+          </w:p>
+        </w:tc>
+        <w:tc>
+          <w:tcPr>
+            <w:tcW w:w="2338" w:type="dxa"/>
+          </w:tcPr>
+          <w:p>
+            <w:pPr>
+              <w:jc w:val="center"/>
+            </w:pPr>
+            <w:r>
+              <w:t>Hotel Guest</w:t>
+            </w:r>
+          </w:p>
+        </w:tc>
+        <w:tc>
+          <w:tcPr>
+            <w:tcW w:w="2338" w:type="dxa"/>
+          </w:tcPr>
+          <w:p>
+            <w:pPr>
+              <w:jc w:val="center"/>
+            </w:pPr>
+            <w:r>
+              <w:t>Char_Colonel.png</w:t>
+            </w:r>
+          </w:p>
+        </w:tc>
+      </w:tr>
+      <w:tr>
+        <w:tc>
+          <w:tcPr>
+            <w:tcW w:w="2337" w:type="dxa"/>
+          </w:tcPr>
+          <w:p>
+            <w:pPr>
+              <w:jc w:val="center"/>
+            </w:pPr>
+            <w:r>
+              <w:t>Hotel Manager</w:t>
+            </w:r>
+          </w:p>
+        </w:tc>
+        <w:tc>
+          <w:tcPr>
+            <w:tcW w:w="2337" w:type="dxa"/>
+          </w:tcPr>
+          <w:p>
+            <w:pPr>
+              <w:jc w:val="center"/>
+            </w:pPr>
+            <w:r>
+              <w:t>Jim’s Room, Lobby</w:t>
+            </w:r>
+          </w:p>
+        </w:tc>
+        <w:tc>
+          <w:tcPr>
+            <w:tcW w:w="2338" w:type="dxa"/>
+          </w:tcPr>
+          <w:p>
+            <w:pPr>
+              <w:jc w:val="center"/>
+            </w:pPr>
+            <w:r>
+              <w:t>Hire’s Jim, Overseer</w:t>
+            </w:r>
+          </w:p>
+        </w:tc>
+        <w:tc>
+          <w:tcPr>
+            <w:tcW w:w="2338" w:type="dxa"/>
+          </w:tcPr>
+          <w:p>
+            <w:pPr>
+              <w:jc w:val="center"/>
+            </w:pPr>
+            <w:r>
+              <w:t>None (unseen)</w:t>
+            </w:r>
+          </w:p>
+        </w:tc>
+      </w:tr>
+      <w:tr>
+        <w:tc>
+          <w:tcPr>
+            <w:tcW w:w="2337" w:type="dxa"/>
+          </w:tcPr>
+          <w:p>
+            <w:pPr>
+              <w:jc w:val="center"/>
+            </w:pPr>
+            <w:r>
+              <w:t>Police Officer</w:t>
+            </w:r>
+          </w:p>
+        </w:tc>
+        <w:tc>
+          <w:tcPr>
+            <w:tcW w:w="2337" w:type="dxa"/>
+          </w:tcPr>
+          <w:p>
+            <w:pPr>
+              <w:jc w:val="center"/>
+            </w:pPr>
+            <w:r>
+              <w:t>Jail, Floor, Room</w:t>
+            </w:r>
+          </w:p>
+        </w:tc>
+        <w:tc>
+          <w:tcPr>
+            <w:tcW w:w="2338" w:type="dxa"/>
+          </w:tcPr>
+          <w:p>
+            <w:pPr>
+              <w:jc w:val="center"/>
+            </w:pPr>
+            <w:r>
+              <w:t>Arrests Jim</w:t>
+            </w:r>
+          </w:p>
+        </w:tc>
+        <w:tc>
+          <w:tcPr>
+            <w:tcW w:w="2338" w:type="dxa"/>
+          </w:tcPr>
+          <w:p>
+            <w:pPr>
+              <w:jc w:val="center"/>
+            </w:pPr>
+            <w:r>
+              <w:t>None (unseen)</w:t>
+            </w:r>
+          </w:p>
+        </w:tc>
+      </w:tr>
+      <w:tr>
+        <w:tc>
+          <w:tcPr>
+            <w:tcW w:w="2337" w:type="dxa"/>
+          </w:tcPr>
+          <w:p>
+            <w:pPr>
+              <w:jc w:val="center"/>
+            </w:pPr>
+            <w:r>
+              <w:t>Pawn Shop Owner</w:t>
+            </w:r>
+          </w:p>
+        </w:tc>
+        <w:tc>
+          <w:tcPr>
+            <w:tcW w:w="2337" w:type="dxa"/>
+          </w:tcPr>
+          <w:p>
+            <w:pPr>
+              <w:jc w:val="center"/>
+            </w:pPr>
+            <w:r>
+              <w:t>Pawn Shop</w:t>
+            </w:r>
+          </w:p>
+        </w:tc>
+        <w:tc>
+          <w:tcPr>
+            <w:tcW w:w="2338" w:type="dxa"/>
+          </w:tcPr>
+          <w:p>
+            <w:pPr>
+              <w:jc w:val="center"/>
+            </w:pPr>
+            <w:r>
+              <w:t>Prices goods stolen</w:t>
+            </w:r>
+          </w:p>
+        </w:tc>
+        <w:tc>
+          <w:tcPr>
+            <w:tcW w:w="2338" w:type="dxa"/>
+          </w:tcPr>
+          <w:p>
+            <w:pPr>
+              <w:jc w:val="center"/>
+            </w:pPr>
+            <w:r>
+              <w:t>None (unseen)</w:t>
+            </w:r>
+          </w:p>
+        </w:tc>
+      </w:tr>
+    </w:tbl>
+    <w:p/>
     <w:p>
       <w:r>
         <w:t>Location List:</w:t>
       </w:r>
     </w:p>
+    <w:tbl>
+      <w:tblPr>
+        <w:tblStyle w:val="TableGrid"/>
+        <w:tblW w:w="0" w:type="auto"/>
+        <w:tblLook w:val="04A0" w:firstRow="1" w:lastRow="0" w:firstColumn="1" w:lastColumn="0" w:noHBand="0" w:noVBand="1"/>
+      </w:tblPr>
+      <w:tblGrid>
+        <w:gridCol w:w="3116"/>
+        <w:gridCol w:w="3117"/>
+        <w:gridCol w:w="3117"/>
+      </w:tblGrid>
+      <w:tr>
+        <w:tc>
+          <w:tcPr>
+            <w:tcW w:w="3116" w:type="dxa"/>
+          </w:tcPr>
+          <w:p>
+            <w:pPr>
+              <w:jc w:val="center"/>
+              <w:rPr>
+                <w:b/>
+              </w:rPr>
+            </w:pPr>
+            <w:r>
+              <w:rPr>
+                <w:b/>
+              </w:rPr>
+              <w:t>Name</w:t>
+            </w:r>
+          </w:p>
+        </w:tc>
+        <w:tc>
+          <w:tcPr>
+            <w:tcW w:w="3117" w:type="dxa"/>
+          </w:tcPr>
+          <w:p>
+            <w:pPr>
+              <w:jc w:val="center"/>
+              <w:rPr>
+                <w:b/>
+              </w:rPr>
+            </w:pPr>
+            <w:r>
+              <w:rPr>
+                <w:b/>
+              </w:rPr>
+              <w:t>Description</w:t>
+            </w:r>
+          </w:p>
+        </w:tc>
+        <w:tc>
+          <w:tcPr>
+            <w:tcW w:w="3117" w:type="dxa"/>
+          </w:tcPr>
+          <w:p>
+            <w:pPr>
+              <w:jc w:val="center"/>
+              <w:rPr>
+                <w:b/>
+              </w:rPr>
+            </w:pPr>
+            <w:r>
+              <w:rPr>
+                <w:b/>
+              </w:rPr>
+              <w:t>BG File(s)</w:t>
+            </w:r>
+          </w:p>
+        </w:tc>
+      </w:tr>
+      <w:tr>
+        <w:tc>
+          <w:tcPr>
+            <w:tcW w:w="3116" w:type="dxa"/>
+          </w:tcPr>
+          <w:p>
+            <w:pPr>
+              <w:jc w:val="center"/>
+            </w:pPr>
+            <w:r>
+              <w:t>Jim’s Room</w:t>
+            </w:r>
+          </w:p>
+        </w:tc>
+        <w:tc>
+          <w:tcPr>
+            <w:tcW w:w="3117" w:type="dxa"/>
+          </w:tcPr>
+          <w:p>
+            <w:r>
+              <w:t>Start of game where Jim finds out he is hired.</w:t>
+            </w:r>
+          </w:p>
+        </w:tc>
+        <w:tc>
+          <w:tcPr>
+            <w:tcW w:w="3117" w:type="dxa"/>
+          </w:tcPr>
+          <w:p>
+            <w:pPr>
+              <w:jc w:val="center"/>
+            </w:pPr>
+            <w:r>
+              <w:t>Bg_</w:t>
+            </w:r>
+            <w:proofErr w:type="gramStart"/>
+            <w:r>
+              <w:t>Jimroom.jpg(</w:t>
+            </w:r>
+            <w:proofErr w:type="gramEnd"/>
+            <w:r>
+              <w:t>?)</w:t>
+            </w:r>
+          </w:p>
+        </w:tc>
+      </w:tr>
+      <w:tr>
+        <w:tc>
+          <w:tcPr>
+            <w:tcW w:w="3116" w:type="dxa"/>
+          </w:tcPr>
+          <w:p>
+            <w:pPr>
+              <w:jc w:val="center"/>
+            </w:pPr>
+            <w:r>
+              <w:t>Hotel Lobby</w:t>
+            </w:r>
+          </w:p>
+        </w:tc>
+        <w:tc>
+          <w:tcPr>
+            <w:tcW w:w="3117" w:type="dxa"/>
+          </w:tcPr>
+          <w:p>
+            <w:r>
+              <w:t>The lobby of the hotel, where the main dialogue portion of the game takes place.</w:t>
+            </w:r>
+          </w:p>
+        </w:tc>
+        <w:tc>
+          <w:tcPr>
+            <w:tcW w:w="3117" w:type="dxa"/>
+          </w:tcPr>
+          <w:p>
+            <w:pPr>
+              <w:jc w:val="center"/>
+            </w:pPr>
+            <w:r>
+              <w:t>Bg_Lobby.jpg</w:t>
+            </w:r>
+          </w:p>
+          <w:p>
+            <w:pPr>
+              <w:jc w:val="center"/>
+            </w:pPr>
+            <w:r>
+              <w:t>Bg_LobbyBlur.jpg</w:t>
+            </w:r>
+          </w:p>
+        </w:tc>
+      </w:tr>
+      <w:tr>
+        <w:tc>
+          <w:tcPr>
+            <w:tcW w:w="3116" w:type="dxa"/>
+          </w:tcPr>
+          <w:p>
+            <w:pPr>
+              <w:jc w:val="center"/>
+            </w:pPr>
+            <w:r>
+              <w:t>Hotel Elevator</w:t>
+            </w:r>
+          </w:p>
+        </w:tc>
+        <w:tc>
+          <w:tcPr>
+            <w:tcW w:w="3117" w:type="dxa"/>
+          </w:tcPr>
+          <w:p>
+            <w:r>
+              <w:t>Scene where the player decides which floor to go to.</w:t>
+            </w:r>
+          </w:p>
+        </w:tc>
+        <w:tc>
+          <w:tcPr>
+            <w:tcW w:w="3117" w:type="dxa"/>
+          </w:tcPr>
+          <w:p>
+            <w:pPr>
+              <w:jc w:val="center"/>
+            </w:pPr>
+            <w:r>
+              <w:t>Bg_Elevator.jpg</w:t>
+            </w:r>
+          </w:p>
+          <w:p>
+            <w:pPr>
+              <w:jc w:val="center"/>
+            </w:pPr>
+            <w:r>
+              <w:t>Bg_Buttons.jpg</w:t>
+            </w:r>
+          </w:p>
+        </w:tc>
+      </w:tr>
+      <w:tr>
+        <w:tc>
+          <w:tcPr>
+            <w:tcW w:w="3116" w:type="dxa"/>
+          </w:tcPr>
+          <w:p>
+            <w:pPr>
+              <w:jc w:val="center"/>
+            </w:pPr>
+            <w:r>
+              <w:t>Hotel Floor Hallway</w:t>
+            </w:r>
+          </w:p>
+        </w:tc>
+        <w:tc>
+          <w:tcPr>
+            <w:tcW w:w="3117" w:type="dxa"/>
+          </w:tcPr>
+          <w:p>
+            <w:r>
+              <w:t>Scene where the player decides which room to go into.</w:t>
+            </w:r>
+          </w:p>
+        </w:tc>
+        <w:tc>
+          <w:tcPr>
+            <w:tcW w:w="3117" w:type="dxa"/>
+          </w:tcPr>
+          <w:p>
+            <w:pPr>
+              <w:jc w:val="center"/>
+            </w:pPr>
+            <w:r>
+              <w:t>Bg_Hall.jpg</w:t>
+            </w:r>
+          </w:p>
+        </w:tc>
+      </w:tr>
+      <w:tr>
+        <w:tc>
+          <w:tcPr>
+            <w:tcW w:w="3116" w:type="dxa"/>
+          </w:tcPr>
+          <w:p>
+            <w:pPr>
+              <w:jc w:val="center"/>
+            </w:pPr>
+            <w:r>
+              <w:t>Hotel Room</w:t>
+            </w:r>
+          </w:p>
+        </w:tc>
+        <w:tc>
+          <w:tcPr>
+            <w:tcW w:w="3117" w:type="dxa"/>
+          </w:tcPr>
+          <w:p>
+            <w:r>
+              <w:t>Scene where the player decides what hiding spot to investigate.</w:t>
+            </w:r>
+          </w:p>
+        </w:tc>
+        <w:tc>
+          <w:tcPr>
+            <w:tcW w:w="3117" w:type="dxa"/>
+          </w:tcPr>
+          <w:p>
+            <w:pPr>
+              <w:jc w:val="center"/>
+            </w:pPr>
+            <w:r>
+              <w:t>Bg_Room.jpg</w:t>
+            </w:r>
+          </w:p>
+        </w:tc>
+      </w:tr>
+      <w:tr>
+        <w:tc>
+          <w:tcPr>
+            <w:tcW w:w="3116" w:type="dxa"/>
+          </w:tcPr>
+          <w:p>
+            <w:pPr>
+              <w:jc w:val="center"/>
+            </w:pPr>
+            <w:r>
+              <w:t>Jail</w:t>
+            </w:r>
+          </w:p>
+        </w:tc>
+        <w:tc>
+          <w:tcPr>
+            <w:tcW w:w="3117" w:type="dxa"/>
+          </w:tcPr>
+          <w:p>
+            <w:r>
+              <w:t>Lose state scene.</w:t>
+            </w:r>
+          </w:p>
+        </w:tc>
+        <w:tc>
+          <w:tcPr>
+            <w:tcW w:w="3117" w:type="dxa"/>
+          </w:tcPr>
+          <w:p>
+            <w:pPr>
+              <w:jc w:val="center"/>
+            </w:pPr>
+            <w:r>
+              <w:t>Bg_</w:t>
+            </w:r>
+            <w:proofErr w:type="gramStart"/>
+            <w:r>
+              <w:t>Jail.jpg(</w:t>
+            </w:r>
+            <w:proofErr w:type="gramEnd"/>
+            <w:r>
+              <w:t>?)</w:t>
+            </w:r>
+          </w:p>
+        </w:tc>
+      </w:tr>
+      <w:tr>
+        <w:tc>
+          <w:tcPr>
+            <w:tcW w:w="3116" w:type="dxa"/>
+          </w:tcPr>
+          <w:p>
+            <w:pPr>
+              <w:jc w:val="center"/>
+            </w:pPr>
+            <w:r>
+              <w:t>Pawn Shop</w:t>
+            </w:r>
+          </w:p>
+        </w:tc>
+        <w:tc>
+          <w:tcPr>
+            <w:tcW w:w="3117" w:type="dxa"/>
+          </w:tcPr>
+          <w:p>
+            <w:r>
+              <w:t>Win state scene.</w:t>
+            </w:r>
+          </w:p>
+        </w:tc>
+        <w:tc>
+          <w:tcPr>
+            <w:tcW w:w="3117" w:type="dxa"/>
+          </w:tcPr>
+          <w:p>
+            <w:pPr>
+              <w:jc w:val="center"/>
+            </w:pPr>
+            <w:r>
+              <w:t>Bg_</w:t>
+            </w:r>
+            <w:proofErr w:type="gramStart"/>
+            <w:r>
+              <w:t>Shop.jpg(</w:t>
+            </w:r>
+            <w:proofErr w:type="gramEnd"/>
+            <w:r>
+              <w:t>?)</w:t>
+            </w:r>
+          </w:p>
+        </w:tc>
+      </w:tr>
+    </w:tbl>
+    <w:p/>
     <w:p>
       <w:r>
         <w:t>Practical Screen List:</w:t>
       </w:r>
     </w:p>
+    <w:tbl>
+      <w:tblPr>
+        <w:tblStyle w:val="TableGrid"/>
+        <w:tblW w:w="0" w:type="auto"/>
+        <w:tblLook w:val="04A0" w:firstRow="1" w:lastRow="0" w:firstColumn="1" w:lastColumn="0" w:noHBand="0" w:noVBand="1"/>
+      </w:tblPr>
+      <w:tblGrid>
+        <w:gridCol w:w="3116"/>
+        <w:gridCol w:w="3117"/>
+        <w:gridCol w:w="3117"/>
+      </w:tblGrid>
+      <w:tr>
+        <w:tc>
+          <w:tcPr>
+            <w:tcW w:w="3116" w:type="dxa"/>
+          </w:tcPr>
+          <w:p>
+            <w:pPr>
+              <w:jc w:val="center"/>
+              <w:rPr>
+                <w:b/>
+              </w:rPr>
+            </w:pPr>
+            <w:r>
+              <w:rPr>
+                <w:b/>
+              </w:rPr>
+              <w:t>Name</w:t>
+            </w:r>
+          </w:p>
+        </w:tc>
+        <w:tc>
+          <w:tcPr>
+            <w:tcW w:w="3117" w:type="dxa"/>
+          </w:tcPr>
+          <w:p>
+            <w:pPr>
+              <w:jc w:val="center"/>
+              <w:rPr>
+                <w:b/>
+              </w:rPr>
+            </w:pPr>
+            <w:r>
+              <w:rPr>
+                <w:b/>
+              </w:rPr>
+              <w:t>Description</w:t>
+            </w:r>
+          </w:p>
+        </w:tc>
+        <w:tc>
+          <w:tcPr>
+            <w:tcW w:w="3117" w:type="dxa"/>
+          </w:tcPr>
+          <w:p>
+            <w:pPr>
+              <w:jc w:val="center"/>
+              <w:rPr>
+                <w:b/>
+              </w:rPr>
+            </w:pPr>
+            <w:r>
+              <w:rPr>
+                <w:b/>
+              </w:rPr>
+              <w:t>BG File(s)</w:t>
+            </w:r>
+          </w:p>
+        </w:tc>
+      </w:tr>
+      <w:tr>
+        <w:tc>
+          <w:tcPr>
+            <w:tcW w:w="3116" w:type="dxa"/>
+          </w:tcPr>
+          <w:p>
+            <w:pPr>
+              <w:jc w:val="center"/>
+            </w:pPr>
+            <w:r>
+              <w:t>Main Menu</w:t>
+            </w:r>
+          </w:p>
+        </w:tc>
+        <w:tc>
+          <w:tcPr>
+            <w:tcW w:w="3117" w:type="dxa"/>
+          </w:tcPr>
+          <w:p>
+            <w:r>
+              <w:t xml:space="preserve">Screen where the player can choose to hit play, options, credits, </w:t>
+            </w:r>
+            <w:proofErr w:type="spellStart"/>
+            <w:r>
+              <w:t>etc</w:t>
+            </w:r>
+            <w:proofErr w:type="spellEnd"/>
+            <w:r>
+              <w:t>…</w:t>
+            </w:r>
+          </w:p>
+        </w:tc>
+        <w:tc>
+          <w:tcPr>
+            <w:tcW w:w="3117" w:type="dxa"/>
+          </w:tcPr>
+          <w:p>
+            <w:pPr>
+              <w:jc w:val="center"/>
+            </w:pPr>
+            <w:r>
+              <w:t>Bg_</w:t>
+            </w:r>
+            <w:proofErr w:type="gramStart"/>
+            <w:r>
+              <w:t>Menu.jpg(</w:t>
+            </w:r>
+            <w:proofErr w:type="gramEnd"/>
+            <w:r>
+              <w:t>?)</w:t>
+            </w:r>
+          </w:p>
+        </w:tc>
+      </w:tr>
+      <w:tr>
+        <w:tc>
+          <w:tcPr>
+            <w:tcW w:w="3116" w:type="dxa"/>
+          </w:tcPr>
+          <w:p>
+            <w:pPr>
+              <w:jc w:val="center"/>
+            </w:pPr>
+            <w:r>
+              <w:t>Options</w:t>
+            </w:r>
+          </w:p>
+        </w:tc>
+        <w:tc>
+          <w:tcPr>
+            <w:tcW w:w="3117" w:type="dxa"/>
+          </w:tcPr>
+          <w:p>
+            <w:r>
+              <w:t>Screen where players can adjust the game options.</w:t>
+            </w:r>
+          </w:p>
+        </w:tc>
+        <w:tc>
+          <w:tcPr>
+            <w:tcW w:w="3117" w:type="dxa"/>
+          </w:tcPr>
+          <w:p>
+            <w:pPr>
+              <w:jc w:val="center"/>
+            </w:pPr>
+            <w:proofErr w:type="spellStart"/>
+            <w:r>
+              <w:t>Bg_</w:t>
+            </w:r>
+            <w:proofErr w:type="gramStart"/>
+            <w:r>
+              <w:t>Options</w:t>
+            </w:r>
+            <w:proofErr w:type="spellEnd"/>
+            <w:r>
+              <w:t>(</w:t>
+            </w:r>
+            <w:proofErr w:type="gramEnd"/>
+            <w:r>
+              <w:t>?)</w:t>
+            </w:r>
+          </w:p>
+        </w:tc>
+      </w:tr>
+      <w:tr>
+        <w:tc>
+          <w:tcPr>
+            <w:tcW w:w="3116" w:type="dxa"/>
+          </w:tcPr>
+          <w:p>
+            <w:pPr>
+              <w:jc w:val="center"/>
+            </w:pPr>
+            <w:r>
+              <w:t>Difficulty Select</w:t>
+            </w:r>
+          </w:p>
+        </w:tc>
+        <w:tc>
+          <w:tcPr>
+            <w:tcW w:w="3117" w:type="dxa"/>
+          </w:tcPr>
+          <w:p>
+            <w:r>
+              <w:t>Screen where players can select the difficulty.</w:t>
+            </w:r>
+          </w:p>
+        </w:tc>
+        <w:tc>
+          <w:tcPr>
+            <w:tcW w:w="3117" w:type="dxa"/>
+          </w:tcPr>
+          <w:p>
+            <w:pPr>
+              <w:jc w:val="center"/>
+            </w:pPr>
+            <w:proofErr w:type="spellStart"/>
+            <w:r>
+              <w:t>Bg_</w:t>
+            </w:r>
+            <w:proofErr w:type="gramStart"/>
+            <w:r>
+              <w:t>Difficulty</w:t>
+            </w:r>
+            <w:proofErr w:type="spellEnd"/>
+            <w:r>
+              <w:t>(</w:t>
+            </w:r>
+            <w:proofErr w:type="gramEnd"/>
+            <w:r>
+              <w:t>?)</w:t>
+            </w:r>
+          </w:p>
+        </w:tc>
+      </w:tr>
+      <w:tr>
+        <w:tc>
+          <w:tcPr>
+            <w:tcW w:w="3116" w:type="dxa"/>
+          </w:tcPr>
+          <w:p>
+            <w:pPr>
+              <w:jc w:val="center"/>
+            </w:pPr>
+            <w:r>
+              <w:lastRenderedPageBreak/>
+              <w:t>Game Menu</w:t>
+            </w:r>
+          </w:p>
+        </w:tc>
+        <w:tc>
+          <w:tcPr>
+            <w:tcW w:w="3117" w:type="dxa"/>
+          </w:tcPr>
+          <w:p>
+            <w:r>
+              <w:t xml:space="preserve">Screen during gameplay, where players can quit the game, change options, </w:t>
+            </w:r>
+            <w:proofErr w:type="spellStart"/>
+            <w:r>
+              <w:t>etc</w:t>
+            </w:r>
+            <w:proofErr w:type="spellEnd"/>
+            <w:r>
+              <w:t>…</w:t>
+            </w:r>
+          </w:p>
+        </w:tc>
+        <w:tc>
+          <w:tcPr>
+            <w:tcW w:w="3117" w:type="dxa"/>
+          </w:tcPr>
+          <w:p>
+            <w:pPr>
+              <w:jc w:val="center"/>
+            </w:pPr>
+            <w:proofErr w:type="spellStart"/>
+            <w:r>
+              <w:t>Bg_</w:t>
+            </w:r>
+            <w:proofErr w:type="gramStart"/>
+            <w:r>
+              <w:t>GMenu</w:t>
+            </w:r>
+            <w:proofErr w:type="spellEnd"/>
+            <w:r>
+              <w:t>(</w:t>
+            </w:r>
+            <w:proofErr w:type="gramEnd"/>
+            <w:r>
+              <w:t>?)</w:t>
+            </w:r>
+          </w:p>
+        </w:tc>
+      </w:tr>
+      <w:tr>
+        <w:tc>
+          <w:tcPr>
+            <w:tcW w:w="3116" w:type="dxa"/>
+          </w:tcPr>
+          <w:p>
+            <w:pPr>
+              <w:jc w:val="center"/>
+            </w:pPr>
+            <w:r>
+              <w:t>Credits</w:t>
+            </w:r>
+          </w:p>
+        </w:tc>
+        <w:tc>
+          <w:tcPr>
+            <w:tcW w:w="3117" w:type="dxa"/>
+          </w:tcPr>
+          <w:p>
+            <w:r>
+              <w:t>Screen that displays the game’s credits.</w:t>
+            </w:r>
+          </w:p>
+        </w:tc>
+        <w:tc>
+          <w:tcPr>
+            <w:tcW w:w="3117" w:type="dxa"/>
+          </w:tcPr>
+          <w:p>
+            <w:pPr>
+              <w:jc w:val="center"/>
+            </w:pPr>
+            <w:proofErr w:type="spellStart"/>
+            <w:r>
+              <w:t>Bg_</w:t>
+            </w:r>
+            <w:proofErr w:type="gramStart"/>
+            <w:r>
+              <w:t>Credits</w:t>
+            </w:r>
+            <w:proofErr w:type="spellEnd"/>
+            <w:r>
+              <w:t>(</w:t>
+            </w:r>
+            <w:proofErr w:type="gramEnd"/>
+            <w:r>
+              <w:t>?)</w:t>
+            </w:r>
+          </w:p>
+        </w:tc>
+      </w:tr>
+    </w:tbl>
+    <w:p/>
     <w:p>
       <w:r>
         <w:t xml:space="preserve">Master flowchart: </w:t>
       </w:r>
     </w:p>
     <w:p>
+      <w:pPr>
+        <w:rPr>
+          <w:noProof/>
+        </w:rPr>
+      </w:pPr>
+    </w:p>
+    <w:p>
+      <w:r>
+        <w:rPr>
+          <w:noProof/>
+        </w:rPr>
+        <w:drawing>
+          <wp:anchor distT="0" distB="0" distL="114300" distR="114300" simplePos="0" relativeHeight="251658240" behindDoc="0" locked="0" layoutInCell="1" allowOverlap="1" wp14:anchorId="7F6599F8" wp14:editId="77D0BA7F">
+            <wp:simplePos x="0" y="0"/>
+            <wp:positionH relativeFrom="margin">
+              <wp:align>center</wp:align>
+            </wp:positionH>
+            <wp:positionV relativeFrom="paragraph">
+              <wp:posOffset>338455</wp:posOffset>
+            </wp:positionV>
+            <wp:extent cx="7552055" cy="3204135"/>
+            <wp:effectExtent l="0" t="0" r="0" b="0"/>
+            <wp:wrapThrough wrapText="bothSides">
+              <wp:wrapPolygon edited="0">
+                <wp:start x="0" y="0"/>
+                <wp:lineTo x="0" y="21450"/>
+                <wp:lineTo x="21522" y="21450"/>
+                <wp:lineTo x="21522" y="0"/>
+                <wp:lineTo x="0" y="0"/>
+              </wp:wrapPolygon>
+            </wp:wrapThrough>
+            <wp:docPr id="1" name="Picture 1" descr="C:\Users\Jake\AppData\Local\Microsoft\Windows\INetCache\Content.Word\indepthconversationsequence.jpg"/>
+            <wp:cNvGraphicFramePr>
+              <a:graphicFrameLocks xmlns:a="http://schemas.openxmlformats.org/drawingml/2006/main" noChangeAspect="1"/>
+            </wp:cNvGraphicFramePr>
+            <a:graphic xmlns:a="http://schemas.openxmlformats.org/drawingml/2006/main">
+              <a:graphicData uri="http://schemas.openxmlformats.org/drawingml/2006/picture">
+                <pic:pic xmlns:pic="http://schemas.openxmlformats.org/drawingml/2006/picture">
+                  <pic:nvPicPr>
+                    <pic:cNvPr id="0" name="Picture 3" descr="C:\Users\Jake\AppData\Local\Microsoft\Windows\INetCache\Content.Word\indepthconversationsequence.jpg"/>
+                    <pic:cNvPicPr>
+                      <a:picLocks noChangeAspect="1" noChangeArrowheads="1"/>
+                    </pic:cNvPicPr>
+                  </pic:nvPicPr>
+                  <pic:blipFill rotWithShape="1">
+                    <a:blip r:embed="rId5" cstate="print">
+                      <a:extLst>
+                        <a:ext uri="{28A0092B-C50C-407E-A947-70E740481C1C}">
+                          <a14:useLocalDpi xmlns:a14="http://schemas.microsoft.com/office/drawing/2010/main" val="0"/>
+                        </a:ext>
+                      </a:extLst>
+                    </a:blip>
+                    <a:srcRect l="5655" t="2433"/>
+                    <a:stretch/>
+                  </pic:blipFill>
+                  <pic:spPr bwMode="auto">
+                    <a:xfrm>
+                      <a:off x="0" y="0"/>
+                      <a:ext cx="7552055" cy="3204135"/>
+                    </a:xfrm>
+                    <a:prstGeom prst="rect">
+                      <a:avLst/>
+                    </a:prstGeom>
+                    <a:noFill/>
+                    <a:ln>
+                      <a:noFill/>
+                    </a:ln>
+                    <a:extLst>
+                      <a:ext uri="{53640926-AAD7-44D8-BBD7-CCE9431645EC}">
+                        <a14:shadowObscured xmlns:a14="http://schemas.microsoft.com/office/drawing/2010/main"/>
+                      </a:ext>
+                    </a:extLst>
+                  </pic:spPr>
+                </pic:pic>
+              </a:graphicData>
+            </a:graphic>
+            <wp14:sizeRelH relativeFrom="page">
+              <wp14:pctWidth>0</wp14:pctWidth>
+            </wp14:sizeRelH>
+            <wp14:sizeRelV relativeFrom="page">
+              <wp14:pctHeight>0</wp14:pctHeight>
+            </wp14:sizeRelV>
+          </wp:anchor>
+        </w:drawing>
+      </w:r>
       <w:r>
         <w:t>Conversation Flowchart:</w:t>
       </w:r>
+      <w:r>
+        <w:t xml:space="preserve"> </w:t>
+      </w:r>
     </w:p>
+    <w:p/>
+    <w:p/>
     <w:p>
       <w:r>
         <w:t>Scene Scripts:</w:t>
       </w:r>
     </w:p>
     <w:p>
+      <w:pPr>
+        <w:numPr>
+          <w:ilvl w:val="0"/>
+          <w:numId w:val="1"/>
+        </w:numPr>
+        <w:spacing w:before="100" w:beforeAutospacing="1" w:after="100" w:afterAutospacing="1" w:line="240" w:lineRule="auto"/>
+        <w:rPr>
+          <w:rFonts w:ascii="Times New Roman" w:eastAsia="Times New Roman" w:hAnsi="Times New Roman" w:cs="Times New Roman"/>
+          <w:sz w:val="24"/>
+          <w:szCs w:val="24"/>
+        </w:rPr>
+      </w:pPr>
       <w:r>
-        <w:t>Cut Scene Descriptions:</w:t>
+        <w:rPr>
+          <w:rFonts w:ascii="Times New Roman" w:eastAsia="Times New Roman" w:hAnsi="Times New Roman" w:cs="Times New Roman"/>
+          <w:b/>
+          <w:bCs/>
+          <w:sz w:val="24"/>
+          <w:szCs w:val="24"/>
+        </w:rPr>
+        <w:t>Scene scripts.</w:t>
+      </w:r>
+      <w:r>
+        <w:rPr>
+          <w:rFonts w:ascii="Times New Roman" w:eastAsia="Times New Roman" w:hAnsi="Times New Roman" w:cs="Times New Roman"/>
+          <w:sz w:val="24"/>
+          <w:szCs w:val="24"/>
+        </w:rPr>
+        <w:t xml:space="preserve"> Write a complete script for every scene in your game. Typically, a "scene" is everything that happens in a single location until the location changes. Each scene script should include: </w:t>
+      </w:r>
+    </w:p>
+    <w:p>
+      <w:pPr>
+        <w:numPr>
+          <w:ilvl w:val="1"/>
+          <w:numId w:val="1"/>
+        </w:numPr>
+        <w:spacing w:before="100" w:beforeAutospacing="1" w:after="100" w:afterAutospacing="1" w:line="240" w:lineRule="auto"/>
+        <w:rPr>
+          <w:rFonts w:ascii="Times New Roman" w:eastAsia="Times New Roman" w:hAnsi="Times New Roman" w:cs="Times New Roman"/>
+          <w:sz w:val="24"/>
+          <w:szCs w:val="24"/>
+        </w:rPr>
+      </w:pPr>
+      <w:r>
+        <w:rPr>
+          <w:rFonts w:ascii="Times New Roman" w:eastAsia="Times New Roman" w:hAnsi="Times New Roman" w:cs="Times New Roman"/>
+          <w:sz w:val="24"/>
+          <w:szCs w:val="24"/>
+        </w:rPr>
+        <w:t>Scene and location name.</w:t>
+      </w:r>
+    </w:p>
+    <w:p>
+      <w:pPr>
+        <w:numPr>
+          <w:ilvl w:val="1"/>
+          <w:numId w:val="1"/>
+        </w:numPr>
+        <w:spacing w:before="100" w:beforeAutospacing="1" w:after="100" w:afterAutospacing="1" w:line="240" w:lineRule="auto"/>
+        <w:rPr>
+          <w:rFonts w:ascii="Times New Roman" w:eastAsia="Times New Roman" w:hAnsi="Times New Roman" w:cs="Times New Roman"/>
+          <w:sz w:val="24"/>
+          <w:szCs w:val="24"/>
+        </w:rPr>
+      </w:pPr>
+      <w:r>
+        <w:rPr>
+          <w:rFonts w:ascii="Times New Roman" w:eastAsia="Times New Roman" w:hAnsi="Times New Roman" w:cs="Times New Roman"/>
+          <w:sz w:val="24"/>
+          <w:szCs w:val="24"/>
+        </w:rPr>
+        <w:t>List of all characters appearing in the scene.</w:t>
+      </w:r>
+    </w:p>
+    <w:p>
+      <w:pPr>
+        <w:numPr>
+          <w:ilvl w:val="1"/>
+          <w:numId w:val="1"/>
+        </w:numPr>
+        <w:spacing w:before="100" w:beforeAutospacing="1" w:after="100" w:afterAutospacing="1" w:line="240" w:lineRule="auto"/>
+        <w:rPr>
+          <w:rFonts w:ascii="Times New Roman" w:eastAsia="Times New Roman" w:hAnsi="Times New Roman" w:cs="Times New Roman"/>
+          <w:sz w:val="24"/>
+          <w:szCs w:val="24"/>
+        </w:rPr>
+      </w:pPr>
+      <w:r>
+        <w:rPr>
+          <w:rFonts w:ascii="Times New Roman" w:eastAsia="Times New Roman" w:hAnsi="Times New Roman" w:cs="Times New Roman"/>
+          <w:sz w:val="24"/>
+          <w:szCs w:val="24"/>
+        </w:rPr>
+        <w:t xml:space="preserve">Narration/dialog. Write down every line spoken by the narrator (if any) and by each character. Lines should be clearly labeled with the name of the character speaking. Your writing can be first-pass and rough at this point, but try to capture </w:t>
+      </w:r>
+      <w:r>
+        <w:rPr>
+          <w:rFonts w:ascii="Times New Roman" w:eastAsia="Times New Roman" w:hAnsi="Times New Roman" w:cs="Times New Roman"/>
+          <w:i/>
+          <w:iCs/>
+          <w:sz w:val="24"/>
+          <w:szCs w:val="24"/>
+        </w:rPr>
+        <w:t>all</w:t>
+      </w:r>
+      <w:r>
+        <w:rPr>
+          <w:rFonts w:ascii="Times New Roman" w:eastAsia="Times New Roman" w:hAnsi="Times New Roman" w:cs="Times New Roman"/>
+          <w:sz w:val="24"/>
+          <w:szCs w:val="24"/>
+        </w:rPr>
+        <w:t xml:space="preserve"> of the narration and dialog essential to the game.</w:t>
+      </w:r>
+    </w:p>
+    <w:p>
+      <w:pPr>
+        <w:numPr>
+          <w:ilvl w:val="1"/>
+          <w:numId w:val="1"/>
+        </w:numPr>
+        <w:spacing w:before="100" w:beforeAutospacing="1" w:after="100" w:afterAutospacing="1" w:line="240" w:lineRule="auto"/>
+        <w:rPr>
+          <w:rFonts w:ascii="Times New Roman" w:eastAsia="Times New Roman" w:hAnsi="Times New Roman" w:cs="Times New Roman"/>
+          <w:sz w:val="24"/>
+          <w:szCs w:val="24"/>
+        </w:rPr>
+      </w:pPr>
+      <w:r>
+        <w:rPr>
+          <w:rFonts w:ascii="Times New Roman" w:eastAsia="Times New Roman" w:hAnsi="Times New Roman" w:cs="Times New Roman"/>
+          <w:sz w:val="24"/>
+          <w:szCs w:val="24"/>
+        </w:rPr>
+        <w:t xml:space="preserve">Changes/animation/sound cues. If the appearance of something changes during the course of your narrative (somebody enters or leaves a scene, a character </w:t>
+      </w:r>
+      <w:r>
+        <w:rPr>
+          <w:rFonts w:ascii="Times New Roman" w:eastAsia="Times New Roman" w:hAnsi="Times New Roman" w:cs="Times New Roman"/>
+          <w:sz w:val="24"/>
+          <w:szCs w:val="24"/>
+        </w:rPr>
+        <w:lastRenderedPageBreak/>
+        <w:t xml:space="preserve">moves, smiles or frowns, a door opens or closes, </w:t>
+      </w:r>
+      <w:proofErr w:type="spellStart"/>
+      <w:r>
+        <w:rPr>
+          <w:rFonts w:ascii="Times New Roman" w:eastAsia="Times New Roman" w:hAnsi="Times New Roman" w:cs="Times New Roman"/>
+          <w:sz w:val="24"/>
+          <w:szCs w:val="24"/>
+        </w:rPr>
+        <w:t>etc</w:t>
+      </w:r>
+      <w:proofErr w:type="spellEnd"/>
+      <w:r>
+        <w:rPr>
+          <w:rFonts w:ascii="Times New Roman" w:eastAsia="Times New Roman" w:hAnsi="Times New Roman" w:cs="Times New Roman"/>
+          <w:sz w:val="24"/>
+          <w:szCs w:val="24"/>
+        </w:rPr>
+        <w:t>), note the change and when it should take place. Also explain when sound effects/music should be played or changed.</w:t>
+      </w:r>
+    </w:p>
+    <w:p>
+      <w:pPr>
+        <w:numPr>
+          <w:ilvl w:val="1"/>
+          <w:numId w:val="1"/>
+        </w:numPr>
+        <w:spacing w:before="100" w:beforeAutospacing="1" w:after="100" w:afterAutospacing="1" w:line="240" w:lineRule="auto"/>
+        <w:rPr>
+          <w:rFonts w:ascii="Times New Roman" w:eastAsia="Times New Roman" w:hAnsi="Times New Roman" w:cs="Times New Roman"/>
+          <w:sz w:val="24"/>
+          <w:szCs w:val="24"/>
+        </w:rPr>
+      </w:pPr>
+      <w:r>
+        <w:rPr>
+          <w:rFonts w:ascii="Times New Roman" w:eastAsia="Times New Roman" w:hAnsi="Times New Roman" w:cs="Times New Roman"/>
+          <w:sz w:val="24"/>
+          <w:szCs w:val="24"/>
+        </w:rPr>
+        <w:t>Menu/Dialog choices. If the player is presented with choice(s) during a scene, show what choices are available and how the scene will proceed after each choice is made.</w:t>
       </w:r>
     </w:p>
     <w:p>
       <w:bookmarkStart w:id="0" w:name="_GoBack"/>
       <w:bookmarkEnd w:id="0"/>
     </w:p>
+    <w:p/>
+    <w:p/>
+    <w:p>
+      <w:r>
+        <w:t>Cut Scene Descriptions:</w:t>
+      </w:r>
+    </w:p>
+    <w:p>
+      <w:pPr>
+        <w:numPr>
+          <w:ilvl w:val="0"/>
+          <w:numId w:val="1"/>
+        </w:numPr>
+        <w:spacing w:before="100" w:beforeAutospacing="1" w:after="100" w:afterAutospacing="1" w:line="240" w:lineRule="auto"/>
+        <w:rPr>
+          <w:rFonts w:ascii="Times New Roman" w:eastAsia="Times New Roman" w:hAnsi="Times New Roman" w:cs="Times New Roman"/>
+          <w:sz w:val="24"/>
+          <w:szCs w:val="24"/>
+        </w:rPr>
+      </w:pPr>
+      <w:r>
+        <w:rPr>
+          <w:rFonts w:ascii="Times New Roman" w:eastAsia="Times New Roman" w:hAnsi="Times New Roman" w:cs="Times New Roman"/>
+          <w:b/>
+          <w:bCs/>
+          <w:sz w:val="24"/>
+          <w:szCs w:val="24"/>
+        </w:rPr>
+        <w:t>Cut scene descriptions.</w:t>
+      </w:r>
+      <w:r>
+        <w:rPr>
+          <w:rFonts w:ascii="Times New Roman" w:eastAsia="Times New Roman" w:hAnsi="Times New Roman" w:cs="Times New Roman"/>
+          <w:sz w:val="24"/>
+          <w:szCs w:val="24"/>
+        </w:rPr>
+        <w:t xml:space="preserve"> If your game has any non-interactive cut scenes, describe them completely, listing all backgrounds, characters, dialog, animations, sound effects and/or music required.</w:t>
+      </w:r>
+    </w:p>
+    <w:p/>
     <w:sectPr>
       <w:pgSz w:w="12240" w:h="15840"/>
       <w:pgMar w:top="1440" w:right="1440" w:bottom="1440" w:left="1440" w:header="720" w:footer="720" w:gutter="0"/>
@@ -58,6 +1773,163 @@
     </w:sectPr>
   </w:body>
 </w:document>
+</file>
+
+<file path=word/numbering.xml><?xml version="1.0" encoding="utf-8"?>
+<w:numbering xmlns:wpc="http://schemas.microsoft.com/office/word/2010/wordprocessingCanvas" xmlns:mc="http://schemas.openxmlformats.org/markup-compatibility/2006" xmlns:o="urn:schemas-microsoft-com:office:office" xmlns:r="http://schemas.openxmlformats.org/officeDocument/2006/relationships" xmlns:m="http://schemas.openxmlformats.org/officeDocument/2006/math" xmlns:v="urn:schemas-microsoft-com:vml" xmlns:wp14="http://schemas.microsoft.com/office/word/2010/wordprocessingDrawing" xmlns:wp="http://schemas.openxmlformats.org/drawingml/2006/wordprocessingDrawing" xmlns:w10="urn:schemas-microsoft-com:office:word" xmlns:w="http://schemas.openxmlformats.org/wordprocessingml/2006/main" xmlns:w14="http://schemas.microsoft.com/office/word/2010/wordml" xmlns:w15="http://schemas.microsoft.com/office/word/2012/wordml" xmlns:wpg="http://schemas.microsoft.com/office/word/2010/wordprocessingGroup" xmlns:wpi="http://schemas.microsoft.com/office/word/2010/wordprocessingInk" xmlns:wne="http://schemas.microsoft.com/office/word/2006/wordml" xmlns:wps="http://schemas.microsoft.com/office/word/2010/wordprocessingShape" mc:Ignorable="w14 w15 wp14">
+  <w:abstractNum w:abstractNumId="0" w15:restartNumberingAfterBreak="0">
+    <w:nsid w:val="4954632E"/>
+    <w:multiLevelType w:val="multilevel"/>
+    <w:tmpl w:val="69F42CA8"/>
+    <w:lvl w:ilvl="0">
+      <w:start w:val="1"/>
+      <w:numFmt w:val="bullet"/>
+      <w:lvlText w:val=""/>
+      <w:lvlJc w:val="left"/>
+      <w:pPr>
+        <w:tabs>
+          <w:tab w:val="num" w:pos="720"/>
+        </w:tabs>
+        <w:ind w:left="720" w:hanging="360"/>
+      </w:pPr>
+      <w:rPr>
+        <w:rFonts w:ascii="Symbol" w:hAnsi="Symbol" w:hint="default"/>
+        <w:sz w:val="20"/>
+      </w:rPr>
+    </w:lvl>
+    <w:lvl w:ilvl="1">
+      <w:start w:val="1"/>
+      <w:numFmt w:val="bullet"/>
+      <w:lvlText w:val="o"/>
+      <w:lvlJc w:val="left"/>
+      <w:pPr>
+        <w:tabs>
+          <w:tab w:val="num" w:pos="1440"/>
+        </w:tabs>
+        <w:ind w:left="1440" w:hanging="360"/>
+      </w:pPr>
+      <w:rPr>
+        <w:rFonts w:ascii="Courier New" w:hAnsi="Courier New" w:hint="default"/>
+        <w:sz w:val="20"/>
+      </w:rPr>
+    </w:lvl>
+    <w:lvl w:ilvl="2" w:tentative="1">
+      <w:start w:val="1"/>
+      <w:numFmt w:val="bullet"/>
+      <w:lvlText w:val=""/>
+      <w:lvlJc w:val="left"/>
+      <w:pPr>
+        <w:tabs>
+          <w:tab w:val="num" w:pos="2160"/>
+        </w:tabs>
+        <w:ind w:left="2160" w:hanging="360"/>
+      </w:pPr>
+      <w:rPr>
+        <w:rFonts w:ascii="Wingdings" w:hAnsi="Wingdings" w:hint="default"/>
+        <w:sz w:val="20"/>
+      </w:rPr>
+    </w:lvl>
+    <w:lvl w:ilvl="3" w:tentative="1">
+      <w:start w:val="1"/>
+      <w:numFmt w:val="bullet"/>
+      <w:lvlText w:val=""/>
+      <w:lvlJc w:val="left"/>
+      <w:pPr>
+        <w:tabs>
+          <w:tab w:val="num" w:pos="2880"/>
+        </w:tabs>
+        <w:ind w:left="2880" w:hanging="360"/>
+      </w:pPr>
+      <w:rPr>
+        <w:rFonts w:ascii="Wingdings" w:hAnsi="Wingdings" w:hint="default"/>
+        <w:sz w:val="20"/>
+      </w:rPr>
+    </w:lvl>
+    <w:lvl w:ilvl="4" w:tentative="1">
+      <w:start w:val="1"/>
+      <w:numFmt w:val="bullet"/>
+      <w:lvlText w:val=""/>
+      <w:lvlJc w:val="left"/>
+      <w:pPr>
+        <w:tabs>
+          <w:tab w:val="num" w:pos="3600"/>
+        </w:tabs>
+        <w:ind w:left="3600" w:hanging="360"/>
+      </w:pPr>
+      <w:rPr>
+        <w:rFonts w:ascii="Wingdings" w:hAnsi="Wingdings" w:hint="default"/>
+        <w:sz w:val="20"/>
+      </w:rPr>
+    </w:lvl>
+    <w:lvl w:ilvl="5" w:tentative="1">
+      <w:start w:val="1"/>
+      <w:numFmt w:val="bullet"/>
+      <w:lvlText w:val=""/>
+      <w:lvlJc w:val="left"/>
+      <w:pPr>
+        <w:tabs>
+          <w:tab w:val="num" w:pos="4320"/>
+        </w:tabs>
+        <w:ind w:left="4320" w:hanging="360"/>
+      </w:pPr>
+      <w:rPr>
+        <w:rFonts w:ascii="Wingdings" w:hAnsi="Wingdings" w:hint="default"/>
+        <w:sz w:val="20"/>
+      </w:rPr>
+    </w:lvl>
+    <w:lvl w:ilvl="6" w:tentative="1">
+      <w:start w:val="1"/>
+      <w:numFmt w:val="bullet"/>
+      <w:lvlText w:val=""/>
+      <w:lvlJc w:val="left"/>
+      <w:pPr>
+        <w:tabs>
+          <w:tab w:val="num" w:pos="5040"/>
+        </w:tabs>
+        <w:ind w:left="5040" w:hanging="360"/>
+      </w:pPr>
+      <w:rPr>
+        <w:rFonts w:ascii="Wingdings" w:hAnsi="Wingdings" w:hint="default"/>
+        <w:sz w:val="20"/>
+      </w:rPr>
+    </w:lvl>
+    <w:lvl w:ilvl="7" w:tentative="1">
+      <w:start w:val="1"/>
+      <w:numFmt w:val="bullet"/>
+      <w:lvlText w:val=""/>
+      <w:lvlJc w:val="left"/>
+      <w:pPr>
+        <w:tabs>
+          <w:tab w:val="num" w:pos="5760"/>
+        </w:tabs>
+        <w:ind w:left="5760" w:hanging="360"/>
+      </w:pPr>
+      <w:rPr>
+        <w:rFonts w:ascii="Wingdings" w:hAnsi="Wingdings" w:hint="default"/>
+        <w:sz w:val="20"/>
+      </w:rPr>
+    </w:lvl>
+    <w:lvl w:ilvl="8" w:tentative="1">
+      <w:start w:val="1"/>
+      <w:numFmt w:val="bullet"/>
+      <w:lvlText w:val=""/>
+      <w:lvlJc w:val="left"/>
+      <w:pPr>
+        <w:tabs>
+          <w:tab w:val="num" w:pos="6480"/>
+        </w:tabs>
+        <w:ind w:left="6480" w:hanging="360"/>
+      </w:pPr>
+      <w:rPr>
+        <w:rFonts w:ascii="Wingdings" w:hAnsi="Wingdings" w:hint="default"/>
+        <w:sz w:val="20"/>
+      </w:rPr>
+    </w:lvl>
+  </w:abstractNum>
+  <w:num w:numId="1">
+    <w:abstractNumId w:val="0"/>
+  </w:num>
+</w:numbering>
 </file>
 
 <file path=word/styles.xml><?xml version="1.0" encoding="utf-8"?>
@@ -481,6 +2353,25 @@
     <w:semiHidden/>
     <w:unhideWhenUsed/>
   </w:style>
+  <w:style w:type="table" w:styleId="TableGrid">
+    <w:name w:val="Table Grid"/>
+    <w:basedOn w:val="TableNormal"/>
+    <w:uiPriority w:val="39"/>
+    <w:rsid w:val="00BF19E4"/>
+    <w:pPr>
+      <w:spacing w:after="0" w:line="240" w:lineRule="auto"/>
+    </w:pPr>
+    <w:tblPr>
+      <w:tblBorders>
+        <w:top w:val="single" w:sz="4" w:space="0" w:color="auto"/>
+        <w:left w:val="single" w:sz="4" w:space="0" w:color="auto"/>
+        <w:bottom w:val="single" w:sz="4" w:space="0" w:color="auto"/>
+        <w:right w:val="single" w:sz="4" w:space="0" w:color="auto"/>
+        <w:insideH w:val="single" w:sz="4" w:space="0" w:color="auto"/>
+        <w:insideV w:val="single" w:sz="4" w:space="0" w:color="auto"/>
+      </w:tblBorders>
+    </w:tblPr>
+  </w:style>
 </w:styles>
 </file>
 

</xml_diff>

<commit_message>
Added Scene list to the game script.
</commit_message>
<xml_diff>
--- a/Doorman_Documents/Game_Script.docx
+++ b/Doorman_Documents/Game_Script.docx
@@ -1433,6 +1433,90 @@
       <w:r>
         <w:t xml:space="preserve">Master flowchart: </w:t>
       </w:r>
+    </w:p>
+    <w:p>
+      <w:r>
+        <w:rPr>
+          <w:rFonts w:ascii="Arial" w:eastAsia="Times New Roman" w:hAnsi="Arial" w:cs="Arial"/>
+          <w:b/>
+          <w:bCs/>
+          <w:noProof/>
+          <w:color w:val="000000"/>
+        </w:rPr>
+        <w:drawing>
+          <wp:anchor distT="0" distB="0" distL="114300" distR="114300" simplePos="0" relativeHeight="251660288" behindDoc="0" locked="0" layoutInCell="1" allowOverlap="1" wp14:anchorId="7F163CD8" wp14:editId="132913D2">
+            <wp:simplePos x="0" y="0"/>
+            <wp:positionH relativeFrom="margin">
+              <wp:align>center</wp:align>
+            </wp:positionH>
+            <wp:positionV relativeFrom="paragraph">
+              <wp:posOffset>189865</wp:posOffset>
+            </wp:positionV>
+            <wp:extent cx="4945380" cy="6593840"/>
+            <wp:effectExtent l="0" t="0" r="7620" b="0"/>
+            <wp:wrapTopAndBottom/>
+            <wp:docPr id="2" name="Picture 2" descr="https://lh6.googleusercontent.com/Vk2Y73xO6bFwBB0FqoL8EJLhJPFZdvdPJ1Dk5a9ddrj2ltTOHfqTx2q-u5eyzSRMpQSWaWYPmFVHtZb0-E-D8tsvzVRE-JLpW-nGNlV8DmetjsOpNKDRoUVBv_45xX35C1OXfQM"/>
+            <wp:cNvGraphicFramePr>
+              <a:graphicFrameLocks xmlns:a="http://schemas.openxmlformats.org/drawingml/2006/main" noChangeAspect="1"/>
+            </wp:cNvGraphicFramePr>
+            <a:graphic xmlns:a="http://schemas.openxmlformats.org/drawingml/2006/main">
+              <a:graphicData uri="http://schemas.openxmlformats.org/drawingml/2006/picture">
+                <pic:pic xmlns:pic="http://schemas.openxmlformats.org/drawingml/2006/picture">
+                  <pic:nvPicPr>
+                    <pic:cNvPr id="0" name="Picture 12" descr="https://lh6.googleusercontent.com/Vk2Y73xO6bFwBB0FqoL8EJLhJPFZdvdPJ1Dk5a9ddrj2ltTOHfqTx2q-u5eyzSRMpQSWaWYPmFVHtZb0-E-D8tsvzVRE-JLpW-nGNlV8DmetjsOpNKDRoUVBv_45xX35C1OXfQM"/>
+                    <pic:cNvPicPr>
+                      <a:picLocks noChangeAspect="1" noChangeArrowheads="1"/>
+                    </pic:cNvPicPr>
+                  </pic:nvPicPr>
+                  <pic:blipFill>
+                    <a:blip r:embed="rId6" cstate="print">
+                      <a:extLst>
+                        <a:ext uri="{28A0092B-C50C-407E-A947-70E740481C1C}">
+                          <a14:useLocalDpi xmlns:a14="http://schemas.microsoft.com/office/drawing/2010/main" val="0"/>
+                        </a:ext>
+                      </a:extLst>
+                    </a:blip>
+                    <a:srcRect/>
+                    <a:stretch>
+                      <a:fillRect/>
+                    </a:stretch>
+                  </pic:blipFill>
+                  <pic:spPr bwMode="auto">
+                    <a:xfrm>
+                      <a:off x="0" y="0"/>
+                      <a:ext cx="4945380" cy="6593840"/>
+                    </a:xfrm>
+                    <a:prstGeom prst="rect">
+                      <a:avLst/>
+                    </a:prstGeom>
+                    <a:noFill/>
+                    <a:ln>
+                      <a:noFill/>
+                    </a:ln>
+                  </pic:spPr>
+                </pic:pic>
+              </a:graphicData>
+            </a:graphic>
+            <wp14:sizeRelH relativeFrom="page">
+              <wp14:pctWidth>0</wp14:pctWidth>
+            </wp14:sizeRelH>
+            <wp14:sizeRelV relativeFrom="page">
+              <wp14:pctHeight>0</wp14:pctHeight>
+            </wp14:sizeRelV>
+          </wp:anchor>
+        </w:drawing>
+      </w:r>
+      <w:r>
+        <w:softHyphen/>
+      </w:r>
+      <w:r>
+        <w:softHyphen/>
+      </w:r>
+      <w:r>
+        <w:softHyphen/>
+      </w:r>
+      <w:bookmarkStart w:id="0" w:name="_GoBack"/>
+      <w:bookmarkEnd w:id="0"/>
     </w:p>
     <w:p>
       <w:pPr>
@@ -1480,7 +1564,7 @@
                     </pic:cNvPicPr>
                   </pic:nvPicPr>
                   <pic:blipFill rotWithShape="1">
-                    <a:blip r:embed="rId6" cstate="print">
+                    <a:blip r:embed="rId7" cstate="print">
                       <a:extLst>
                         <a:ext uri="{28A0092B-C50C-407E-A947-70E740481C1C}">
                           <a14:useLocalDpi xmlns:a14="http://schemas.microsoft.com/office/drawing/2010/main" val="0"/>
@@ -1535,12 +1619,131 @@
       </w:r>
     </w:p>
     <w:p>
-      <w:pPr>
-        <w:numPr>
-          <w:ilvl w:val="0"/>
-          <w:numId w:val="1"/>
-        </w:numPr>
-        <w:spacing w:before="100" w:beforeAutospacing="1" w:after="100" w:afterAutospacing="1" w:line="240" w:lineRule="auto"/>
+      <w:r>
+        <w:t>Scene 1 (Jim’s Room):</w:t>
+      </w:r>
+    </w:p>
+    <w:p>
+      <w:pPr>
+        <w:pStyle w:val="ListParagraph"/>
+        <w:numPr>
+          <w:ilvl w:val="0"/>
+          <w:numId w:val="6"/>
+        </w:numPr>
+      </w:pPr>
+      <w:r>
+        <w:t xml:space="preserve">(see “Jim’s Room” under </w:t>
+      </w:r>
+      <w:proofErr w:type="spellStart"/>
+      <w:r>
+        <w:t>cutscenes</w:t>
+      </w:r>
+      <w:proofErr w:type="spellEnd"/>
+      <w:r>
+        <w:t>)</w:t>
+      </w:r>
+    </w:p>
+    <w:p>
+      <w:pPr>
+        <w:pStyle w:val="ListParagraph"/>
+        <w:numPr>
+          <w:ilvl w:val="0"/>
+          <w:numId w:val="6"/>
+        </w:numPr>
+      </w:pPr>
+      <w:r>
+        <w:t>Jim and Manager appear in this scene</w:t>
+      </w:r>
+    </w:p>
+    <w:p>
+      <w:r>
+        <w:t>Scene 2 (Cityscape):</w:t>
+      </w:r>
+    </w:p>
+    <w:p>
+      <w:pPr>
+        <w:pStyle w:val="ListParagraph"/>
+        <w:numPr>
+          <w:ilvl w:val="0"/>
+          <w:numId w:val="6"/>
+        </w:numPr>
+      </w:pPr>
+      <w:r>
+        <w:t>(</w:t>
+      </w:r>
+      <w:proofErr w:type="gramStart"/>
+      <w:r>
+        <w:t>see</w:t>
+      </w:r>
+      <w:proofErr w:type="gramEnd"/>
+      <w:r>
+        <w:t xml:space="preserve"> “Cityscape” under </w:t>
+      </w:r>
+      <w:proofErr w:type="spellStart"/>
+      <w:r>
+        <w:t>cutscenes</w:t>
+      </w:r>
+      <w:proofErr w:type="spellEnd"/>
+      <w:r>
+        <w:t>).</w:t>
+      </w:r>
+    </w:p>
+    <w:p>
+      <w:pPr>
+        <w:pStyle w:val="ListParagraph"/>
+        <w:numPr>
+          <w:ilvl w:val="0"/>
+          <w:numId w:val="6"/>
+        </w:numPr>
+      </w:pPr>
+      <w:r>
+        <w:t>Jim appears in this scene</w:t>
+      </w:r>
+    </w:p>
+    <w:p>
+      <w:r>
+        <w:t>Scene 3 (Home Screen/Hotel Lobby):</w:t>
+      </w:r>
+    </w:p>
+    <w:p>
+      <w:pPr>
+        <w:pStyle w:val="ListParagraph"/>
+        <w:numPr>
+          <w:ilvl w:val="0"/>
+          <w:numId w:val="6"/>
+        </w:numPr>
+      </w:pPr>
+      <w:r>
+        <w:t>Takes place in the Hotel Lobby, scene where the player decides what to do (either talk to people, go to elevator, sleep, etc.)</w:t>
+      </w:r>
+    </w:p>
+    <w:p>
+      <w:pPr>
+        <w:pStyle w:val="ListParagraph"/>
+        <w:numPr>
+          <w:ilvl w:val="0"/>
+          <w:numId w:val="6"/>
+        </w:numPr>
+      </w:pPr>
+      <w:r>
+        <w:t xml:space="preserve">Uses </w:t>
+      </w:r>
+      <w:proofErr w:type="spellStart"/>
+      <w:r>
+        <w:t>Bg_Lobby</w:t>
+      </w:r>
+      <w:proofErr w:type="spellEnd"/>
+      <w:r>
+        <w:t>.</w:t>
+      </w:r>
+    </w:p>
+    <w:p>
+      <w:pPr>
+        <w:pStyle w:val="ListParagraph"/>
+        <w:numPr>
+          <w:ilvl w:val="0"/>
+          <w:numId w:val="6"/>
+        </w:numPr>
         <w:rPr>
           <w:rFonts w:ascii="Times New Roman" w:eastAsia="Times New Roman" w:hAnsi="Times New Roman" w:cs="Times New Roman"/>
           <w:sz w:val="24"/>
@@ -1548,31 +1751,29 @@
         </w:rPr>
       </w:pPr>
       <w:r>
-        <w:rPr>
-          <w:rFonts w:ascii="Times New Roman" w:eastAsia="Times New Roman" w:hAnsi="Times New Roman" w:cs="Times New Roman"/>
-          <w:b/>
-          <w:bCs/>
-          <w:sz w:val="24"/>
-          <w:szCs w:val="24"/>
-        </w:rPr>
-        <w:t>Scene scripts.</w:t>
-      </w:r>
-      <w:r>
+        <w:t>Jim appears in this scene</w:t>
+      </w:r>
+    </w:p>
+    <w:p>
+      <w:pPr>
+        <w:pStyle w:val="ListParagraph"/>
+        <w:numPr>
+          <w:ilvl w:val="0"/>
+          <w:numId w:val="6"/>
+        </w:numPr>
         <w:rPr>
           <w:rFonts w:ascii="Times New Roman" w:eastAsia="Times New Roman" w:hAnsi="Times New Roman" w:cs="Times New Roman"/>
           <w:sz w:val="24"/>
           <w:szCs w:val="24"/>
         </w:rPr>
-        <w:t xml:space="preserve"> Write a complete script for every scene in your game. Typically, a "scene" is everything that happens in a single location until the location changes. Each scene script should include: </w:t>
-      </w:r>
-    </w:p>
-    <w:p>
-      <w:pPr>
-        <w:numPr>
-          <w:ilvl w:val="1"/>
-          <w:numId w:val="1"/>
-        </w:numPr>
-        <w:spacing w:before="100" w:beforeAutospacing="1" w:after="100" w:afterAutospacing="1" w:line="240" w:lineRule="auto"/>
+      </w:pPr>
+      <w:r>
+        <w:t xml:space="preserve">Dialogue: </w:t>
+      </w:r>
+    </w:p>
+    <w:p>
+      <w:pPr>
+        <w:pStyle w:val="ListParagraph"/>
         <w:rPr>
           <w:rFonts w:ascii="Times New Roman" w:eastAsia="Times New Roman" w:hAnsi="Times New Roman" w:cs="Times New Roman"/>
           <w:sz w:val="24"/>
@@ -1580,974 +1781,1513 @@
         </w:rPr>
       </w:pPr>
       <w:r>
-        <w:rPr>
-          <w:rFonts w:ascii="Times New Roman" w:eastAsia="Times New Roman" w:hAnsi="Times New Roman" w:cs="Times New Roman"/>
-          <w:sz w:val="24"/>
-          <w:szCs w:val="24"/>
-        </w:rPr>
-        <w:t>Scene and location name.</w:t>
-      </w:r>
-    </w:p>
-    <w:p>
-      <w:pPr>
-        <w:numPr>
-          <w:ilvl w:val="1"/>
-          <w:numId w:val="1"/>
-        </w:numPr>
-        <w:spacing w:before="100" w:beforeAutospacing="1" w:after="100" w:afterAutospacing="1" w:line="240" w:lineRule="auto"/>
-        <w:rPr>
-          <w:rFonts w:ascii="Times New Roman" w:eastAsia="Times New Roman" w:hAnsi="Times New Roman" w:cs="Times New Roman"/>
-          <w:sz w:val="24"/>
-          <w:szCs w:val="24"/>
-        </w:rPr>
-      </w:pPr>
-      <w:r>
-        <w:rPr>
-          <w:rFonts w:ascii="Times New Roman" w:eastAsia="Times New Roman" w:hAnsi="Times New Roman" w:cs="Times New Roman"/>
-          <w:sz w:val="24"/>
-          <w:szCs w:val="24"/>
-        </w:rPr>
-        <w:t>List of all characters appearing in the scene.</w:t>
-      </w:r>
-    </w:p>
-    <w:p>
-      <w:pPr>
-        <w:numPr>
-          <w:ilvl w:val="1"/>
-          <w:numId w:val="1"/>
-        </w:numPr>
-        <w:spacing w:before="100" w:beforeAutospacing="1" w:after="100" w:afterAutospacing="1" w:line="240" w:lineRule="auto"/>
-        <w:rPr>
-          <w:rFonts w:ascii="Times New Roman" w:eastAsia="Times New Roman" w:hAnsi="Times New Roman" w:cs="Times New Roman"/>
-          <w:sz w:val="24"/>
-          <w:szCs w:val="24"/>
-        </w:rPr>
-      </w:pPr>
-      <w:r>
-        <w:rPr>
-          <w:rFonts w:ascii="Times New Roman" w:eastAsia="Times New Roman" w:hAnsi="Times New Roman" w:cs="Times New Roman"/>
-          <w:sz w:val="24"/>
-          <w:szCs w:val="24"/>
-        </w:rPr>
-        <w:t xml:space="preserve">Narration/dialog. Write down every line spoken by the narrator (if any) and by each character. Lines should be clearly labeled with the name of the character speaking. Your writing can be first-pass and rough at this point, but try to capture </w:t>
-      </w:r>
-      <w:r>
-        <w:rPr>
-          <w:rFonts w:ascii="Times New Roman" w:eastAsia="Times New Roman" w:hAnsi="Times New Roman" w:cs="Times New Roman"/>
-          <w:i/>
-          <w:iCs/>
-          <w:sz w:val="24"/>
-          <w:szCs w:val="24"/>
-        </w:rPr>
-        <w:t>all</w:t>
-      </w:r>
-      <w:r>
-        <w:rPr>
-          <w:rFonts w:ascii="Times New Roman" w:eastAsia="Times New Roman" w:hAnsi="Times New Roman" w:cs="Times New Roman"/>
-          <w:sz w:val="24"/>
-          <w:szCs w:val="24"/>
-        </w:rPr>
-        <w:t xml:space="preserve"> of the narration and dialog essential to the game.</w:t>
-      </w:r>
-    </w:p>
-    <w:p>
-      <w:pPr>
-        <w:numPr>
-          <w:ilvl w:val="1"/>
-          <w:numId w:val="1"/>
-        </w:numPr>
-        <w:spacing w:before="100" w:beforeAutospacing="1" w:after="100" w:afterAutospacing="1" w:line="240" w:lineRule="auto"/>
-        <w:rPr>
-          <w:rFonts w:ascii="Times New Roman" w:eastAsia="Times New Roman" w:hAnsi="Times New Roman" w:cs="Times New Roman"/>
-          <w:sz w:val="24"/>
-          <w:szCs w:val="24"/>
-        </w:rPr>
-      </w:pPr>
-      <w:r>
-        <w:rPr>
-          <w:rFonts w:ascii="Times New Roman" w:eastAsia="Times New Roman" w:hAnsi="Times New Roman" w:cs="Times New Roman"/>
-          <w:sz w:val="24"/>
-          <w:szCs w:val="24"/>
-        </w:rPr>
-        <w:t xml:space="preserve">Changes/animation/sound cues. If the appearance of something changes during the course of your narrative (somebody enters or leaves a scene, a character </w:t>
-      </w:r>
-      <w:r>
-        <w:rPr>
-          <w:rFonts w:ascii="Times New Roman" w:eastAsia="Times New Roman" w:hAnsi="Times New Roman" w:cs="Times New Roman"/>
-          <w:sz w:val="24"/>
-          <w:szCs w:val="24"/>
+        <w:t>Jim: “What should I do…</w:t>
+      </w:r>
+      <w:proofErr w:type="gramStart"/>
+      <w:r>
+        <w:t>”</w:t>
+      </w:r>
+      <w:proofErr w:type="gramEnd"/>
+    </w:p>
+    <w:p>
+      <w:pPr>
+        <w:pStyle w:val="ListParagraph"/>
+        <w:rPr>
+          <w:rFonts w:eastAsia="Times New Roman" w:cs="Times New Roman"/>
+        </w:rPr>
+      </w:pPr>
+      <w:r>
+        <w:rPr>
+          <w:rFonts w:eastAsia="Times New Roman" w:cs="Times New Roman"/>
+        </w:rPr>
+        <w:t>Jim</w:t>
+      </w:r>
+      <w:r>
+        <w:rPr>
+          <w:rFonts w:eastAsia="Times New Roman" w:cs="Times New Roman"/>
+        </w:rPr>
+        <w:t>: “It’s getting late, I should steal something soon…”</w:t>
+      </w:r>
+    </w:p>
+    <w:p>
+      <w:pPr>
+        <w:rPr>
+          <w:rFonts w:eastAsia="Times New Roman" w:cs="Times New Roman"/>
+        </w:rPr>
+      </w:pPr>
+      <w:r>
+        <w:rPr>
+          <w:rFonts w:eastAsia="Times New Roman" w:cs="Times New Roman"/>
+        </w:rPr>
+        <w:t>Scene 4 (Conversations/Hotel Lobby):</w:t>
+      </w:r>
+    </w:p>
+    <w:p>
+      <w:pPr>
+        <w:pStyle w:val="ListParagraph"/>
+        <w:numPr>
+          <w:ilvl w:val="0"/>
+          <w:numId w:val="7"/>
+        </w:numPr>
+        <w:rPr>
+          <w:rFonts w:eastAsia="Times New Roman" w:cs="Times New Roman"/>
+        </w:rPr>
+      </w:pPr>
+      <w:r>
+        <w:rPr>
+          <w:rFonts w:eastAsia="Times New Roman" w:cs="Times New Roman"/>
         </w:rPr>
         <w:lastRenderedPageBreak/>
-        <w:t xml:space="preserve">moves, smiles or frowns, a door opens or closes, </w:t>
+        <w:t>Takes place in the hotel Lobby, this is where the conversations with the hotel guests take place</w:t>
+      </w:r>
+    </w:p>
+    <w:p>
+      <w:pPr>
+        <w:pStyle w:val="ListParagraph"/>
+        <w:numPr>
+          <w:ilvl w:val="0"/>
+          <w:numId w:val="7"/>
+        </w:numPr>
+        <w:rPr>
+          <w:rFonts w:eastAsia="Times New Roman" w:cs="Times New Roman"/>
+        </w:rPr>
+      </w:pPr>
+      <w:r>
+        <w:rPr>
+          <w:rFonts w:eastAsia="Times New Roman" w:cs="Times New Roman"/>
+        </w:rPr>
+        <w:t xml:space="preserve">Uses </w:t>
       </w:r>
       <w:proofErr w:type="spellStart"/>
       <w:r>
         <w:rPr>
-          <w:rFonts w:ascii="Times New Roman" w:eastAsia="Times New Roman" w:hAnsi="Times New Roman" w:cs="Times New Roman"/>
-          <w:sz w:val="24"/>
-          <w:szCs w:val="24"/>
-        </w:rPr>
-        <w:t>etc</w:t>
+          <w:rFonts w:eastAsia="Times New Roman" w:cs="Times New Roman"/>
+        </w:rPr>
+        <w:t>Bg_Lobbyblur</w:t>
       </w:r>
       <w:proofErr w:type="spellEnd"/>
       <w:r>
         <w:rPr>
-          <w:rFonts w:ascii="Times New Roman" w:eastAsia="Times New Roman" w:hAnsi="Times New Roman" w:cs="Times New Roman"/>
-          <w:sz w:val="24"/>
-          <w:szCs w:val="24"/>
-        </w:rPr>
-        <w:t>), note the change and when it should take place. Also explain when sound effects/music should be played or changed.</w:t>
-      </w:r>
-    </w:p>
-    <w:p>
-      <w:pPr>
-        <w:numPr>
-          <w:ilvl w:val="1"/>
-          <w:numId w:val="1"/>
-        </w:numPr>
-        <w:spacing w:before="100" w:beforeAutospacing="1" w:after="100" w:afterAutospacing="1" w:line="240" w:lineRule="auto"/>
-        <w:rPr>
-          <w:rFonts w:ascii="Times New Roman" w:eastAsia="Times New Roman" w:hAnsi="Times New Roman" w:cs="Times New Roman"/>
-          <w:sz w:val="24"/>
-          <w:szCs w:val="24"/>
-        </w:rPr>
-      </w:pPr>
-      <w:r>
-        <w:rPr>
-          <w:rFonts w:ascii="Times New Roman" w:eastAsia="Times New Roman" w:hAnsi="Times New Roman" w:cs="Times New Roman"/>
-          <w:sz w:val="24"/>
-          <w:szCs w:val="24"/>
-        </w:rPr>
-        <w:t>Menu/Dialog choices. If the player is presented with choice(s) during a scene, show what choices are available and how the scene will proceed after each choice is made.</w:t>
+          <w:rFonts w:eastAsia="Times New Roman" w:cs="Times New Roman"/>
+        </w:rPr>
+        <w:t xml:space="preserve"> so players can focus on the menus.</w:t>
+      </w:r>
+    </w:p>
+    <w:p>
+      <w:pPr>
+        <w:pStyle w:val="ListParagraph"/>
+        <w:numPr>
+          <w:ilvl w:val="0"/>
+          <w:numId w:val="7"/>
+        </w:numPr>
+      </w:pPr>
+      <w:r>
+        <w:t>Jim appears in this scene, and depending on random drawing, any one of:</w:t>
+      </w:r>
+    </w:p>
+    <w:p>
+      <w:pPr>
+        <w:pStyle w:val="ListParagraph"/>
+        <w:numPr>
+          <w:ilvl w:val="0"/>
+          <w:numId w:val="7"/>
+        </w:numPr>
+      </w:pPr>
+      <w:r>
+        <w:t>Chris, Jason, Coach Dave, Edmond, Kim, Colonel Ketchup, or Madam Feline could show up. (The</w:t>
+      </w:r>
+      <w:r>
+        <w:t xml:space="preserve"> person with the most valuable item always appears every day).</w:t>
+      </w:r>
+    </w:p>
+    <w:p>
+      <w:pPr>
+        <w:pStyle w:val="ListParagraph"/>
+        <w:numPr>
+          <w:ilvl w:val="0"/>
+          <w:numId w:val="7"/>
+        </w:numPr>
+        <w:rPr>
+          <w:rFonts w:eastAsia="Times New Roman" w:cs="Times New Roman"/>
+        </w:rPr>
+      </w:pPr>
+      <w:r>
+        <w:rPr>
+          <w:rFonts w:eastAsia="Times New Roman" w:cs="Times New Roman"/>
+        </w:rPr>
+        <w:t>When a character enters the scene, their corresponding image enters the scene on the left. When they leave the scene, the exit on the right.</w:t>
+      </w:r>
+    </w:p>
+    <w:p>
+      <w:pPr>
+        <w:pStyle w:val="ListParagraph"/>
+        <w:numPr>
+          <w:ilvl w:val="0"/>
+          <w:numId w:val="7"/>
+        </w:numPr>
+        <w:rPr>
+          <w:rFonts w:eastAsia="Times New Roman" w:cs="Times New Roman"/>
+        </w:rPr>
+      </w:pPr>
+      <w:r>
+        <w:rPr>
+          <w:rFonts w:eastAsia="Times New Roman" w:cs="Times New Roman"/>
+        </w:rPr>
+        <w:t xml:space="preserve">When a character leaves, </w:t>
+      </w:r>
+      <w:proofErr w:type="spellStart"/>
+      <w:r>
+        <w:rPr>
+          <w:rFonts w:eastAsia="Times New Roman" w:cs="Times New Roman"/>
+        </w:rPr>
+        <w:t>Sound_Door</w:t>
+      </w:r>
+      <w:proofErr w:type="spellEnd"/>
+      <w:r>
+        <w:rPr>
+          <w:rFonts w:eastAsia="Times New Roman" w:cs="Times New Roman"/>
+        </w:rPr>
+        <w:t xml:space="preserve"> plays to signal they have left the hotel.</w:t>
+      </w:r>
+    </w:p>
+    <w:p>
+      <w:pPr>
+        <w:pStyle w:val="ListParagraph"/>
+        <w:numPr>
+          <w:ilvl w:val="0"/>
+          <w:numId w:val="7"/>
+        </w:numPr>
+        <w:rPr>
+          <w:rFonts w:eastAsia="Times New Roman" w:cs="Times New Roman"/>
+        </w:rPr>
+      </w:pPr>
+      <w:r>
+        <w:rPr>
+          <w:rFonts w:eastAsia="Times New Roman" w:cs="Times New Roman"/>
+        </w:rPr>
+        <w:t>Dialogue:</w:t>
+      </w:r>
+    </w:p>
+    <w:p>
+      <w:pPr>
+        <w:pStyle w:val="ListParagraph"/>
+        <w:rPr>
+          <w:rFonts w:eastAsia="Times New Roman" w:cs="Times New Roman"/>
+        </w:rPr>
+      </w:pPr>
+      <w:r>
+        <w:rPr>
+          <w:rFonts w:eastAsia="Times New Roman" w:cs="Times New Roman"/>
+        </w:rPr>
+        <w:t>(See the “Character Dialogues” folder for the flow-charts of character and menu dialogue)</w:t>
+      </w:r>
+    </w:p>
+    <w:p>
+      <w:pPr>
+        <w:rPr>
+          <w:rFonts w:eastAsia="Times New Roman" w:cs="Times New Roman"/>
+        </w:rPr>
+      </w:pPr>
+      <w:r>
+        <w:rPr>
+          <w:rFonts w:eastAsia="Times New Roman" w:cs="Times New Roman"/>
+        </w:rPr>
+        <w:t>Scene 5 (Elevator):</w:t>
+      </w:r>
+    </w:p>
+    <w:p>
+      <w:pPr>
+        <w:pStyle w:val="ListParagraph"/>
+        <w:numPr>
+          <w:ilvl w:val="0"/>
+          <w:numId w:val="8"/>
+        </w:numPr>
+        <w:rPr>
+          <w:rFonts w:eastAsia="Times New Roman" w:cs="Times New Roman"/>
+        </w:rPr>
+      </w:pPr>
+      <w:r>
+        <w:rPr>
+          <w:rFonts w:eastAsia="Times New Roman" w:cs="Times New Roman"/>
+        </w:rPr>
+        <w:t>In front of the elevator, the player chooses which floor to go to.</w:t>
+      </w:r>
+    </w:p>
+    <w:p>
+      <w:pPr>
+        <w:pStyle w:val="ListParagraph"/>
+        <w:numPr>
+          <w:ilvl w:val="0"/>
+          <w:numId w:val="8"/>
+        </w:numPr>
+        <w:rPr>
+          <w:rFonts w:eastAsia="Times New Roman" w:cs="Times New Roman"/>
+        </w:rPr>
+      </w:pPr>
+      <w:r>
+        <w:rPr>
+          <w:rFonts w:eastAsia="Times New Roman" w:cs="Times New Roman"/>
+        </w:rPr>
+        <w:t xml:space="preserve">Uses </w:t>
+      </w:r>
+      <w:proofErr w:type="spellStart"/>
+      <w:r>
+        <w:rPr>
+          <w:rFonts w:eastAsia="Times New Roman" w:cs="Times New Roman"/>
+        </w:rPr>
+        <w:t>Bg_Elevator</w:t>
+      </w:r>
+      <w:proofErr w:type="spellEnd"/>
+      <w:r>
+        <w:rPr>
+          <w:rFonts w:eastAsia="Times New Roman" w:cs="Times New Roman"/>
+        </w:rPr>
+        <w:t xml:space="preserve"> for POV shot, uses </w:t>
+      </w:r>
+      <w:proofErr w:type="spellStart"/>
+      <w:r>
+        <w:rPr>
+          <w:rFonts w:eastAsia="Times New Roman" w:cs="Times New Roman"/>
+        </w:rPr>
+        <w:t>Bg_Buttons</w:t>
+      </w:r>
+      <w:proofErr w:type="spellEnd"/>
+      <w:r>
+        <w:rPr>
+          <w:rFonts w:eastAsia="Times New Roman" w:cs="Times New Roman"/>
+        </w:rPr>
+        <w:t xml:space="preserve"> for close-up shot.</w:t>
+      </w:r>
+    </w:p>
+    <w:p>
+      <w:pPr>
+        <w:pStyle w:val="ListParagraph"/>
+        <w:numPr>
+          <w:ilvl w:val="0"/>
+          <w:numId w:val="8"/>
+        </w:numPr>
+        <w:rPr>
+          <w:rFonts w:eastAsia="Times New Roman" w:cs="Times New Roman"/>
+        </w:rPr>
+      </w:pPr>
+      <w:r>
+        <w:rPr>
+          <w:rFonts w:eastAsia="Times New Roman" w:cs="Times New Roman"/>
+        </w:rPr>
+        <w:t>Jim appears in this scene.</w:t>
+      </w:r>
+    </w:p>
+    <w:p>
+      <w:pPr>
+        <w:pStyle w:val="ListParagraph"/>
+        <w:numPr>
+          <w:ilvl w:val="0"/>
+          <w:numId w:val="8"/>
+        </w:numPr>
+        <w:rPr>
+          <w:rFonts w:eastAsia="Times New Roman" w:cs="Times New Roman"/>
+        </w:rPr>
+      </w:pPr>
+      <w:r>
+        <w:rPr>
+          <w:rFonts w:eastAsia="Times New Roman" w:cs="Times New Roman"/>
+        </w:rPr>
+        <w:t xml:space="preserve">When the player chooses an option, the screen fades to black, and </w:t>
+      </w:r>
+      <w:proofErr w:type="spellStart"/>
+      <w:r>
+        <w:rPr>
+          <w:rFonts w:eastAsia="Times New Roman" w:cs="Times New Roman"/>
+        </w:rPr>
+        <w:t>Sound_Elevator</w:t>
+      </w:r>
+      <w:proofErr w:type="spellEnd"/>
+      <w:r>
+        <w:rPr>
+          <w:rFonts w:eastAsia="Times New Roman" w:cs="Times New Roman"/>
+        </w:rPr>
+        <w:t xml:space="preserve"> plays. Then, the screen fades to </w:t>
+      </w:r>
+      <w:proofErr w:type="spellStart"/>
+      <w:r>
+        <w:rPr>
+          <w:rFonts w:eastAsia="Times New Roman" w:cs="Times New Roman"/>
+        </w:rPr>
+        <w:t>Bg_Hallway</w:t>
+      </w:r>
+      <w:proofErr w:type="spellEnd"/>
+    </w:p>
+    <w:p>
+      <w:pPr>
+        <w:pStyle w:val="ListParagraph"/>
+        <w:numPr>
+          <w:ilvl w:val="0"/>
+          <w:numId w:val="8"/>
+        </w:numPr>
+        <w:rPr>
+          <w:rFonts w:eastAsia="Times New Roman" w:cs="Times New Roman"/>
+        </w:rPr>
+      </w:pPr>
+      <w:r>
+        <w:rPr>
+          <w:rFonts w:eastAsia="Times New Roman" w:cs="Times New Roman"/>
+        </w:rPr>
+        <w:t>There will be a menu system for Lobby, Floor 1, and Floor 2.</w:t>
+      </w:r>
+    </w:p>
+    <w:p>
+      <w:pPr>
+        <w:pStyle w:val="ListParagraph"/>
+        <w:numPr>
+          <w:ilvl w:val="0"/>
+          <w:numId w:val="8"/>
+        </w:numPr>
+        <w:rPr>
+          <w:rFonts w:eastAsia="Times New Roman" w:cs="Times New Roman"/>
+        </w:rPr>
+      </w:pPr>
+      <w:r>
+        <w:rPr>
+          <w:rFonts w:eastAsia="Times New Roman" w:cs="Times New Roman"/>
+        </w:rPr>
+        <w:t>Dialogue:</w:t>
+      </w:r>
+    </w:p>
+    <w:p>
+      <w:pPr>
+        <w:pStyle w:val="ListParagraph"/>
+        <w:rPr>
+          <w:rFonts w:eastAsia="Times New Roman" w:cs="Times New Roman"/>
+        </w:rPr>
+      </w:pPr>
+      <w:r>
+        <w:rPr>
+          <w:rFonts w:eastAsia="Times New Roman" w:cs="Times New Roman"/>
+        </w:rPr>
+        <w:t>Jim: “Which floor do I need to go to…</w:t>
+      </w:r>
+      <w:proofErr w:type="gramStart"/>
+      <w:r>
+        <w:rPr>
+          <w:rFonts w:eastAsia="Times New Roman" w:cs="Times New Roman"/>
+        </w:rPr>
+        <w:t>”</w:t>
+      </w:r>
+      <w:proofErr w:type="gramEnd"/>
+    </w:p>
+    <w:p>
+      <w:pPr>
+        <w:rPr>
+          <w:rFonts w:eastAsia="Times New Roman" w:cs="Times New Roman"/>
+        </w:rPr>
+      </w:pPr>
+      <w:r>
+        <w:rPr>
+          <w:rFonts w:eastAsia="Times New Roman" w:cs="Times New Roman"/>
+        </w:rPr>
+        <w:t>Scene 6 (Hallway):</w:t>
+      </w:r>
+    </w:p>
+    <w:p>
+      <w:pPr>
+        <w:pStyle w:val="ListParagraph"/>
+        <w:numPr>
+          <w:ilvl w:val="0"/>
+          <w:numId w:val="9"/>
+        </w:numPr>
+        <w:rPr>
+          <w:rFonts w:eastAsia="Times New Roman" w:cs="Times New Roman"/>
+        </w:rPr>
+      </w:pPr>
+      <w:r>
+        <w:rPr>
+          <w:rFonts w:eastAsia="Times New Roman" w:cs="Times New Roman"/>
+        </w:rPr>
+        <w:t>In the hallway on one of the floors, the player chooses which room to go into.</w:t>
+      </w:r>
+    </w:p>
+    <w:p>
+      <w:pPr>
+        <w:pStyle w:val="ListParagraph"/>
+        <w:numPr>
+          <w:ilvl w:val="0"/>
+          <w:numId w:val="9"/>
+        </w:numPr>
+        <w:rPr>
+          <w:rFonts w:eastAsia="Times New Roman" w:cs="Times New Roman"/>
+        </w:rPr>
+      </w:pPr>
+      <w:r>
+        <w:rPr>
+          <w:rFonts w:eastAsia="Times New Roman" w:cs="Times New Roman"/>
+        </w:rPr>
+        <w:t xml:space="preserve">Uses </w:t>
+      </w:r>
+      <w:proofErr w:type="spellStart"/>
+      <w:r>
+        <w:rPr>
+          <w:rFonts w:eastAsia="Times New Roman" w:cs="Times New Roman"/>
+        </w:rPr>
+        <w:t>Bg_Hallway</w:t>
+      </w:r>
+      <w:proofErr w:type="spellEnd"/>
+      <w:r>
+        <w:rPr>
+          <w:rFonts w:eastAsia="Times New Roman" w:cs="Times New Roman"/>
+        </w:rPr>
+        <w:t>.</w:t>
+      </w:r>
+    </w:p>
+    <w:p>
+      <w:pPr>
+        <w:pStyle w:val="ListParagraph"/>
+        <w:numPr>
+          <w:ilvl w:val="0"/>
+          <w:numId w:val="9"/>
+        </w:numPr>
+        <w:rPr>
+          <w:rFonts w:eastAsia="Times New Roman" w:cs="Times New Roman"/>
+        </w:rPr>
+      </w:pPr>
+      <w:r>
+        <w:rPr>
+          <w:rFonts w:eastAsia="Times New Roman" w:cs="Times New Roman"/>
+        </w:rPr>
+        <w:t>Jim appears in this scene.</w:t>
+      </w:r>
+    </w:p>
+    <w:p>
+      <w:pPr>
+        <w:pStyle w:val="ListParagraph"/>
+        <w:numPr>
+          <w:ilvl w:val="0"/>
+          <w:numId w:val="9"/>
+        </w:numPr>
+        <w:rPr>
+          <w:rFonts w:eastAsia="Times New Roman" w:cs="Times New Roman"/>
+        </w:rPr>
+      </w:pPr>
+      <w:r>
+        <w:rPr>
+          <w:rFonts w:eastAsia="Times New Roman" w:cs="Times New Roman"/>
+        </w:rPr>
+        <w:t>When the player chooses the</w:t>
+      </w:r>
+      <w:r>
+        <w:rPr>
+          <w:rFonts w:eastAsia="Times New Roman" w:cs="Times New Roman"/>
+        </w:rPr>
+        <w:t xml:space="preserve"> room</w:t>
+      </w:r>
+      <w:r>
+        <w:rPr>
+          <w:rFonts w:eastAsia="Times New Roman" w:cs="Times New Roman"/>
+        </w:rPr>
+        <w:t xml:space="preserve"> correctly</w:t>
+      </w:r>
+      <w:r>
+        <w:rPr>
+          <w:rFonts w:eastAsia="Times New Roman" w:cs="Times New Roman"/>
+        </w:rPr>
+        <w:t xml:space="preserve">, the scene fades to </w:t>
+      </w:r>
+      <w:proofErr w:type="spellStart"/>
+      <w:r>
+        <w:rPr>
+          <w:rFonts w:eastAsia="Times New Roman" w:cs="Times New Roman"/>
+        </w:rPr>
+        <w:t>Bg_Room</w:t>
+      </w:r>
+      <w:proofErr w:type="spellEnd"/>
+      <w:r>
+        <w:rPr>
+          <w:rFonts w:eastAsia="Times New Roman" w:cs="Times New Roman"/>
+        </w:rPr>
+        <w:t>.</w:t>
+      </w:r>
+      <w:r>
+        <w:rPr>
+          <w:rFonts w:eastAsia="Times New Roman" w:cs="Times New Roman"/>
+        </w:rPr>
+        <w:t xml:space="preserve"> If they guess wrong, it will fade to </w:t>
+      </w:r>
+      <w:proofErr w:type="spellStart"/>
+      <w:r>
+        <w:rPr>
+          <w:rFonts w:eastAsia="Times New Roman" w:cs="Times New Roman"/>
+        </w:rPr>
+        <w:t>Bg_Jail</w:t>
+      </w:r>
+      <w:proofErr w:type="spellEnd"/>
+      <w:r>
+        <w:rPr>
+          <w:rFonts w:eastAsia="Times New Roman" w:cs="Times New Roman"/>
+        </w:rPr>
+        <w:t>.</w:t>
+      </w:r>
+    </w:p>
+    <w:p>
+      <w:pPr>
+        <w:pStyle w:val="ListParagraph"/>
+        <w:numPr>
+          <w:ilvl w:val="0"/>
+          <w:numId w:val="9"/>
+        </w:numPr>
+        <w:rPr>
+          <w:rFonts w:eastAsia="Times New Roman" w:cs="Times New Roman"/>
+        </w:rPr>
+      </w:pPr>
+      <w:r>
+        <w:rPr>
+          <w:rFonts w:eastAsia="Times New Roman" w:cs="Times New Roman"/>
+        </w:rPr>
+        <w:t>The will be a menu system where the 4 rooms in that hallway are the options.</w:t>
+      </w:r>
+    </w:p>
+    <w:p>
+      <w:pPr>
+        <w:pStyle w:val="ListParagraph"/>
+        <w:numPr>
+          <w:ilvl w:val="0"/>
+          <w:numId w:val="9"/>
+        </w:numPr>
+        <w:rPr>
+          <w:rFonts w:eastAsia="Times New Roman" w:cs="Times New Roman"/>
+        </w:rPr>
+      </w:pPr>
+      <w:r>
+        <w:rPr>
+          <w:rFonts w:eastAsia="Times New Roman" w:cs="Times New Roman"/>
+        </w:rPr>
+        <w:t>Dialogue:</w:t>
+      </w:r>
+    </w:p>
+    <w:p>
+      <w:pPr>
+        <w:pStyle w:val="ListParagraph"/>
+        <w:rPr>
+          <w:rFonts w:eastAsia="Times New Roman" w:cs="Times New Roman"/>
+        </w:rPr>
+      </w:pPr>
+      <w:r>
+        <w:rPr>
+          <w:rFonts w:eastAsia="Times New Roman" w:cs="Times New Roman"/>
+        </w:rPr>
+        <w:t>Jim: “Now which room was it</w:t>
+      </w:r>
+      <w:proofErr w:type="gramStart"/>
+      <w:r>
+        <w:rPr>
+          <w:rFonts w:eastAsia="Times New Roman" w:cs="Times New Roman"/>
+        </w:rPr>
+        <w:t>?...</w:t>
+      </w:r>
+      <w:proofErr w:type="gramEnd"/>
+      <w:r>
+        <w:rPr>
+          <w:rFonts w:eastAsia="Times New Roman" w:cs="Times New Roman"/>
+        </w:rPr>
+        <w:t>”</w:t>
+      </w:r>
+    </w:p>
+    <w:p>
+      <w:pPr>
+        <w:rPr>
+          <w:rFonts w:eastAsia="Times New Roman" w:cs="Times New Roman"/>
+        </w:rPr>
+      </w:pPr>
+      <w:r>
+        <w:rPr>
+          <w:rFonts w:eastAsia="Times New Roman" w:cs="Times New Roman"/>
+        </w:rPr>
+        <w:t>Scene 7 (Hotel Room):</w:t>
+      </w:r>
+    </w:p>
+    <w:p>
+      <w:pPr>
+        <w:pStyle w:val="ListParagraph"/>
+        <w:numPr>
+          <w:ilvl w:val="0"/>
+          <w:numId w:val="10"/>
+        </w:numPr>
+        <w:rPr>
+          <w:rFonts w:eastAsia="Times New Roman" w:cs="Times New Roman"/>
+        </w:rPr>
+      </w:pPr>
+      <w:r>
+        <w:rPr>
+          <w:rFonts w:eastAsia="Times New Roman" w:cs="Times New Roman"/>
+        </w:rPr>
+        <w:t>In one of the hotel rooms, the player chooses which piece of furniture to check.</w:t>
+      </w:r>
+    </w:p>
+    <w:p>
+      <w:pPr>
+        <w:pStyle w:val="ListParagraph"/>
+        <w:numPr>
+          <w:ilvl w:val="0"/>
+          <w:numId w:val="10"/>
+        </w:numPr>
+        <w:rPr>
+          <w:rFonts w:eastAsia="Times New Roman" w:cs="Times New Roman"/>
+        </w:rPr>
+      </w:pPr>
+      <w:r>
+        <w:rPr>
+          <w:rFonts w:eastAsia="Times New Roman" w:cs="Times New Roman"/>
+        </w:rPr>
+        <w:t xml:space="preserve">Uses </w:t>
+      </w:r>
+      <w:proofErr w:type="spellStart"/>
+      <w:r>
+        <w:rPr>
+          <w:rFonts w:eastAsia="Times New Roman" w:cs="Times New Roman"/>
+        </w:rPr>
+        <w:t>Bg_Room</w:t>
+      </w:r>
+      <w:proofErr w:type="spellEnd"/>
+      <w:r>
+        <w:rPr>
+          <w:rFonts w:eastAsia="Times New Roman" w:cs="Times New Roman"/>
+        </w:rPr>
+        <w:t>.</w:t>
+      </w:r>
+    </w:p>
+    <w:p>
+      <w:pPr>
+        <w:pStyle w:val="ListParagraph"/>
+        <w:numPr>
+          <w:ilvl w:val="0"/>
+          <w:numId w:val="10"/>
+        </w:numPr>
+        <w:rPr>
+          <w:rFonts w:eastAsia="Times New Roman" w:cs="Times New Roman"/>
+        </w:rPr>
+      </w:pPr>
+      <w:r>
+        <w:rPr>
+          <w:rFonts w:eastAsia="Times New Roman" w:cs="Times New Roman"/>
+        </w:rPr>
+        <w:t>Jim appears in this scene, and if the character of that room is there at that time, they will appear.</w:t>
+      </w:r>
+    </w:p>
+    <w:p>
+      <w:pPr>
+        <w:pStyle w:val="ListParagraph"/>
+        <w:numPr>
+          <w:ilvl w:val="0"/>
+          <w:numId w:val="10"/>
+        </w:numPr>
+        <w:rPr>
+          <w:rFonts w:eastAsia="Times New Roman" w:cs="Times New Roman"/>
+        </w:rPr>
+      </w:pPr>
+      <w:r>
+        <w:rPr>
+          <w:rFonts w:eastAsia="Times New Roman" w:cs="Times New Roman"/>
+        </w:rPr>
+        <w:t xml:space="preserve">When the player chooses a location, </w:t>
+      </w:r>
+      <w:r>
+        <w:rPr>
+          <w:rFonts w:eastAsia="Times New Roman" w:cs="Times New Roman"/>
+        </w:rPr>
+        <w:t xml:space="preserve">the scene will show the character item if they guessed correctly, or will fade to </w:t>
+      </w:r>
+      <w:proofErr w:type="spellStart"/>
+      <w:r>
+        <w:rPr>
+          <w:rFonts w:eastAsia="Times New Roman" w:cs="Times New Roman"/>
+        </w:rPr>
+        <w:t>Bg_Jail</w:t>
+      </w:r>
+      <w:proofErr w:type="spellEnd"/>
+      <w:r>
+        <w:rPr>
+          <w:rFonts w:eastAsia="Times New Roman" w:cs="Times New Roman"/>
+        </w:rPr>
+        <w:t xml:space="preserve"> if they guessed incorrectly.</w:t>
+      </w:r>
+    </w:p>
+    <w:p>
+      <w:pPr>
+        <w:pStyle w:val="ListParagraph"/>
+        <w:numPr>
+          <w:ilvl w:val="0"/>
+          <w:numId w:val="10"/>
+        </w:numPr>
+        <w:rPr>
+          <w:rFonts w:eastAsia="Times New Roman" w:cs="Times New Roman"/>
+        </w:rPr>
+      </w:pPr>
+      <w:r>
+        <w:rPr>
+          <w:rFonts w:eastAsia="Times New Roman" w:cs="Times New Roman"/>
+        </w:rPr>
+        <w:t>The Menu system will have options for under the bed, in the nightstand, and in the dresser.</w:t>
+      </w:r>
+    </w:p>
+    <w:p>
+      <w:pPr>
+        <w:pStyle w:val="ListParagraph"/>
+        <w:numPr>
+          <w:ilvl w:val="0"/>
+          <w:numId w:val="10"/>
+        </w:numPr>
+        <w:rPr>
+          <w:rFonts w:eastAsia="Times New Roman" w:cs="Times New Roman"/>
+        </w:rPr>
+      </w:pPr>
+      <w:r>
+        <w:rPr>
+          <w:rFonts w:eastAsia="Times New Roman" w:cs="Times New Roman"/>
+        </w:rPr>
+        <w:t>Dialogue:</w:t>
+      </w:r>
+    </w:p>
+    <w:p>
+      <w:pPr>
+        <w:pStyle w:val="ListParagraph"/>
+        <w:rPr>
+          <w:rFonts w:eastAsia="Times New Roman" w:cs="Times New Roman"/>
+        </w:rPr>
+      </w:pPr>
+      <w:r>
+        <w:rPr>
+          <w:rFonts w:eastAsia="Times New Roman" w:cs="Times New Roman"/>
+        </w:rPr>
+        <w:t>Jim: “Now where was the item hidden…</w:t>
+      </w:r>
+      <w:proofErr w:type="gramStart"/>
+      <w:r>
+        <w:rPr>
+          <w:rFonts w:eastAsia="Times New Roman" w:cs="Times New Roman"/>
+        </w:rPr>
+        <w:t>”</w:t>
+      </w:r>
+      <w:proofErr w:type="gramEnd"/>
+    </w:p>
+    <w:p>
+      <w:pPr>
+        <w:pStyle w:val="ListParagraph"/>
+        <w:rPr>
+          <w:rFonts w:eastAsia="Times New Roman" w:cs="Times New Roman"/>
+        </w:rPr>
+      </w:pPr>
+      <w:r>
+        <w:rPr>
+          <w:rFonts w:eastAsia="Times New Roman" w:cs="Times New Roman"/>
+        </w:rPr>
+        <w:t>Room Character (if incorrect): “What are you doing in here?! I’m calling security!”</w:t>
+      </w:r>
+    </w:p>
+    <w:p>
+      <w:pPr>
+        <w:rPr>
+          <w:rFonts w:eastAsia="Times New Roman" w:cs="Times New Roman"/>
+        </w:rPr>
+      </w:pPr>
+      <w:r>
+        <w:rPr>
+          <w:rFonts w:eastAsia="Times New Roman" w:cs="Times New Roman"/>
+        </w:rPr>
+        <w:lastRenderedPageBreak/>
+        <w:t>Scene 8 (Jail):</w:t>
+      </w:r>
+    </w:p>
+    <w:p>
+      <w:pPr>
+        <w:pStyle w:val="ListParagraph"/>
+        <w:numPr>
+          <w:ilvl w:val="0"/>
+          <w:numId w:val="11"/>
+        </w:numPr>
+        <w:rPr>
+          <w:rFonts w:eastAsia="Times New Roman" w:cs="Times New Roman"/>
+        </w:rPr>
+      </w:pPr>
+      <w:r>
+        <w:rPr>
+          <w:rFonts w:eastAsia="Times New Roman" w:cs="Times New Roman"/>
+        </w:rPr>
+        <w:t xml:space="preserve">(See “Jail” under </w:t>
+      </w:r>
+      <w:proofErr w:type="spellStart"/>
+      <w:r>
+        <w:rPr>
+          <w:rFonts w:eastAsia="Times New Roman" w:cs="Times New Roman"/>
+        </w:rPr>
+        <w:t>cutscenes</w:t>
+      </w:r>
+      <w:proofErr w:type="spellEnd"/>
+      <w:r>
+        <w:rPr>
+          <w:rFonts w:eastAsia="Times New Roman" w:cs="Times New Roman"/>
+        </w:rPr>
+        <w:t>)</w:t>
+      </w:r>
+    </w:p>
+    <w:p>
+      <w:pPr>
+        <w:pStyle w:val="ListParagraph"/>
+        <w:numPr>
+          <w:ilvl w:val="0"/>
+          <w:numId w:val="11"/>
+        </w:numPr>
+        <w:rPr>
+          <w:rFonts w:eastAsia="Times New Roman" w:cs="Times New Roman"/>
+        </w:rPr>
+      </w:pPr>
+      <w:r>
+        <w:rPr>
+          <w:rFonts w:eastAsia="Times New Roman" w:cs="Times New Roman"/>
+        </w:rPr>
+        <w:t>Jim and the Police Officer will appear in this scene.</w:t>
+      </w:r>
+    </w:p>
+    <w:p>
+      <w:pPr>
+        <w:rPr>
+          <w:rFonts w:eastAsia="Times New Roman" w:cs="Times New Roman"/>
+        </w:rPr>
+      </w:pPr>
+      <w:r>
+        <w:rPr>
+          <w:rFonts w:eastAsia="Times New Roman" w:cs="Times New Roman"/>
+        </w:rPr>
+        <w:t>Scene 9 (Pawn Shop):</w:t>
+      </w:r>
+    </w:p>
+    <w:p>
+      <w:pPr>
+        <w:pStyle w:val="ListParagraph"/>
+        <w:numPr>
+          <w:ilvl w:val="0"/>
+          <w:numId w:val="12"/>
+        </w:numPr>
+        <w:rPr>
+          <w:rFonts w:eastAsia="Times New Roman" w:cs="Times New Roman"/>
+        </w:rPr>
+      </w:pPr>
+      <w:r>
+        <w:rPr>
+          <w:rFonts w:eastAsia="Times New Roman" w:cs="Times New Roman"/>
+        </w:rPr>
+        <w:t xml:space="preserve">(See “Pawn Shop” under </w:t>
+      </w:r>
+      <w:proofErr w:type="spellStart"/>
+      <w:r>
+        <w:rPr>
+          <w:rFonts w:eastAsia="Times New Roman" w:cs="Times New Roman"/>
+        </w:rPr>
+        <w:t>cutscenes</w:t>
+      </w:r>
+      <w:proofErr w:type="spellEnd"/>
+      <w:r>
+        <w:rPr>
+          <w:rFonts w:eastAsia="Times New Roman" w:cs="Times New Roman"/>
+        </w:rPr>
+        <w:t>)</w:t>
+      </w:r>
+    </w:p>
+    <w:p>
+      <w:pPr>
+        <w:pStyle w:val="ListParagraph"/>
+        <w:numPr>
+          <w:ilvl w:val="0"/>
+          <w:numId w:val="12"/>
+        </w:numPr>
+        <w:rPr>
+          <w:rFonts w:eastAsia="Times New Roman" w:cs="Times New Roman"/>
+        </w:rPr>
+      </w:pPr>
+      <w:r>
+        <w:rPr>
+          <w:rFonts w:eastAsia="Times New Roman" w:cs="Times New Roman"/>
+        </w:rPr>
+        <w:t>Jim and the Shop Owner will appear in this scene.</w:t>
+      </w:r>
+    </w:p>
+    <w:p>
+      <w:pPr>
+        <w:rPr>
+          <w:u w:val="single"/>
+        </w:rPr>
+      </w:pPr>
+      <w:r>
+        <w:rPr>
+          <w:u w:val="single"/>
+        </w:rPr>
+        <w:t>Cut Scene Descriptions:</w:t>
+      </w:r>
+    </w:p>
+    <w:p>
+      <w:r>
+        <w:t>Jim’s Room:</w:t>
+      </w:r>
+    </w:p>
+    <w:p>
+      <w:pPr>
+        <w:pStyle w:val="ListParagraph"/>
+        <w:numPr>
+          <w:ilvl w:val="0"/>
+          <w:numId w:val="2"/>
+        </w:numPr>
+      </w:pPr>
+      <w:r>
+        <w:t xml:space="preserve">Jim wakes up when his cell phone rings. The person on the other end is the manager of Le Grand </w:t>
+      </w:r>
+      <w:proofErr w:type="spellStart"/>
+      <w:r>
+        <w:t>Mone</w:t>
+      </w:r>
+      <w:proofErr w:type="spellEnd"/>
+      <w:r>
+        <w:t>, who has accepted Jim’s job offer to become a doorman, and tells him to come in the next day.</w:t>
+      </w:r>
+    </w:p>
+    <w:p>
+      <w:pPr>
+        <w:pStyle w:val="ListParagraph"/>
+        <w:numPr>
+          <w:ilvl w:val="0"/>
+          <w:numId w:val="2"/>
+        </w:numPr>
+      </w:pPr>
+      <w:r>
+        <w:t xml:space="preserve">Uses </w:t>
+      </w:r>
+      <w:proofErr w:type="spellStart"/>
+      <w:r>
+        <w:t>Bg_Jimroom</w:t>
+      </w:r>
+      <w:proofErr w:type="spellEnd"/>
+      <w:r>
+        <w:t xml:space="preserve"> and </w:t>
+      </w:r>
+      <w:proofErr w:type="spellStart"/>
+      <w:r>
+        <w:t>Item_Phone</w:t>
+      </w:r>
+      <w:proofErr w:type="spellEnd"/>
+      <w:r>
+        <w:t>.</w:t>
+      </w:r>
+    </w:p>
+    <w:p>
+      <w:pPr>
+        <w:pStyle w:val="ListParagraph"/>
+        <w:numPr>
+          <w:ilvl w:val="0"/>
+          <w:numId w:val="2"/>
+        </w:numPr>
+      </w:pPr>
+      <w:proofErr w:type="spellStart"/>
+      <w:r>
+        <w:t>Music_Intro</w:t>
+      </w:r>
+      <w:proofErr w:type="spellEnd"/>
+      <w:r>
+        <w:t xml:space="preserve"> will play throughout the scene.</w:t>
+      </w:r>
+    </w:p>
+    <w:p>
+      <w:pPr>
+        <w:pStyle w:val="ListParagraph"/>
+        <w:numPr>
+          <w:ilvl w:val="0"/>
+          <w:numId w:val="2"/>
+        </w:numPr>
+      </w:pPr>
+      <w:proofErr w:type="spellStart"/>
+      <w:r>
+        <w:t>Sound_Phone</w:t>
+      </w:r>
+      <w:proofErr w:type="spellEnd"/>
+      <w:r>
+        <w:t xml:space="preserve"> will play as </w:t>
+      </w:r>
+      <w:proofErr w:type="spellStart"/>
+      <w:r>
+        <w:t>Item_Phone</w:t>
+      </w:r>
+      <w:proofErr w:type="spellEnd"/>
+      <w:r>
+        <w:t xml:space="preserve"> appears on the screen.</w:t>
+      </w:r>
+    </w:p>
+    <w:p>
+      <w:pPr>
+        <w:pStyle w:val="ListParagraph"/>
+        <w:numPr>
+          <w:ilvl w:val="0"/>
+          <w:numId w:val="2"/>
+        </w:numPr>
+      </w:pPr>
+      <w:r>
+        <w:t>Dialogue:</w:t>
+      </w:r>
+    </w:p>
+    <w:p>
+      <w:pPr>
+        <w:pStyle w:val="ListParagraph"/>
+      </w:pPr>
+      <w:r>
+        <w:t>Manager: "*ring* *ring*"</w:t>
+      </w:r>
+    </w:p>
+    <w:p>
+      <w:pPr>
+        <w:pStyle w:val="ListParagraph"/>
+      </w:pPr>
+      <w:r>
+        <w:t xml:space="preserve">    Jim: "!!"</w:t>
+      </w:r>
+    </w:p>
+    <w:p>
+      <w:pPr>
+        <w:pStyle w:val="ListParagraph"/>
+      </w:pPr>
+      <w:r>
+        <w:t xml:space="preserve">    Jim: "He-Hello?"</w:t>
+      </w:r>
+    </w:p>
+    <w:p>
+      <w:pPr>
+        <w:pStyle w:val="ListParagraph"/>
+      </w:pPr>
+      <w:r>
+        <w:t xml:space="preserve">    Manager: "Hello there young lad!"</w:t>
+      </w:r>
+    </w:p>
+    <w:p>
+      <w:pPr>
+        <w:pStyle w:val="ListParagraph"/>
+      </w:pPr>
+      <w:r>
+        <w:t xml:space="preserve">    Jim: "Uh, who is this?"</w:t>
+      </w:r>
+    </w:p>
+    <w:p>
+      <w:pPr>
+        <w:pStyle w:val="ListParagraph"/>
+      </w:pPr>
+      <w:r>
+        <w:t xml:space="preserve">    Manager: "Hey, this is the employer, you know, the one from the Le Grand </w:t>
+      </w:r>
+      <w:proofErr w:type="spellStart"/>
+      <w:r>
+        <w:t>Mone</w:t>
+      </w:r>
+      <w:proofErr w:type="spellEnd"/>
+      <w:r>
+        <w:t>?"</w:t>
+      </w:r>
+    </w:p>
+    <w:p>
+      <w:pPr>
+        <w:pStyle w:val="ListParagraph"/>
+      </w:pPr>
+      <w:r>
+        <w:t xml:space="preserve">    Jim: "Oh! Uh, that's great!"</w:t>
+      </w:r>
+    </w:p>
+    <w:p>
+      <w:pPr>
+        <w:pStyle w:val="ListParagraph"/>
+      </w:pPr>
+      <w:r>
+        <w:t xml:space="preserve">    Manager: "It is indeed chap, I'm here to say that you're hired for the doorman position you applied for!"</w:t>
+      </w:r>
+    </w:p>
+    <w:p>
+      <w:pPr>
+        <w:pStyle w:val="ListParagraph"/>
+      </w:pPr>
+      <w:r>
+        <w:t xml:space="preserve">    Jim: "Sweet! When do I start?"</w:t>
+      </w:r>
+    </w:p>
+    <w:p>
+      <w:pPr>
+        <w:pStyle w:val="ListParagraph"/>
+      </w:pPr>
+      <w:r>
+        <w:t xml:space="preserve">    Manager: "Tomorrow is a good time! Be in at 5 o'clock sharp!"</w:t>
+      </w:r>
+    </w:p>
+    <w:p>
+      <w:pPr>
+        <w:pStyle w:val="ListParagraph"/>
+      </w:pPr>
+      <w:r>
+        <w:t xml:space="preserve">    Jim: "Cool, I will see you then!"</w:t>
+      </w:r>
+    </w:p>
+    <w:p>
+      <w:pPr>
+        <w:pStyle w:val="ListParagraph"/>
+      </w:pPr>
+      <w:r>
+        <w:t xml:space="preserve">    Manager: "*click*"</w:t>
+      </w:r>
+    </w:p>
+    <w:p>
+      <w:pPr>
+        <w:pStyle w:val="ListParagraph"/>
+      </w:pPr>
+      <w:r>
+        <w:t xml:space="preserve">    Jim: "... He meant 5pm, right?"</w:t>
+      </w:r>
+    </w:p>
+    <w:p>
+      <w:r>
+        <w:t>Cityscape:</w:t>
+      </w:r>
+    </w:p>
+    <w:p>
+      <w:pPr>
+        <w:pStyle w:val="ListParagraph"/>
+        <w:numPr>
+          <w:ilvl w:val="0"/>
+          <w:numId w:val="3"/>
+        </w:numPr>
+      </w:pPr>
+      <w:r>
+        <w:t xml:space="preserve">Jim is taking in the view of the street/city leading up to Le Grand </w:t>
+      </w:r>
+      <w:proofErr w:type="spellStart"/>
+      <w:r>
+        <w:t>Mone</w:t>
+      </w:r>
+      <w:proofErr w:type="spellEnd"/>
+      <w:r>
+        <w:t>, commenting how the whole things seems unreal to him.</w:t>
+      </w:r>
+    </w:p>
+    <w:p>
+      <w:pPr>
+        <w:pStyle w:val="ListParagraph"/>
+        <w:numPr>
+          <w:ilvl w:val="0"/>
+          <w:numId w:val="3"/>
+        </w:numPr>
+      </w:pPr>
+      <w:r>
+        <w:t xml:space="preserve">Uses </w:t>
+      </w:r>
+      <w:proofErr w:type="spellStart"/>
+      <w:r>
+        <w:t>Bg_City</w:t>
+      </w:r>
+      <w:proofErr w:type="spellEnd"/>
+      <w:r>
+        <w:t>. This will “pan” across the screen at the beginning of the scene.</w:t>
+      </w:r>
+    </w:p>
+    <w:p>
+      <w:pPr>
+        <w:pStyle w:val="ListParagraph"/>
+        <w:numPr>
+          <w:ilvl w:val="0"/>
+          <w:numId w:val="3"/>
+        </w:numPr>
+      </w:pPr>
+      <w:proofErr w:type="spellStart"/>
+      <w:r>
+        <w:t>Music_Intro</w:t>
+      </w:r>
+      <w:proofErr w:type="spellEnd"/>
+      <w:r>
+        <w:t xml:space="preserve"> will still be playing in this scene.</w:t>
+      </w:r>
+    </w:p>
+    <w:p>
+      <w:pPr>
+        <w:pStyle w:val="ListParagraph"/>
+        <w:numPr>
+          <w:ilvl w:val="0"/>
+          <w:numId w:val="3"/>
+        </w:numPr>
+      </w:pPr>
+      <w:r>
+        <w:t>Dialogue:</w:t>
+      </w:r>
+    </w:p>
+    <w:p>
+      <w:pPr>
+        <w:pStyle w:val="ListParagraph"/>
+      </w:pPr>
+      <w:r>
+        <w:t xml:space="preserve">Jim: "Well here it is Le Grand </w:t>
+      </w:r>
+      <w:proofErr w:type="spellStart"/>
+      <w:r>
+        <w:t>Monè</w:t>
+      </w:r>
+      <w:proofErr w:type="spellEnd"/>
+      <w:r>
+        <w:t>"</w:t>
+      </w:r>
+    </w:p>
+    <w:p>
+      <w:pPr>
+        <w:pStyle w:val="ListParagraph"/>
+      </w:pPr>
+      <w:r>
+        <w:t xml:space="preserve">    Jim: "Wow this place is </w:t>
+      </w:r>
+      <w:proofErr w:type="spellStart"/>
+      <w:r>
+        <w:t>beautifull</w:t>
+      </w:r>
+      <w:proofErr w:type="spellEnd"/>
+      <w:r>
+        <w:t>"</w:t>
+      </w:r>
+    </w:p>
+    <w:p>
+      <w:pPr>
+        <w:pStyle w:val="ListParagraph"/>
+      </w:pPr>
+      <w:r>
+        <w:t xml:space="preserve">    Jim: "I never </w:t>
+      </w:r>
+      <w:proofErr w:type="spellStart"/>
+      <w:r>
+        <w:t>though</w:t>
+      </w:r>
+      <w:proofErr w:type="spellEnd"/>
+      <w:r>
+        <w:t xml:space="preserve"> that I would ever be able to set foot in a building like this!"</w:t>
+      </w:r>
+    </w:p>
+    <w:p>
+      <w:pPr>
+        <w:pStyle w:val="ListParagraph"/>
+      </w:pPr>
+      <w:r>
+        <w:t xml:space="preserve">    Jim: "And to think that I get to live here during the week now, this is so fortunate for me."</w:t>
       </w:r>
     </w:p>
     <w:p/>
+    <w:p>
+      <w:r>
+        <w:t>Pawn Shop:</w:t>
+      </w:r>
+    </w:p>
+    <w:p>
+      <w:pPr>
+        <w:pStyle w:val="ListParagraph"/>
+        <w:numPr>
+          <w:ilvl w:val="0"/>
+          <w:numId w:val="4"/>
+        </w:numPr>
+      </w:pPr>
+      <w:r>
+        <w:t>Jim has stolen the goods from people’s hotel rooms and has taken them to a pawn shop to sell for profit.</w:t>
+      </w:r>
+    </w:p>
+    <w:p>
+      <w:pPr>
+        <w:pStyle w:val="ListParagraph"/>
+        <w:numPr>
+          <w:ilvl w:val="0"/>
+          <w:numId w:val="4"/>
+        </w:numPr>
+      </w:pPr>
+      <w:proofErr w:type="spellStart"/>
+      <w:r>
+        <w:t>Bg_Shop</w:t>
+      </w:r>
+      <w:proofErr w:type="spellEnd"/>
+      <w:r>
+        <w:t xml:space="preserve">, </w:t>
+      </w:r>
+      <w:proofErr w:type="spellStart"/>
+      <w:r>
+        <w:t>Text_Win</w:t>
+      </w:r>
+      <w:proofErr w:type="spellEnd"/>
+      <w:r>
+        <w:t xml:space="preserve"> and the item image(s) of the item(s) stolen will appear.</w:t>
+      </w:r>
+    </w:p>
+    <w:p>
+      <w:pPr>
+        <w:pStyle w:val="ListParagraph"/>
+        <w:numPr>
+          <w:ilvl w:val="0"/>
+          <w:numId w:val="4"/>
+        </w:numPr>
+      </w:pPr>
+      <w:proofErr w:type="spellStart"/>
+      <w:r>
+        <w:t>Text_Win</w:t>
+      </w:r>
+      <w:proofErr w:type="spellEnd"/>
+      <w:r>
+        <w:t xml:space="preserve"> will pop up on the screen after the shop owner’s dialogue.</w:t>
+      </w:r>
+    </w:p>
+    <w:p>
+      <w:pPr>
+        <w:pStyle w:val="ListParagraph"/>
+        <w:numPr>
+          <w:ilvl w:val="0"/>
+          <w:numId w:val="4"/>
+        </w:numPr>
+      </w:pPr>
+      <w:proofErr w:type="spellStart"/>
+      <w:r>
+        <w:t>Sound_Win</w:t>
+      </w:r>
+      <w:proofErr w:type="spellEnd"/>
+      <w:r>
+        <w:t xml:space="preserve"> will play after the shop owner’s dialogue.</w:t>
+      </w:r>
+    </w:p>
+    <w:p>
+      <w:pPr>
+        <w:pStyle w:val="ListParagraph"/>
+        <w:numPr>
+          <w:ilvl w:val="0"/>
+          <w:numId w:val="4"/>
+        </w:numPr>
+      </w:pPr>
+      <w:r>
+        <w:t>Dialogue:</w:t>
+      </w:r>
+    </w:p>
+    <w:p>
+      <w:pPr>
+        <w:pStyle w:val="ListParagraph"/>
+      </w:pPr>
+      <w:r>
+        <w:t>Owner: "That's a very nice item you have there, that is worth a fortune!"</w:t>
+      </w:r>
+    </w:p>
+    <w:p>
+      <w:pPr>
+        <w:pStyle w:val="ListParagraph"/>
+      </w:pPr>
+      <w:r>
+        <w:t>Jim: "Nice!"</w:t>
+      </w:r>
+    </w:p>
+    <w:p>
+      <w:r>
+        <w:t>Jail:</w:t>
+      </w:r>
+    </w:p>
+    <w:p>
+      <w:pPr>
+        <w:pStyle w:val="ListParagraph"/>
+        <w:numPr>
+          <w:ilvl w:val="0"/>
+          <w:numId w:val="5"/>
+        </w:numPr>
+      </w:pPr>
+      <w:r>
+        <w:t>Jim has failed to steal goods and was caught, and is now in a jail cell, much to his despair.</w:t>
+      </w:r>
+    </w:p>
+    <w:p>
+      <w:pPr>
+        <w:pStyle w:val="ListParagraph"/>
+        <w:numPr>
+          <w:ilvl w:val="0"/>
+          <w:numId w:val="5"/>
+        </w:numPr>
+      </w:pPr>
+      <w:proofErr w:type="spellStart"/>
+      <w:r>
+        <w:t>Bg_Jail</w:t>
+      </w:r>
+      <w:proofErr w:type="spellEnd"/>
+      <w:r>
+        <w:t xml:space="preserve"> and </w:t>
+      </w:r>
+      <w:proofErr w:type="spellStart"/>
+      <w:r>
+        <w:t>Text_Lose</w:t>
+      </w:r>
+      <w:proofErr w:type="spellEnd"/>
+      <w:r>
+        <w:t xml:space="preserve"> will appear.</w:t>
+      </w:r>
+    </w:p>
+    <w:p>
+      <w:pPr>
+        <w:pStyle w:val="ListParagraph"/>
+        <w:numPr>
+          <w:ilvl w:val="0"/>
+          <w:numId w:val="5"/>
+        </w:numPr>
+      </w:pPr>
+      <w:proofErr w:type="spellStart"/>
+      <w:r>
+        <w:t>Text_Lose</w:t>
+      </w:r>
+      <w:proofErr w:type="spellEnd"/>
+      <w:r>
+        <w:t xml:space="preserve"> will appear after the officer’s dialogue.</w:t>
+      </w:r>
+    </w:p>
+    <w:p>
+      <w:pPr>
+        <w:pStyle w:val="ListParagraph"/>
+        <w:numPr>
+          <w:ilvl w:val="0"/>
+          <w:numId w:val="5"/>
+        </w:numPr>
+      </w:pPr>
+      <w:proofErr w:type="spellStart"/>
+      <w:r>
+        <w:t>Sound_Lose</w:t>
+      </w:r>
+      <w:proofErr w:type="spellEnd"/>
+      <w:r>
+        <w:t xml:space="preserve"> will play after the officer’s </w:t>
+      </w:r>
+      <w:proofErr w:type="spellStart"/>
+      <w:r>
+        <w:t>dialogie</w:t>
+      </w:r>
+      <w:proofErr w:type="spellEnd"/>
+      <w:r>
+        <w:t>.</w:t>
+      </w:r>
+    </w:p>
+    <w:p>
+      <w:pPr>
+        <w:pStyle w:val="ListParagraph"/>
+        <w:numPr>
+          <w:ilvl w:val="0"/>
+          <w:numId w:val="5"/>
+        </w:numPr>
+      </w:pPr>
+      <w:r>
+        <w:t>Dialogue:</w:t>
+      </w:r>
+    </w:p>
+    <w:p>
+      <w:pPr>
+        <w:pStyle w:val="ListParagraph"/>
+      </w:pPr>
+      <w:r>
+        <w:t>Officer: "You're going to be in jail for a long time for what you've done kid."</w:t>
+      </w:r>
+    </w:p>
+    <w:p>
+      <w:pPr>
+        <w:pStyle w:val="ListParagraph"/>
+      </w:pPr>
+      <w:r>
+        <w:t>Jim: "Drat."</w:t>
+      </w:r>
+    </w:p>
     <w:p/>
-    <w:p/>
-    <w:p>
-      <w:pPr>
-        <w:rPr>
-          <w:u w:val="single"/>
-        </w:rPr>
-      </w:pPr>
-      <w:r>
-        <w:rPr>
-          <w:u w:val="single"/>
-        </w:rPr>
-        <w:t>Cut Scene Descriptions:</w:t>
-      </w:r>
-    </w:p>
-    <w:p>
-      <w:r>
-        <w:t>Jim’s Room:</w:t>
-      </w:r>
-    </w:p>
-    <w:p>
-      <w:pPr>
-        <w:pStyle w:val="ListParagraph"/>
-        <w:numPr>
-          <w:ilvl w:val="0"/>
-          <w:numId w:val="2"/>
-        </w:numPr>
-      </w:pPr>
-      <w:r>
-        <w:t xml:space="preserve">Jim wakes up when his cell phone rings. The person on the other end is the manager of Le Grand </w:t>
-      </w:r>
-      <w:proofErr w:type="spellStart"/>
-      <w:r>
-        <w:t>Mone</w:t>
-      </w:r>
-      <w:proofErr w:type="spellEnd"/>
-      <w:r>
-        <w:t>, who has accepted Jim’s job offer to become a doorman, and tells him to come in the next day.</w:t>
-      </w:r>
-    </w:p>
-    <w:p>
-      <w:pPr>
-        <w:pStyle w:val="ListParagraph"/>
-        <w:numPr>
-          <w:ilvl w:val="0"/>
-          <w:numId w:val="2"/>
-        </w:numPr>
-      </w:pPr>
-      <w:r>
-        <w:t xml:space="preserve">Uses </w:t>
-      </w:r>
-      <w:proofErr w:type="spellStart"/>
-      <w:r>
-        <w:t>Bg_Jimroom</w:t>
-      </w:r>
-      <w:proofErr w:type="spellEnd"/>
-      <w:r>
-        <w:t xml:space="preserve"> and </w:t>
-      </w:r>
-      <w:proofErr w:type="spellStart"/>
-      <w:r>
-        <w:t>Item_Phone</w:t>
-      </w:r>
-      <w:proofErr w:type="spellEnd"/>
-      <w:r>
-        <w:t>.</w:t>
-      </w:r>
-    </w:p>
-    <w:p>
-      <w:pPr>
-        <w:pStyle w:val="ListParagraph"/>
-        <w:numPr>
-          <w:ilvl w:val="0"/>
-          <w:numId w:val="2"/>
-        </w:numPr>
-      </w:pPr>
-      <w:proofErr w:type="spellStart"/>
-      <w:r>
-        <w:t>Music_Intro</w:t>
-      </w:r>
-      <w:proofErr w:type="spellEnd"/>
-      <w:r>
-        <w:t xml:space="preserve"> will play throughout the scene.</w:t>
-      </w:r>
-    </w:p>
-    <w:p>
-      <w:pPr>
-        <w:pStyle w:val="ListParagraph"/>
-        <w:numPr>
-          <w:ilvl w:val="0"/>
-          <w:numId w:val="2"/>
-        </w:numPr>
-      </w:pPr>
-      <w:proofErr w:type="spellStart"/>
-      <w:r>
-        <w:t>Sound_Phone</w:t>
-      </w:r>
-      <w:proofErr w:type="spellEnd"/>
-      <w:r>
-        <w:t xml:space="preserve"> will play as </w:t>
-      </w:r>
-      <w:proofErr w:type="spellStart"/>
-      <w:r>
-        <w:t>Item_Phone</w:t>
-      </w:r>
-      <w:proofErr w:type="spellEnd"/>
-      <w:r>
-        <w:t xml:space="preserve"> appears on the screen.</w:t>
-      </w:r>
-    </w:p>
-    <w:p>
-      <w:pPr>
-        <w:pStyle w:val="ListParagraph"/>
-        <w:numPr>
-          <w:ilvl w:val="0"/>
-          <w:numId w:val="2"/>
-        </w:numPr>
-      </w:pPr>
-      <w:r>
-        <w:t>Dialogue:</w:t>
-      </w:r>
-    </w:p>
-    <w:p>
-      <w:pPr>
-        <w:pStyle w:val="ListParagraph"/>
-      </w:pPr>
-      <w:r>
-        <w:t>M</w:t>
-      </w:r>
-      <w:r>
-        <w:t>anager</w:t>
-      </w:r>
-      <w:r>
-        <w:t>:</w:t>
-      </w:r>
-      <w:r>
-        <w:t xml:space="preserve"> "*ring* *ring*"</w:t>
-      </w:r>
-    </w:p>
-    <w:p>
-      <w:pPr>
-        <w:pStyle w:val="ListParagraph"/>
-      </w:pPr>
-      <w:r>
-        <w:t xml:space="preserve">    </w:t>
-      </w:r>
-      <w:r>
-        <w:t>J</w:t>
-      </w:r>
-      <w:r>
-        <w:t>im</w:t>
-      </w:r>
-      <w:r>
-        <w:t>:</w:t>
-      </w:r>
-      <w:r>
-        <w:t xml:space="preserve"> "!!"</w:t>
-      </w:r>
-    </w:p>
-    <w:p>
-      <w:pPr>
-        <w:pStyle w:val="ListParagraph"/>
-      </w:pPr>
-      <w:r>
-        <w:t xml:space="preserve">    </w:t>
-      </w:r>
-      <w:r>
-        <w:t>J</w:t>
-      </w:r>
-      <w:r>
-        <w:t>im</w:t>
-      </w:r>
-      <w:r>
-        <w:t>:</w:t>
-      </w:r>
-      <w:r>
-        <w:t xml:space="preserve"> "He-Hello?"</w:t>
-      </w:r>
-    </w:p>
-    <w:p>
-      <w:pPr>
-        <w:pStyle w:val="ListParagraph"/>
-      </w:pPr>
-      <w:r>
-        <w:t xml:space="preserve">    </w:t>
-      </w:r>
-      <w:r>
-        <w:t>M</w:t>
-      </w:r>
-      <w:r>
-        <w:t>anager</w:t>
-      </w:r>
-      <w:r>
-        <w:t>:</w:t>
-      </w:r>
-      <w:r>
-        <w:t xml:space="preserve"> "Hello there young lad!"</w:t>
-      </w:r>
-    </w:p>
-    <w:p>
-      <w:pPr>
-        <w:pStyle w:val="ListParagraph"/>
-      </w:pPr>
-      <w:r>
-        <w:t xml:space="preserve">    </w:t>
-      </w:r>
-      <w:r>
-        <w:t>J</w:t>
-      </w:r>
-      <w:r>
-        <w:t>im</w:t>
-      </w:r>
-      <w:r>
-        <w:t>:</w:t>
-      </w:r>
-      <w:r>
-        <w:t xml:space="preserve"> "Uh, who is this?"</w:t>
-      </w:r>
-    </w:p>
-    <w:p>
-      <w:pPr>
-        <w:pStyle w:val="ListParagraph"/>
-      </w:pPr>
-      <w:r>
-        <w:t xml:space="preserve">    </w:t>
-      </w:r>
-      <w:r>
-        <w:t>M</w:t>
-      </w:r>
-      <w:r>
-        <w:t>anager</w:t>
-      </w:r>
-      <w:r>
-        <w:t>:</w:t>
-      </w:r>
-      <w:r>
-        <w:t xml:space="preserve"> "Hey, this is the employer, you know, the one from the Le Grand </w:t>
-      </w:r>
-      <w:proofErr w:type="spellStart"/>
-      <w:r>
-        <w:t>Mone</w:t>
-      </w:r>
-      <w:proofErr w:type="spellEnd"/>
-      <w:r>
-        <w:t>?"</w:t>
-      </w:r>
-    </w:p>
-    <w:p>
-      <w:pPr>
-        <w:pStyle w:val="ListParagraph"/>
-      </w:pPr>
-      <w:r>
-        <w:t xml:space="preserve">    </w:t>
-      </w:r>
-      <w:r>
-        <w:t>J</w:t>
-      </w:r>
-      <w:r>
-        <w:t>im</w:t>
-      </w:r>
-      <w:r>
-        <w:t>:</w:t>
-      </w:r>
-      <w:r>
-        <w:t xml:space="preserve"> "Oh! Uh, that's great!"</w:t>
-      </w:r>
-    </w:p>
-    <w:p>
-      <w:pPr>
-        <w:pStyle w:val="ListParagraph"/>
-      </w:pPr>
-      <w:r>
-        <w:t xml:space="preserve">    </w:t>
-      </w:r>
-      <w:r>
-        <w:t>M</w:t>
-      </w:r>
-      <w:r>
-        <w:t>anager</w:t>
-      </w:r>
-      <w:r>
-        <w:t>:</w:t>
-      </w:r>
-      <w:r>
-        <w:t xml:space="preserve"> "It is indeed chap, I'm here to say that you're hired for the doorman position you applied for!"</w:t>
-      </w:r>
-    </w:p>
-    <w:p>
-      <w:pPr>
-        <w:pStyle w:val="ListParagraph"/>
-      </w:pPr>
-      <w:r>
-        <w:t xml:space="preserve">    </w:t>
-      </w:r>
-      <w:r>
-        <w:t>J</w:t>
-      </w:r>
-      <w:r>
-        <w:t>im</w:t>
-      </w:r>
-      <w:r>
-        <w:t>:</w:t>
-      </w:r>
-      <w:r>
-        <w:t xml:space="preserve"> "Sweet! When do I start?"</w:t>
-      </w:r>
-    </w:p>
-    <w:p>
-      <w:pPr>
-        <w:pStyle w:val="ListParagraph"/>
-      </w:pPr>
-      <w:r>
-        <w:t xml:space="preserve">    </w:t>
-      </w:r>
-      <w:r>
-        <w:t>M</w:t>
-      </w:r>
-      <w:r>
-        <w:t>anager</w:t>
-      </w:r>
-      <w:r>
-        <w:t>:</w:t>
-      </w:r>
-      <w:r>
-        <w:t xml:space="preserve"> "Tomorrow is a good time! Be in at 5 o'clock sharp!"</w:t>
-      </w:r>
-    </w:p>
-    <w:p>
-      <w:pPr>
-        <w:pStyle w:val="ListParagraph"/>
-      </w:pPr>
-      <w:r>
-        <w:t xml:space="preserve">    </w:t>
-      </w:r>
-      <w:r>
-        <w:t>J</w:t>
-      </w:r>
-      <w:r>
-        <w:t>im</w:t>
-      </w:r>
-      <w:r>
-        <w:t>:</w:t>
-      </w:r>
-      <w:r>
-        <w:t xml:space="preserve"> "Cool, I will see you then!"</w:t>
-      </w:r>
-    </w:p>
-    <w:p>
-      <w:pPr>
-        <w:pStyle w:val="ListParagraph"/>
-      </w:pPr>
-      <w:r>
-        <w:t xml:space="preserve">    </w:t>
-      </w:r>
-      <w:r>
-        <w:t>M</w:t>
-      </w:r>
-      <w:r>
-        <w:t>anager</w:t>
-      </w:r>
-      <w:r>
-        <w:t>:</w:t>
-      </w:r>
-      <w:r>
-        <w:t xml:space="preserve"> "*click*"</w:t>
-      </w:r>
-    </w:p>
-    <w:p>
-      <w:pPr>
-        <w:pStyle w:val="ListParagraph"/>
-      </w:pPr>
-      <w:r>
-        <w:t xml:space="preserve">    </w:t>
-      </w:r>
-      <w:r>
-        <w:t>J</w:t>
-      </w:r>
-      <w:r>
-        <w:t>im</w:t>
-      </w:r>
-      <w:r>
-        <w:t>:</w:t>
-      </w:r>
-      <w:r>
-        <w:t xml:space="preserve"> "... He meant 5pm, right?"</w:t>
-      </w:r>
-    </w:p>
-    <w:p>
-      <w:r>
-        <w:t>Cityscape:</w:t>
-      </w:r>
-    </w:p>
-    <w:p>
-      <w:pPr>
-        <w:pStyle w:val="ListParagraph"/>
-        <w:numPr>
-          <w:ilvl w:val="0"/>
-          <w:numId w:val="3"/>
-        </w:numPr>
-      </w:pPr>
-      <w:r>
-        <w:t xml:space="preserve">Jim is taking in the view of the street/city leading up to Le Grand </w:t>
-      </w:r>
-      <w:proofErr w:type="spellStart"/>
-      <w:r>
-        <w:t>Mone</w:t>
-      </w:r>
-      <w:proofErr w:type="spellEnd"/>
-      <w:r>
-        <w:t>, commenting how the whole things seems unreal to him.</w:t>
-      </w:r>
-    </w:p>
-    <w:p>
-      <w:pPr>
-        <w:pStyle w:val="ListParagraph"/>
-        <w:numPr>
-          <w:ilvl w:val="0"/>
-          <w:numId w:val="3"/>
-        </w:numPr>
-      </w:pPr>
-      <w:r>
-        <w:t xml:space="preserve">Uses </w:t>
-      </w:r>
-      <w:proofErr w:type="spellStart"/>
-      <w:r>
-        <w:t>Bg_City</w:t>
-      </w:r>
-      <w:proofErr w:type="spellEnd"/>
-      <w:r>
-        <w:t>. This will “pan” across the screen at the beginning of the scene.</w:t>
-      </w:r>
-    </w:p>
-    <w:p>
-      <w:pPr>
-        <w:pStyle w:val="ListParagraph"/>
-        <w:numPr>
-          <w:ilvl w:val="0"/>
-          <w:numId w:val="3"/>
-        </w:numPr>
-      </w:pPr>
-      <w:proofErr w:type="spellStart"/>
-      <w:r>
-        <w:t>Music_Intro</w:t>
-      </w:r>
-      <w:proofErr w:type="spellEnd"/>
-      <w:r>
-        <w:t xml:space="preserve"> will still be playing in this scene.</w:t>
-      </w:r>
-    </w:p>
-    <w:p>
-      <w:pPr>
-        <w:pStyle w:val="ListParagraph"/>
-        <w:numPr>
-          <w:ilvl w:val="0"/>
-          <w:numId w:val="3"/>
-        </w:numPr>
-      </w:pPr>
-      <w:r>
-        <w:t>Dialogue:</w:t>
-      </w:r>
-    </w:p>
-    <w:p>
-      <w:pPr>
-        <w:pStyle w:val="ListParagraph"/>
-      </w:pPr>
-      <w:r>
-        <w:t>J</w:t>
-      </w:r>
-      <w:r>
-        <w:t>im</w:t>
-      </w:r>
-      <w:r>
-        <w:t>:</w:t>
-      </w:r>
-      <w:r>
-        <w:t xml:space="preserve"> "Well here it is Le Grand </w:t>
-      </w:r>
-      <w:proofErr w:type="spellStart"/>
-      <w:r>
-        <w:t>Monè</w:t>
-      </w:r>
-      <w:proofErr w:type="spellEnd"/>
-      <w:r>
-        <w:t>"</w:t>
-      </w:r>
-    </w:p>
-    <w:p>
-      <w:pPr>
-        <w:pStyle w:val="ListParagraph"/>
-      </w:pPr>
-      <w:r>
-        <w:lastRenderedPageBreak/>
-        <w:t xml:space="preserve">    </w:t>
-      </w:r>
-      <w:r>
-        <w:t>J</w:t>
-      </w:r>
-      <w:r>
-        <w:t>im</w:t>
-      </w:r>
-      <w:r>
-        <w:t>:</w:t>
-      </w:r>
-      <w:r>
-        <w:t xml:space="preserve"> "Wow this place is </w:t>
-      </w:r>
-      <w:proofErr w:type="spellStart"/>
-      <w:r>
-        <w:t>beautifull</w:t>
-      </w:r>
-      <w:proofErr w:type="spellEnd"/>
-      <w:r>
-        <w:t>"</w:t>
-      </w:r>
-    </w:p>
-    <w:p>
-      <w:pPr>
-        <w:pStyle w:val="ListParagraph"/>
-      </w:pPr>
-      <w:r>
-        <w:t xml:space="preserve">    </w:t>
-      </w:r>
-      <w:r>
-        <w:t>J</w:t>
-      </w:r>
-      <w:r>
-        <w:t>im</w:t>
-      </w:r>
-      <w:r>
-        <w:t>:</w:t>
-      </w:r>
-      <w:r>
-        <w:t xml:space="preserve"> "I never </w:t>
-      </w:r>
-      <w:proofErr w:type="spellStart"/>
-      <w:r>
-        <w:t>though</w:t>
-      </w:r>
-      <w:proofErr w:type="spellEnd"/>
-      <w:r>
-        <w:t xml:space="preserve"> that I would ever be able to set foot in a building like this!"</w:t>
-      </w:r>
-    </w:p>
-    <w:p>
-      <w:pPr>
-        <w:pStyle w:val="ListParagraph"/>
-      </w:pPr>
-      <w:r>
-        <w:t xml:space="preserve">    </w:t>
-      </w:r>
-      <w:r>
-        <w:t>J</w:t>
-      </w:r>
-      <w:r>
-        <w:t>im</w:t>
-      </w:r>
-      <w:r>
-        <w:t>:</w:t>
-      </w:r>
-      <w:r>
-        <w:t xml:space="preserve"> "And to think that I get to live here during the week now, this is so fortunate for me."</w:t>
-      </w:r>
-    </w:p>
-    <w:p/>
-    <w:p>
-      <w:r>
-        <w:t>Pawn Shop:</w:t>
-      </w:r>
-    </w:p>
-    <w:p>
-      <w:pPr>
-        <w:pStyle w:val="ListParagraph"/>
-        <w:numPr>
-          <w:ilvl w:val="0"/>
-          <w:numId w:val="4"/>
-        </w:numPr>
-      </w:pPr>
-      <w:r>
-        <w:t>Jim has stolen the goods from people’s hotel rooms and has taken them to a pawn shop to sell for profit.</w:t>
-      </w:r>
-    </w:p>
-    <w:p>
-      <w:pPr>
-        <w:pStyle w:val="ListParagraph"/>
-        <w:numPr>
-          <w:ilvl w:val="0"/>
-          <w:numId w:val="4"/>
-        </w:numPr>
-      </w:pPr>
-      <w:proofErr w:type="spellStart"/>
-      <w:r>
-        <w:t>Bg_Shop</w:t>
-      </w:r>
-      <w:proofErr w:type="spellEnd"/>
-      <w:r>
-        <w:t xml:space="preserve">, </w:t>
-      </w:r>
-      <w:proofErr w:type="spellStart"/>
-      <w:r>
-        <w:t>Text_Win</w:t>
-      </w:r>
-      <w:proofErr w:type="spellEnd"/>
-      <w:r>
-        <w:t xml:space="preserve"> and the item image(s) of the item(s) stolen will appear.</w:t>
-      </w:r>
-    </w:p>
-    <w:p>
-      <w:pPr>
-        <w:pStyle w:val="ListParagraph"/>
-        <w:numPr>
-          <w:ilvl w:val="0"/>
-          <w:numId w:val="4"/>
-        </w:numPr>
-      </w:pPr>
-      <w:proofErr w:type="spellStart"/>
-      <w:r>
-        <w:t>Text_Win</w:t>
-      </w:r>
-      <w:proofErr w:type="spellEnd"/>
-      <w:r>
-        <w:t xml:space="preserve"> will pop up on the screen after the shop owner’s dialogue.</w:t>
-      </w:r>
-    </w:p>
-    <w:p>
-      <w:pPr>
-        <w:pStyle w:val="ListParagraph"/>
-        <w:numPr>
-          <w:ilvl w:val="0"/>
-          <w:numId w:val="4"/>
-        </w:numPr>
-      </w:pPr>
-      <w:proofErr w:type="spellStart"/>
-      <w:r>
-        <w:t>Sound_Win</w:t>
-      </w:r>
-      <w:proofErr w:type="spellEnd"/>
-      <w:r>
-        <w:t xml:space="preserve"> will play after the shop owner’s dialogue.</w:t>
-      </w:r>
-    </w:p>
-    <w:p>
-      <w:pPr>
-        <w:pStyle w:val="ListParagraph"/>
-        <w:numPr>
-          <w:ilvl w:val="0"/>
-          <w:numId w:val="4"/>
-        </w:numPr>
-      </w:pPr>
-      <w:r>
-        <w:t>Dialogue:</w:t>
-      </w:r>
-    </w:p>
-    <w:p>
-      <w:pPr>
-        <w:pStyle w:val="ListParagraph"/>
-      </w:pPr>
-      <w:r>
-        <w:t>O</w:t>
-      </w:r>
-      <w:r>
-        <w:t>wner</w:t>
-      </w:r>
-      <w:r>
-        <w:t>:</w:t>
-      </w:r>
-      <w:r>
-        <w:t xml:space="preserve"> "That's a very nice item you have t</w:t>
-      </w:r>
-      <w:r>
-        <w:t>here, that is worth a fortune!"</w:t>
-      </w:r>
-    </w:p>
-    <w:p>
-      <w:pPr>
-        <w:pStyle w:val="ListParagraph"/>
-      </w:pPr>
-      <w:r>
-        <w:t>J</w:t>
-      </w:r>
-      <w:r>
-        <w:t>im</w:t>
-      </w:r>
-      <w:r>
-        <w:t>:</w:t>
-      </w:r>
-      <w:r>
-        <w:t xml:space="preserve"> "Nice!"</w:t>
-      </w:r>
-    </w:p>
-    <w:p>
-      <w:r>
-        <w:t>Jail:</w:t>
-      </w:r>
-    </w:p>
-    <w:p>
-      <w:pPr>
-        <w:pStyle w:val="ListParagraph"/>
-        <w:numPr>
-          <w:ilvl w:val="0"/>
-          <w:numId w:val="5"/>
-        </w:numPr>
-      </w:pPr>
-      <w:r>
-        <w:t>Jim has failed to steal goods and was caught, and is now in a jail cell, much to his despair.</w:t>
-      </w:r>
-    </w:p>
-    <w:p>
-      <w:pPr>
-        <w:pStyle w:val="ListParagraph"/>
-        <w:numPr>
-          <w:ilvl w:val="0"/>
-          <w:numId w:val="5"/>
-        </w:numPr>
-      </w:pPr>
-      <w:proofErr w:type="spellStart"/>
-      <w:r>
-        <w:t>Bg_Jail</w:t>
-      </w:r>
-      <w:proofErr w:type="spellEnd"/>
-      <w:r>
-        <w:t xml:space="preserve"> and </w:t>
-      </w:r>
-      <w:proofErr w:type="spellStart"/>
-      <w:r>
-        <w:t>Text_Lose</w:t>
-      </w:r>
-      <w:proofErr w:type="spellEnd"/>
-      <w:r>
-        <w:t xml:space="preserve"> will appear.</w:t>
-      </w:r>
-    </w:p>
-    <w:p>
-      <w:pPr>
-        <w:pStyle w:val="ListParagraph"/>
-        <w:numPr>
-          <w:ilvl w:val="0"/>
-          <w:numId w:val="5"/>
-        </w:numPr>
-      </w:pPr>
-      <w:proofErr w:type="spellStart"/>
-      <w:r>
-        <w:t>Text_Lose</w:t>
-      </w:r>
-      <w:proofErr w:type="spellEnd"/>
-      <w:r>
-        <w:t xml:space="preserve"> will appear after the officer’s dialogue.</w:t>
-      </w:r>
-    </w:p>
-    <w:p>
-      <w:pPr>
-        <w:pStyle w:val="ListParagraph"/>
-        <w:numPr>
-          <w:ilvl w:val="0"/>
-          <w:numId w:val="5"/>
-        </w:numPr>
-      </w:pPr>
-      <w:proofErr w:type="spellStart"/>
-      <w:r>
-        <w:t>Sound_Lose</w:t>
-      </w:r>
-      <w:proofErr w:type="spellEnd"/>
-      <w:r>
-        <w:t xml:space="preserve"> will play after the officer’s </w:t>
-      </w:r>
-      <w:proofErr w:type="spellStart"/>
-      <w:r>
-        <w:t>dialogie</w:t>
-      </w:r>
-      <w:proofErr w:type="spellEnd"/>
-      <w:r>
-        <w:t>.</w:t>
-      </w:r>
-    </w:p>
-    <w:p>
-      <w:pPr>
-        <w:pStyle w:val="ListParagraph"/>
-        <w:numPr>
-          <w:ilvl w:val="0"/>
-          <w:numId w:val="5"/>
-        </w:numPr>
-      </w:pPr>
-      <w:r>
-        <w:t>Dialogue:</w:t>
-      </w:r>
-    </w:p>
-    <w:p>
-      <w:pPr>
-        <w:pStyle w:val="ListParagraph"/>
-      </w:pPr>
-      <w:r>
-        <w:t>O</w:t>
-      </w:r>
-      <w:r>
-        <w:t>fficer</w:t>
-      </w:r>
-      <w:r>
-        <w:t>:</w:t>
-      </w:r>
-      <w:r>
-        <w:t xml:space="preserve"> "You're going to be in jail for a long </w:t>
-      </w:r>
-      <w:r>
-        <w:t>time for what you've done kid."</w:t>
-      </w:r>
-    </w:p>
-    <w:p>
-      <w:pPr>
-        <w:pStyle w:val="ListParagraph"/>
-      </w:pPr>
-      <w:r>
-        <w:t>J</w:t>
-      </w:r>
-      <w:r>
-        <w:t>im</w:t>
-      </w:r>
-      <w:r>
-        <w:t>:</w:t>
-      </w:r>
-      <w:r>
-        <w:t xml:space="preserve"> "Drat."</w:t>
-      </w:r>
-    </w:p>
-    <w:p>
-      <w:bookmarkStart w:id="0" w:name="_GoBack"/>
-      <w:bookmarkEnd w:id="0"/>
-    </w:p>
     <w:sectPr>
       <w:pgSz w:w="12240" w:h="15840"/>
       <w:pgMar w:top="1440" w:right="1440" w:bottom="1440" w:left="1440" w:header="720" w:footer="720" w:gutter="0"/>
@@ -2561,6 +3301,232 @@
 <file path=word/numbering.xml><?xml version="1.0" encoding="utf-8"?>
 <w:numbering xmlns:wpc="http://schemas.microsoft.com/office/word/2010/wordprocessingCanvas" xmlns:mc="http://schemas.openxmlformats.org/markup-compatibility/2006" xmlns:o="urn:schemas-microsoft-com:office:office" xmlns:r="http://schemas.openxmlformats.org/officeDocument/2006/relationships" xmlns:m="http://schemas.openxmlformats.org/officeDocument/2006/math" xmlns:v="urn:schemas-microsoft-com:vml" xmlns:wp14="http://schemas.microsoft.com/office/word/2010/wordprocessingDrawing" xmlns:wp="http://schemas.openxmlformats.org/drawingml/2006/wordprocessingDrawing" xmlns:w10="urn:schemas-microsoft-com:office:word" xmlns:w="http://schemas.openxmlformats.org/wordprocessingml/2006/main" xmlns:w14="http://schemas.microsoft.com/office/word/2010/wordml" xmlns:w15="http://schemas.microsoft.com/office/word/2012/wordml" xmlns:wpg="http://schemas.microsoft.com/office/word/2010/wordprocessingGroup" xmlns:wpi="http://schemas.microsoft.com/office/word/2010/wordprocessingInk" xmlns:wne="http://schemas.microsoft.com/office/word/2006/wordml" xmlns:wps="http://schemas.microsoft.com/office/word/2010/wordprocessingShape" mc:Ignorable="w14 w15 wp14">
   <w:abstractNum w:abstractNumId="0" w15:restartNumberingAfterBreak="0">
+    <w:nsid w:val="24754D36"/>
+    <w:multiLevelType w:val="hybridMultilevel"/>
+    <w:tmpl w:val="B7D4F4A0"/>
+    <w:lvl w:ilvl="0" w:tplc="04090001">
+      <w:start w:val="1"/>
+      <w:numFmt w:val="bullet"/>
+      <w:lvlText w:val=""/>
+      <w:lvlJc w:val="left"/>
+      <w:pPr>
+        <w:ind w:left="720" w:hanging="360"/>
+      </w:pPr>
+      <w:rPr>
+        <w:rFonts w:ascii="Symbol" w:hAnsi="Symbol" w:hint="default"/>
+      </w:rPr>
+    </w:lvl>
+    <w:lvl w:ilvl="1" w:tplc="04090003" w:tentative="1">
+      <w:start w:val="1"/>
+      <w:numFmt w:val="bullet"/>
+      <w:lvlText w:val="o"/>
+      <w:lvlJc w:val="left"/>
+      <w:pPr>
+        <w:ind w:left="1440" w:hanging="360"/>
+      </w:pPr>
+      <w:rPr>
+        <w:rFonts w:ascii="Courier New" w:hAnsi="Courier New" w:cs="Courier New" w:hint="default"/>
+      </w:rPr>
+    </w:lvl>
+    <w:lvl w:ilvl="2" w:tplc="04090005" w:tentative="1">
+      <w:start w:val="1"/>
+      <w:numFmt w:val="bullet"/>
+      <w:lvlText w:val=""/>
+      <w:lvlJc w:val="left"/>
+      <w:pPr>
+        <w:ind w:left="2160" w:hanging="360"/>
+      </w:pPr>
+      <w:rPr>
+        <w:rFonts w:ascii="Wingdings" w:hAnsi="Wingdings" w:hint="default"/>
+      </w:rPr>
+    </w:lvl>
+    <w:lvl w:ilvl="3" w:tplc="04090001" w:tentative="1">
+      <w:start w:val="1"/>
+      <w:numFmt w:val="bullet"/>
+      <w:lvlText w:val=""/>
+      <w:lvlJc w:val="left"/>
+      <w:pPr>
+        <w:ind w:left="2880" w:hanging="360"/>
+      </w:pPr>
+      <w:rPr>
+        <w:rFonts w:ascii="Symbol" w:hAnsi="Symbol" w:hint="default"/>
+      </w:rPr>
+    </w:lvl>
+    <w:lvl w:ilvl="4" w:tplc="04090003" w:tentative="1">
+      <w:start w:val="1"/>
+      <w:numFmt w:val="bullet"/>
+      <w:lvlText w:val="o"/>
+      <w:lvlJc w:val="left"/>
+      <w:pPr>
+        <w:ind w:left="3600" w:hanging="360"/>
+      </w:pPr>
+      <w:rPr>
+        <w:rFonts w:ascii="Courier New" w:hAnsi="Courier New" w:cs="Courier New" w:hint="default"/>
+      </w:rPr>
+    </w:lvl>
+    <w:lvl w:ilvl="5" w:tplc="04090005" w:tentative="1">
+      <w:start w:val="1"/>
+      <w:numFmt w:val="bullet"/>
+      <w:lvlText w:val=""/>
+      <w:lvlJc w:val="left"/>
+      <w:pPr>
+        <w:ind w:left="4320" w:hanging="360"/>
+      </w:pPr>
+      <w:rPr>
+        <w:rFonts w:ascii="Wingdings" w:hAnsi="Wingdings" w:hint="default"/>
+      </w:rPr>
+    </w:lvl>
+    <w:lvl w:ilvl="6" w:tplc="04090001" w:tentative="1">
+      <w:start w:val="1"/>
+      <w:numFmt w:val="bullet"/>
+      <w:lvlText w:val=""/>
+      <w:lvlJc w:val="left"/>
+      <w:pPr>
+        <w:ind w:left="5040" w:hanging="360"/>
+      </w:pPr>
+      <w:rPr>
+        <w:rFonts w:ascii="Symbol" w:hAnsi="Symbol" w:hint="default"/>
+      </w:rPr>
+    </w:lvl>
+    <w:lvl w:ilvl="7" w:tplc="04090003" w:tentative="1">
+      <w:start w:val="1"/>
+      <w:numFmt w:val="bullet"/>
+      <w:lvlText w:val="o"/>
+      <w:lvlJc w:val="left"/>
+      <w:pPr>
+        <w:ind w:left="5760" w:hanging="360"/>
+      </w:pPr>
+      <w:rPr>
+        <w:rFonts w:ascii="Courier New" w:hAnsi="Courier New" w:cs="Courier New" w:hint="default"/>
+      </w:rPr>
+    </w:lvl>
+    <w:lvl w:ilvl="8" w:tplc="04090005" w:tentative="1">
+      <w:start w:val="1"/>
+      <w:numFmt w:val="bullet"/>
+      <w:lvlText w:val=""/>
+      <w:lvlJc w:val="left"/>
+      <w:pPr>
+        <w:ind w:left="6480" w:hanging="360"/>
+      </w:pPr>
+      <w:rPr>
+        <w:rFonts w:ascii="Wingdings" w:hAnsi="Wingdings" w:hint="default"/>
+      </w:rPr>
+    </w:lvl>
+  </w:abstractNum>
+  <w:abstractNum w:abstractNumId="1" w15:restartNumberingAfterBreak="0">
+    <w:nsid w:val="355945C1"/>
+    <w:multiLevelType w:val="hybridMultilevel"/>
+    <w:tmpl w:val="8DD237DA"/>
+    <w:lvl w:ilvl="0" w:tplc="04090001">
+      <w:start w:val="1"/>
+      <w:numFmt w:val="bullet"/>
+      <w:lvlText w:val=""/>
+      <w:lvlJc w:val="left"/>
+      <w:pPr>
+        <w:ind w:left="720" w:hanging="360"/>
+      </w:pPr>
+      <w:rPr>
+        <w:rFonts w:ascii="Symbol" w:hAnsi="Symbol" w:hint="default"/>
+      </w:rPr>
+    </w:lvl>
+    <w:lvl w:ilvl="1" w:tplc="04090003" w:tentative="1">
+      <w:start w:val="1"/>
+      <w:numFmt w:val="bullet"/>
+      <w:lvlText w:val="o"/>
+      <w:lvlJc w:val="left"/>
+      <w:pPr>
+        <w:ind w:left="1440" w:hanging="360"/>
+      </w:pPr>
+      <w:rPr>
+        <w:rFonts w:ascii="Courier New" w:hAnsi="Courier New" w:cs="Courier New" w:hint="default"/>
+      </w:rPr>
+    </w:lvl>
+    <w:lvl w:ilvl="2" w:tplc="04090005" w:tentative="1">
+      <w:start w:val="1"/>
+      <w:numFmt w:val="bullet"/>
+      <w:lvlText w:val=""/>
+      <w:lvlJc w:val="left"/>
+      <w:pPr>
+        <w:ind w:left="2160" w:hanging="360"/>
+      </w:pPr>
+      <w:rPr>
+        <w:rFonts w:ascii="Wingdings" w:hAnsi="Wingdings" w:hint="default"/>
+      </w:rPr>
+    </w:lvl>
+    <w:lvl w:ilvl="3" w:tplc="04090001" w:tentative="1">
+      <w:start w:val="1"/>
+      <w:numFmt w:val="bullet"/>
+      <w:lvlText w:val=""/>
+      <w:lvlJc w:val="left"/>
+      <w:pPr>
+        <w:ind w:left="2880" w:hanging="360"/>
+      </w:pPr>
+      <w:rPr>
+        <w:rFonts w:ascii="Symbol" w:hAnsi="Symbol" w:hint="default"/>
+      </w:rPr>
+    </w:lvl>
+    <w:lvl w:ilvl="4" w:tplc="04090003" w:tentative="1">
+      <w:start w:val="1"/>
+      <w:numFmt w:val="bullet"/>
+      <w:lvlText w:val="o"/>
+      <w:lvlJc w:val="left"/>
+      <w:pPr>
+        <w:ind w:left="3600" w:hanging="360"/>
+      </w:pPr>
+      <w:rPr>
+        <w:rFonts w:ascii="Courier New" w:hAnsi="Courier New" w:cs="Courier New" w:hint="default"/>
+      </w:rPr>
+    </w:lvl>
+    <w:lvl w:ilvl="5" w:tplc="04090005" w:tentative="1">
+      <w:start w:val="1"/>
+      <w:numFmt w:val="bullet"/>
+      <w:lvlText w:val=""/>
+      <w:lvlJc w:val="left"/>
+      <w:pPr>
+        <w:ind w:left="4320" w:hanging="360"/>
+      </w:pPr>
+      <w:rPr>
+        <w:rFonts w:ascii="Wingdings" w:hAnsi="Wingdings" w:hint="default"/>
+      </w:rPr>
+    </w:lvl>
+    <w:lvl w:ilvl="6" w:tplc="04090001" w:tentative="1">
+      <w:start w:val="1"/>
+      <w:numFmt w:val="bullet"/>
+      <w:lvlText w:val=""/>
+      <w:lvlJc w:val="left"/>
+      <w:pPr>
+        <w:ind w:left="5040" w:hanging="360"/>
+      </w:pPr>
+      <w:rPr>
+        <w:rFonts w:ascii="Symbol" w:hAnsi="Symbol" w:hint="default"/>
+      </w:rPr>
+    </w:lvl>
+    <w:lvl w:ilvl="7" w:tplc="04090003" w:tentative="1">
+      <w:start w:val="1"/>
+      <w:numFmt w:val="bullet"/>
+      <w:lvlText w:val="o"/>
+      <w:lvlJc w:val="left"/>
+      <w:pPr>
+        <w:ind w:left="5760" w:hanging="360"/>
+      </w:pPr>
+      <w:rPr>
+        <w:rFonts w:ascii="Courier New" w:hAnsi="Courier New" w:cs="Courier New" w:hint="default"/>
+      </w:rPr>
+    </w:lvl>
+    <w:lvl w:ilvl="8" w:tplc="04090005" w:tentative="1">
+      <w:start w:val="1"/>
+      <w:numFmt w:val="bullet"/>
+      <w:lvlText w:val=""/>
+      <w:lvlJc w:val="left"/>
+      <w:pPr>
+        <w:ind w:left="6480" w:hanging="360"/>
+      </w:pPr>
+      <w:rPr>
+        <w:rFonts w:ascii="Wingdings" w:hAnsi="Wingdings" w:hint="default"/>
+      </w:rPr>
+    </w:lvl>
+  </w:abstractNum>
+  <w:abstractNum w:abstractNumId="2" w15:restartNumberingAfterBreak="0">
     <w:nsid w:val="3BAD14E0"/>
     <w:multiLevelType w:val="hybridMultilevel"/>
     <w:tmpl w:val="2EF824F6"/>
@@ -2673,7 +3639,7 @@
       </w:rPr>
     </w:lvl>
   </w:abstractNum>
-  <w:abstractNum w:abstractNumId="1" w15:restartNumberingAfterBreak="0">
+  <w:abstractNum w:abstractNumId="3" w15:restartNumberingAfterBreak="0">
     <w:nsid w:val="4954632E"/>
     <w:multiLevelType w:val="multilevel"/>
     <w:tmpl w:val="69F42CA8"/>
@@ -2822,7 +3788,233 @@
       </w:rPr>
     </w:lvl>
   </w:abstractNum>
-  <w:abstractNum w:abstractNumId="2" w15:restartNumberingAfterBreak="0">
+  <w:abstractNum w:abstractNumId="4" w15:restartNumberingAfterBreak="0">
+    <w:nsid w:val="57CD24E3"/>
+    <w:multiLevelType w:val="hybridMultilevel"/>
+    <w:tmpl w:val="CB121E2A"/>
+    <w:lvl w:ilvl="0" w:tplc="04090001">
+      <w:start w:val="1"/>
+      <w:numFmt w:val="bullet"/>
+      <w:lvlText w:val=""/>
+      <w:lvlJc w:val="left"/>
+      <w:pPr>
+        <w:ind w:left="720" w:hanging="360"/>
+      </w:pPr>
+      <w:rPr>
+        <w:rFonts w:ascii="Symbol" w:hAnsi="Symbol" w:hint="default"/>
+      </w:rPr>
+    </w:lvl>
+    <w:lvl w:ilvl="1" w:tplc="04090003" w:tentative="1">
+      <w:start w:val="1"/>
+      <w:numFmt w:val="bullet"/>
+      <w:lvlText w:val="o"/>
+      <w:lvlJc w:val="left"/>
+      <w:pPr>
+        <w:ind w:left="1440" w:hanging="360"/>
+      </w:pPr>
+      <w:rPr>
+        <w:rFonts w:ascii="Courier New" w:hAnsi="Courier New" w:cs="Courier New" w:hint="default"/>
+      </w:rPr>
+    </w:lvl>
+    <w:lvl w:ilvl="2" w:tplc="04090005" w:tentative="1">
+      <w:start w:val="1"/>
+      <w:numFmt w:val="bullet"/>
+      <w:lvlText w:val=""/>
+      <w:lvlJc w:val="left"/>
+      <w:pPr>
+        <w:ind w:left="2160" w:hanging="360"/>
+      </w:pPr>
+      <w:rPr>
+        <w:rFonts w:ascii="Wingdings" w:hAnsi="Wingdings" w:hint="default"/>
+      </w:rPr>
+    </w:lvl>
+    <w:lvl w:ilvl="3" w:tplc="04090001" w:tentative="1">
+      <w:start w:val="1"/>
+      <w:numFmt w:val="bullet"/>
+      <w:lvlText w:val=""/>
+      <w:lvlJc w:val="left"/>
+      <w:pPr>
+        <w:ind w:left="2880" w:hanging="360"/>
+      </w:pPr>
+      <w:rPr>
+        <w:rFonts w:ascii="Symbol" w:hAnsi="Symbol" w:hint="default"/>
+      </w:rPr>
+    </w:lvl>
+    <w:lvl w:ilvl="4" w:tplc="04090003" w:tentative="1">
+      <w:start w:val="1"/>
+      <w:numFmt w:val="bullet"/>
+      <w:lvlText w:val="o"/>
+      <w:lvlJc w:val="left"/>
+      <w:pPr>
+        <w:ind w:left="3600" w:hanging="360"/>
+      </w:pPr>
+      <w:rPr>
+        <w:rFonts w:ascii="Courier New" w:hAnsi="Courier New" w:cs="Courier New" w:hint="default"/>
+      </w:rPr>
+    </w:lvl>
+    <w:lvl w:ilvl="5" w:tplc="04090005" w:tentative="1">
+      <w:start w:val="1"/>
+      <w:numFmt w:val="bullet"/>
+      <w:lvlText w:val=""/>
+      <w:lvlJc w:val="left"/>
+      <w:pPr>
+        <w:ind w:left="4320" w:hanging="360"/>
+      </w:pPr>
+      <w:rPr>
+        <w:rFonts w:ascii="Wingdings" w:hAnsi="Wingdings" w:hint="default"/>
+      </w:rPr>
+    </w:lvl>
+    <w:lvl w:ilvl="6" w:tplc="04090001" w:tentative="1">
+      <w:start w:val="1"/>
+      <w:numFmt w:val="bullet"/>
+      <w:lvlText w:val=""/>
+      <w:lvlJc w:val="left"/>
+      <w:pPr>
+        <w:ind w:left="5040" w:hanging="360"/>
+      </w:pPr>
+      <w:rPr>
+        <w:rFonts w:ascii="Symbol" w:hAnsi="Symbol" w:hint="default"/>
+      </w:rPr>
+    </w:lvl>
+    <w:lvl w:ilvl="7" w:tplc="04090003" w:tentative="1">
+      <w:start w:val="1"/>
+      <w:numFmt w:val="bullet"/>
+      <w:lvlText w:val="o"/>
+      <w:lvlJc w:val="left"/>
+      <w:pPr>
+        <w:ind w:left="5760" w:hanging="360"/>
+      </w:pPr>
+      <w:rPr>
+        <w:rFonts w:ascii="Courier New" w:hAnsi="Courier New" w:cs="Courier New" w:hint="default"/>
+      </w:rPr>
+    </w:lvl>
+    <w:lvl w:ilvl="8" w:tplc="04090005" w:tentative="1">
+      <w:start w:val="1"/>
+      <w:numFmt w:val="bullet"/>
+      <w:lvlText w:val=""/>
+      <w:lvlJc w:val="left"/>
+      <w:pPr>
+        <w:ind w:left="6480" w:hanging="360"/>
+      </w:pPr>
+      <w:rPr>
+        <w:rFonts w:ascii="Wingdings" w:hAnsi="Wingdings" w:hint="default"/>
+      </w:rPr>
+    </w:lvl>
+  </w:abstractNum>
+  <w:abstractNum w:abstractNumId="5" w15:restartNumberingAfterBreak="0">
+    <w:nsid w:val="62D726CD"/>
+    <w:multiLevelType w:val="hybridMultilevel"/>
+    <w:tmpl w:val="79F41144"/>
+    <w:lvl w:ilvl="0" w:tplc="04090001">
+      <w:start w:val="1"/>
+      <w:numFmt w:val="bullet"/>
+      <w:lvlText w:val=""/>
+      <w:lvlJc w:val="left"/>
+      <w:pPr>
+        <w:ind w:left="720" w:hanging="360"/>
+      </w:pPr>
+      <w:rPr>
+        <w:rFonts w:ascii="Symbol" w:hAnsi="Symbol" w:hint="default"/>
+      </w:rPr>
+    </w:lvl>
+    <w:lvl w:ilvl="1" w:tplc="04090003" w:tentative="1">
+      <w:start w:val="1"/>
+      <w:numFmt w:val="bullet"/>
+      <w:lvlText w:val="o"/>
+      <w:lvlJc w:val="left"/>
+      <w:pPr>
+        <w:ind w:left="1440" w:hanging="360"/>
+      </w:pPr>
+      <w:rPr>
+        <w:rFonts w:ascii="Courier New" w:hAnsi="Courier New" w:cs="Courier New" w:hint="default"/>
+      </w:rPr>
+    </w:lvl>
+    <w:lvl w:ilvl="2" w:tplc="04090005" w:tentative="1">
+      <w:start w:val="1"/>
+      <w:numFmt w:val="bullet"/>
+      <w:lvlText w:val=""/>
+      <w:lvlJc w:val="left"/>
+      <w:pPr>
+        <w:ind w:left="2160" w:hanging="360"/>
+      </w:pPr>
+      <w:rPr>
+        <w:rFonts w:ascii="Wingdings" w:hAnsi="Wingdings" w:hint="default"/>
+      </w:rPr>
+    </w:lvl>
+    <w:lvl w:ilvl="3" w:tplc="04090001" w:tentative="1">
+      <w:start w:val="1"/>
+      <w:numFmt w:val="bullet"/>
+      <w:lvlText w:val=""/>
+      <w:lvlJc w:val="left"/>
+      <w:pPr>
+        <w:ind w:left="2880" w:hanging="360"/>
+      </w:pPr>
+      <w:rPr>
+        <w:rFonts w:ascii="Symbol" w:hAnsi="Symbol" w:hint="default"/>
+      </w:rPr>
+    </w:lvl>
+    <w:lvl w:ilvl="4" w:tplc="04090003" w:tentative="1">
+      <w:start w:val="1"/>
+      <w:numFmt w:val="bullet"/>
+      <w:lvlText w:val="o"/>
+      <w:lvlJc w:val="left"/>
+      <w:pPr>
+        <w:ind w:left="3600" w:hanging="360"/>
+      </w:pPr>
+      <w:rPr>
+        <w:rFonts w:ascii="Courier New" w:hAnsi="Courier New" w:cs="Courier New" w:hint="default"/>
+      </w:rPr>
+    </w:lvl>
+    <w:lvl w:ilvl="5" w:tplc="04090005" w:tentative="1">
+      <w:start w:val="1"/>
+      <w:numFmt w:val="bullet"/>
+      <w:lvlText w:val=""/>
+      <w:lvlJc w:val="left"/>
+      <w:pPr>
+        <w:ind w:left="4320" w:hanging="360"/>
+      </w:pPr>
+      <w:rPr>
+        <w:rFonts w:ascii="Wingdings" w:hAnsi="Wingdings" w:hint="default"/>
+      </w:rPr>
+    </w:lvl>
+    <w:lvl w:ilvl="6" w:tplc="04090001" w:tentative="1">
+      <w:start w:val="1"/>
+      <w:numFmt w:val="bullet"/>
+      <w:lvlText w:val=""/>
+      <w:lvlJc w:val="left"/>
+      <w:pPr>
+        <w:ind w:left="5040" w:hanging="360"/>
+      </w:pPr>
+      <w:rPr>
+        <w:rFonts w:ascii="Symbol" w:hAnsi="Symbol" w:hint="default"/>
+      </w:rPr>
+    </w:lvl>
+    <w:lvl w:ilvl="7" w:tplc="04090003" w:tentative="1">
+      <w:start w:val="1"/>
+      <w:numFmt w:val="bullet"/>
+      <w:lvlText w:val="o"/>
+      <w:lvlJc w:val="left"/>
+      <w:pPr>
+        <w:ind w:left="5760" w:hanging="360"/>
+      </w:pPr>
+      <w:rPr>
+        <w:rFonts w:ascii="Courier New" w:hAnsi="Courier New" w:cs="Courier New" w:hint="default"/>
+      </w:rPr>
+    </w:lvl>
+    <w:lvl w:ilvl="8" w:tplc="04090005" w:tentative="1">
+      <w:start w:val="1"/>
+      <w:numFmt w:val="bullet"/>
+      <w:lvlText w:val=""/>
+      <w:lvlJc w:val="left"/>
+      <w:pPr>
+        <w:ind w:left="6480" w:hanging="360"/>
+      </w:pPr>
+      <w:rPr>
+        <w:rFonts w:ascii="Wingdings" w:hAnsi="Wingdings" w:hint="default"/>
+      </w:rPr>
+    </w:lvl>
+  </w:abstractNum>
+  <w:abstractNum w:abstractNumId="6" w15:restartNumberingAfterBreak="0">
     <w:nsid w:val="64100DAC"/>
     <w:multiLevelType w:val="hybridMultilevel"/>
     <w:tmpl w:val="66F64EC6"/>
@@ -2935,7 +4127,7 @@
       </w:rPr>
     </w:lvl>
   </w:abstractNum>
-  <w:abstractNum w:abstractNumId="3" w15:restartNumberingAfterBreak="0">
+  <w:abstractNum w:abstractNumId="7" w15:restartNumberingAfterBreak="0">
     <w:nsid w:val="66F040EE"/>
     <w:multiLevelType w:val="hybridMultilevel"/>
     <w:tmpl w:val="E92E0DE6"/>
@@ -3048,7 +4240,346 @@
       </w:rPr>
     </w:lvl>
   </w:abstractNum>
-  <w:abstractNum w:abstractNumId="4" w15:restartNumberingAfterBreak="0">
+  <w:abstractNum w:abstractNumId="8" w15:restartNumberingAfterBreak="0">
+    <w:nsid w:val="73A37376"/>
+    <w:multiLevelType w:val="hybridMultilevel"/>
+    <w:tmpl w:val="A8347D6E"/>
+    <w:lvl w:ilvl="0" w:tplc="04090001">
+      <w:start w:val="1"/>
+      <w:numFmt w:val="bullet"/>
+      <w:lvlText w:val=""/>
+      <w:lvlJc w:val="left"/>
+      <w:pPr>
+        <w:ind w:left="720" w:hanging="360"/>
+      </w:pPr>
+      <w:rPr>
+        <w:rFonts w:ascii="Symbol" w:hAnsi="Symbol" w:hint="default"/>
+      </w:rPr>
+    </w:lvl>
+    <w:lvl w:ilvl="1" w:tplc="04090003" w:tentative="1">
+      <w:start w:val="1"/>
+      <w:numFmt w:val="bullet"/>
+      <w:lvlText w:val="o"/>
+      <w:lvlJc w:val="left"/>
+      <w:pPr>
+        <w:ind w:left="1440" w:hanging="360"/>
+      </w:pPr>
+      <w:rPr>
+        <w:rFonts w:ascii="Courier New" w:hAnsi="Courier New" w:cs="Courier New" w:hint="default"/>
+      </w:rPr>
+    </w:lvl>
+    <w:lvl w:ilvl="2" w:tplc="04090005" w:tentative="1">
+      <w:start w:val="1"/>
+      <w:numFmt w:val="bullet"/>
+      <w:lvlText w:val=""/>
+      <w:lvlJc w:val="left"/>
+      <w:pPr>
+        <w:ind w:left="2160" w:hanging="360"/>
+      </w:pPr>
+      <w:rPr>
+        <w:rFonts w:ascii="Wingdings" w:hAnsi="Wingdings" w:hint="default"/>
+      </w:rPr>
+    </w:lvl>
+    <w:lvl w:ilvl="3" w:tplc="04090001" w:tentative="1">
+      <w:start w:val="1"/>
+      <w:numFmt w:val="bullet"/>
+      <w:lvlText w:val=""/>
+      <w:lvlJc w:val="left"/>
+      <w:pPr>
+        <w:ind w:left="2880" w:hanging="360"/>
+      </w:pPr>
+      <w:rPr>
+        <w:rFonts w:ascii="Symbol" w:hAnsi="Symbol" w:hint="default"/>
+      </w:rPr>
+    </w:lvl>
+    <w:lvl w:ilvl="4" w:tplc="04090003" w:tentative="1">
+      <w:start w:val="1"/>
+      <w:numFmt w:val="bullet"/>
+      <w:lvlText w:val="o"/>
+      <w:lvlJc w:val="left"/>
+      <w:pPr>
+        <w:ind w:left="3600" w:hanging="360"/>
+      </w:pPr>
+      <w:rPr>
+        <w:rFonts w:ascii="Courier New" w:hAnsi="Courier New" w:cs="Courier New" w:hint="default"/>
+      </w:rPr>
+    </w:lvl>
+    <w:lvl w:ilvl="5" w:tplc="04090005" w:tentative="1">
+      <w:start w:val="1"/>
+      <w:numFmt w:val="bullet"/>
+      <w:lvlText w:val=""/>
+      <w:lvlJc w:val="left"/>
+      <w:pPr>
+        <w:ind w:left="4320" w:hanging="360"/>
+      </w:pPr>
+      <w:rPr>
+        <w:rFonts w:ascii="Wingdings" w:hAnsi="Wingdings" w:hint="default"/>
+      </w:rPr>
+    </w:lvl>
+    <w:lvl w:ilvl="6" w:tplc="04090001" w:tentative="1">
+      <w:start w:val="1"/>
+      <w:numFmt w:val="bullet"/>
+      <w:lvlText w:val=""/>
+      <w:lvlJc w:val="left"/>
+      <w:pPr>
+        <w:ind w:left="5040" w:hanging="360"/>
+      </w:pPr>
+      <w:rPr>
+        <w:rFonts w:ascii="Symbol" w:hAnsi="Symbol" w:hint="default"/>
+      </w:rPr>
+    </w:lvl>
+    <w:lvl w:ilvl="7" w:tplc="04090003" w:tentative="1">
+      <w:start w:val="1"/>
+      <w:numFmt w:val="bullet"/>
+      <w:lvlText w:val="o"/>
+      <w:lvlJc w:val="left"/>
+      <w:pPr>
+        <w:ind w:left="5760" w:hanging="360"/>
+      </w:pPr>
+      <w:rPr>
+        <w:rFonts w:ascii="Courier New" w:hAnsi="Courier New" w:cs="Courier New" w:hint="default"/>
+      </w:rPr>
+    </w:lvl>
+    <w:lvl w:ilvl="8" w:tplc="04090005" w:tentative="1">
+      <w:start w:val="1"/>
+      <w:numFmt w:val="bullet"/>
+      <w:lvlText w:val=""/>
+      <w:lvlJc w:val="left"/>
+      <w:pPr>
+        <w:ind w:left="6480" w:hanging="360"/>
+      </w:pPr>
+      <w:rPr>
+        <w:rFonts w:ascii="Wingdings" w:hAnsi="Wingdings" w:hint="default"/>
+      </w:rPr>
+    </w:lvl>
+  </w:abstractNum>
+  <w:abstractNum w:abstractNumId="9" w15:restartNumberingAfterBreak="0">
+    <w:nsid w:val="752D06E1"/>
+    <w:multiLevelType w:val="hybridMultilevel"/>
+    <w:tmpl w:val="19B47742"/>
+    <w:lvl w:ilvl="0" w:tplc="04090001">
+      <w:start w:val="1"/>
+      <w:numFmt w:val="bullet"/>
+      <w:lvlText w:val=""/>
+      <w:lvlJc w:val="left"/>
+      <w:pPr>
+        <w:ind w:left="720" w:hanging="360"/>
+      </w:pPr>
+      <w:rPr>
+        <w:rFonts w:ascii="Symbol" w:hAnsi="Symbol" w:hint="default"/>
+      </w:rPr>
+    </w:lvl>
+    <w:lvl w:ilvl="1" w:tplc="04090003" w:tentative="1">
+      <w:start w:val="1"/>
+      <w:numFmt w:val="bullet"/>
+      <w:lvlText w:val="o"/>
+      <w:lvlJc w:val="left"/>
+      <w:pPr>
+        <w:ind w:left="1440" w:hanging="360"/>
+      </w:pPr>
+      <w:rPr>
+        <w:rFonts w:ascii="Courier New" w:hAnsi="Courier New" w:cs="Courier New" w:hint="default"/>
+      </w:rPr>
+    </w:lvl>
+    <w:lvl w:ilvl="2" w:tplc="04090005" w:tentative="1">
+      <w:start w:val="1"/>
+      <w:numFmt w:val="bullet"/>
+      <w:lvlText w:val=""/>
+      <w:lvlJc w:val="left"/>
+      <w:pPr>
+        <w:ind w:left="2160" w:hanging="360"/>
+      </w:pPr>
+      <w:rPr>
+        <w:rFonts w:ascii="Wingdings" w:hAnsi="Wingdings" w:hint="default"/>
+      </w:rPr>
+    </w:lvl>
+    <w:lvl w:ilvl="3" w:tplc="04090001" w:tentative="1">
+      <w:start w:val="1"/>
+      <w:numFmt w:val="bullet"/>
+      <w:lvlText w:val=""/>
+      <w:lvlJc w:val="left"/>
+      <w:pPr>
+        <w:ind w:left="2880" w:hanging="360"/>
+      </w:pPr>
+      <w:rPr>
+        <w:rFonts w:ascii="Symbol" w:hAnsi="Symbol" w:hint="default"/>
+      </w:rPr>
+    </w:lvl>
+    <w:lvl w:ilvl="4" w:tplc="04090003" w:tentative="1">
+      <w:start w:val="1"/>
+      <w:numFmt w:val="bullet"/>
+      <w:lvlText w:val="o"/>
+      <w:lvlJc w:val="left"/>
+      <w:pPr>
+        <w:ind w:left="3600" w:hanging="360"/>
+      </w:pPr>
+      <w:rPr>
+        <w:rFonts w:ascii="Courier New" w:hAnsi="Courier New" w:cs="Courier New" w:hint="default"/>
+      </w:rPr>
+    </w:lvl>
+    <w:lvl w:ilvl="5" w:tplc="04090005" w:tentative="1">
+      <w:start w:val="1"/>
+      <w:numFmt w:val="bullet"/>
+      <w:lvlText w:val=""/>
+      <w:lvlJc w:val="left"/>
+      <w:pPr>
+        <w:ind w:left="4320" w:hanging="360"/>
+      </w:pPr>
+      <w:rPr>
+        <w:rFonts w:ascii="Wingdings" w:hAnsi="Wingdings" w:hint="default"/>
+      </w:rPr>
+    </w:lvl>
+    <w:lvl w:ilvl="6" w:tplc="04090001" w:tentative="1">
+      <w:start w:val="1"/>
+      <w:numFmt w:val="bullet"/>
+      <w:lvlText w:val=""/>
+      <w:lvlJc w:val="left"/>
+      <w:pPr>
+        <w:ind w:left="5040" w:hanging="360"/>
+      </w:pPr>
+      <w:rPr>
+        <w:rFonts w:ascii="Symbol" w:hAnsi="Symbol" w:hint="default"/>
+      </w:rPr>
+    </w:lvl>
+    <w:lvl w:ilvl="7" w:tplc="04090003" w:tentative="1">
+      <w:start w:val="1"/>
+      <w:numFmt w:val="bullet"/>
+      <w:lvlText w:val="o"/>
+      <w:lvlJc w:val="left"/>
+      <w:pPr>
+        <w:ind w:left="5760" w:hanging="360"/>
+      </w:pPr>
+      <w:rPr>
+        <w:rFonts w:ascii="Courier New" w:hAnsi="Courier New" w:cs="Courier New" w:hint="default"/>
+      </w:rPr>
+    </w:lvl>
+    <w:lvl w:ilvl="8" w:tplc="04090005" w:tentative="1">
+      <w:start w:val="1"/>
+      <w:numFmt w:val="bullet"/>
+      <w:lvlText w:val=""/>
+      <w:lvlJc w:val="left"/>
+      <w:pPr>
+        <w:ind w:left="6480" w:hanging="360"/>
+      </w:pPr>
+      <w:rPr>
+        <w:rFonts w:ascii="Wingdings" w:hAnsi="Wingdings" w:hint="default"/>
+      </w:rPr>
+    </w:lvl>
+  </w:abstractNum>
+  <w:abstractNum w:abstractNumId="10" w15:restartNumberingAfterBreak="0">
+    <w:nsid w:val="79F15889"/>
+    <w:multiLevelType w:val="hybridMultilevel"/>
+    <w:tmpl w:val="AE743FD8"/>
+    <w:lvl w:ilvl="0" w:tplc="04090001">
+      <w:start w:val="1"/>
+      <w:numFmt w:val="bullet"/>
+      <w:lvlText w:val=""/>
+      <w:lvlJc w:val="left"/>
+      <w:pPr>
+        <w:ind w:left="720" w:hanging="360"/>
+      </w:pPr>
+      <w:rPr>
+        <w:rFonts w:ascii="Symbol" w:hAnsi="Symbol" w:hint="default"/>
+      </w:rPr>
+    </w:lvl>
+    <w:lvl w:ilvl="1" w:tplc="04090003" w:tentative="1">
+      <w:start w:val="1"/>
+      <w:numFmt w:val="bullet"/>
+      <w:lvlText w:val="o"/>
+      <w:lvlJc w:val="left"/>
+      <w:pPr>
+        <w:ind w:left="1440" w:hanging="360"/>
+      </w:pPr>
+      <w:rPr>
+        <w:rFonts w:ascii="Courier New" w:hAnsi="Courier New" w:cs="Courier New" w:hint="default"/>
+      </w:rPr>
+    </w:lvl>
+    <w:lvl w:ilvl="2" w:tplc="04090005" w:tentative="1">
+      <w:start w:val="1"/>
+      <w:numFmt w:val="bullet"/>
+      <w:lvlText w:val=""/>
+      <w:lvlJc w:val="left"/>
+      <w:pPr>
+        <w:ind w:left="2160" w:hanging="360"/>
+      </w:pPr>
+      <w:rPr>
+        <w:rFonts w:ascii="Wingdings" w:hAnsi="Wingdings" w:hint="default"/>
+      </w:rPr>
+    </w:lvl>
+    <w:lvl w:ilvl="3" w:tplc="04090001" w:tentative="1">
+      <w:start w:val="1"/>
+      <w:numFmt w:val="bullet"/>
+      <w:lvlText w:val=""/>
+      <w:lvlJc w:val="left"/>
+      <w:pPr>
+        <w:ind w:left="2880" w:hanging="360"/>
+      </w:pPr>
+      <w:rPr>
+        <w:rFonts w:ascii="Symbol" w:hAnsi="Symbol" w:hint="default"/>
+      </w:rPr>
+    </w:lvl>
+    <w:lvl w:ilvl="4" w:tplc="04090003" w:tentative="1">
+      <w:start w:val="1"/>
+      <w:numFmt w:val="bullet"/>
+      <w:lvlText w:val="o"/>
+      <w:lvlJc w:val="left"/>
+      <w:pPr>
+        <w:ind w:left="3600" w:hanging="360"/>
+      </w:pPr>
+      <w:rPr>
+        <w:rFonts w:ascii="Courier New" w:hAnsi="Courier New" w:cs="Courier New" w:hint="default"/>
+      </w:rPr>
+    </w:lvl>
+    <w:lvl w:ilvl="5" w:tplc="04090005" w:tentative="1">
+      <w:start w:val="1"/>
+      <w:numFmt w:val="bullet"/>
+      <w:lvlText w:val=""/>
+      <w:lvlJc w:val="left"/>
+      <w:pPr>
+        <w:ind w:left="4320" w:hanging="360"/>
+      </w:pPr>
+      <w:rPr>
+        <w:rFonts w:ascii="Wingdings" w:hAnsi="Wingdings" w:hint="default"/>
+      </w:rPr>
+    </w:lvl>
+    <w:lvl w:ilvl="6" w:tplc="04090001" w:tentative="1">
+      <w:start w:val="1"/>
+      <w:numFmt w:val="bullet"/>
+      <w:lvlText w:val=""/>
+      <w:lvlJc w:val="left"/>
+      <w:pPr>
+        <w:ind w:left="5040" w:hanging="360"/>
+      </w:pPr>
+      <w:rPr>
+        <w:rFonts w:ascii="Symbol" w:hAnsi="Symbol" w:hint="default"/>
+      </w:rPr>
+    </w:lvl>
+    <w:lvl w:ilvl="7" w:tplc="04090003" w:tentative="1">
+      <w:start w:val="1"/>
+      <w:numFmt w:val="bullet"/>
+      <w:lvlText w:val="o"/>
+      <w:lvlJc w:val="left"/>
+      <w:pPr>
+        <w:ind w:left="5760" w:hanging="360"/>
+      </w:pPr>
+      <w:rPr>
+        <w:rFonts w:ascii="Courier New" w:hAnsi="Courier New" w:cs="Courier New" w:hint="default"/>
+      </w:rPr>
+    </w:lvl>
+    <w:lvl w:ilvl="8" w:tplc="04090005" w:tentative="1">
+      <w:start w:val="1"/>
+      <w:numFmt w:val="bullet"/>
+      <w:lvlText w:val=""/>
+      <w:lvlJc w:val="left"/>
+      <w:pPr>
+        <w:ind w:left="6480" w:hanging="360"/>
+      </w:pPr>
+      <w:rPr>
+        <w:rFonts w:ascii="Wingdings" w:hAnsi="Wingdings" w:hint="default"/>
+      </w:rPr>
+    </w:lvl>
+  </w:abstractNum>
+  <w:abstractNum w:abstractNumId="11" w15:restartNumberingAfterBreak="0">
     <w:nsid w:val="7F23306A"/>
     <w:multiLevelType w:val="hybridMultilevel"/>
     <w:tmpl w:val="FE629BAE"/>
@@ -3162,19 +4693,40 @@
     </w:lvl>
   </w:abstractNum>
   <w:num w:numId="1">
+    <w:abstractNumId w:val="3"/>
+  </w:num>
+  <w:num w:numId="2">
+    <w:abstractNumId w:val="7"/>
+  </w:num>
+  <w:num w:numId="3">
+    <w:abstractNumId w:val="11"/>
+  </w:num>
+  <w:num w:numId="4">
+    <w:abstractNumId w:val="2"/>
+  </w:num>
+  <w:num w:numId="5">
+    <w:abstractNumId w:val="6"/>
+  </w:num>
+  <w:num w:numId="6">
+    <w:abstractNumId w:val="4"/>
+  </w:num>
+  <w:num w:numId="7">
+    <w:abstractNumId w:val="8"/>
+  </w:num>
+  <w:num w:numId="8">
     <w:abstractNumId w:val="1"/>
   </w:num>
-  <w:num w:numId="2">
-    <w:abstractNumId w:val="3"/>
-  </w:num>
-  <w:num w:numId="3">
-    <w:abstractNumId w:val="4"/>
-  </w:num>
-  <w:num w:numId="4">
+  <w:num w:numId="9">
     <w:abstractNumId w:val="0"/>
   </w:num>
-  <w:num w:numId="5">
-    <w:abstractNumId w:val="2"/>
+  <w:num w:numId="10">
+    <w:abstractNumId w:val="5"/>
+  </w:num>
+  <w:num w:numId="11">
+    <w:abstractNumId w:val="10"/>
+  </w:num>
+  <w:num w:numId="12">
+    <w:abstractNumId w:val="9"/>
   </w:num>
 </w:numbering>
 </file>
@@ -3899,7 +5451,7 @@
 </file>
 
 <file path=customXml/itemProps1.xml><?xml version="1.0" encoding="utf-8"?>
-<ds:datastoreItem xmlns:ds="http://schemas.openxmlformats.org/officeDocument/2006/customXml" ds:itemID="{A0268D7C-B14E-4F25-AEC8-DC3DED4B4334}">
+<ds:datastoreItem xmlns:ds="http://schemas.openxmlformats.org/officeDocument/2006/customXml" ds:itemID="{125B1324-AD2A-4B0D-AF65-E6FA5CF6BB95}">
   <ds:schemaRefs>
     <ds:schemaRef ds:uri="http://schemas.openxmlformats.org/officeDocument/2006/bibliography"/>
   </ds:schemaRefs>

</xml_diff>

<commit_message>
INCLUDES FOLDER. Folder does NOT have game prototype in there, wasn't sure if we were still going to put it in there so I haven't zipped it. Bailey, I'm not sure what to add specifically for the prototype so if you want to copy that into the folder than perhaps you could zip it?
</commit_message>
<xml_diff>
--- a/Doorman_Documents/Game_Script.docx
+++ b/Doorman_Documents/Game_Script.docx
@@ -5,14 +5,44 @@
     <w:p>
       <w:pPr>
         <w:jc w:val="center"/>
-      </w:pPr>
-      <w:r>
+        <w:rPr>
+          <w:b/>
+          <w:sz w:val="36"/>
+          <w:szCs w:val="36"/>
+          <w:u w:val="single"/>
+        </w:rPr>
+      </w:pPr>
+      <w:r>
+        <w:rPr>
+          <w:b/>
+          <w:sz w:val="36"/>
+          <w:szCs w:val="36"/>
+          <w:u w:val="single"/>
+        </w:rPr>
         <w:t>The Doorman: Game Script</w:t>
       </w:r>
     </w:p>
+    <w:p>
+      <w:pPr>
+        <w:jc w:val="center"/>
+      </w:pPr>
+      <w:r>
+        <w:t>Kyle, Bailey, Mike and Jake</w:t>
+      </w:r>
+    </w:p>
     <w:p/>
     <w:p>
-      <w:r>
+      <w:pPr>
+        <w:rPr>
+          <w:b/>
+          <w:u w:val="single"/>
+        </w:rPr>
+      </w:pPr>
+      <w:r>
+        <w:rPr>
+          <w:b/>
+          <w:u w:val="single"/>
+        </w:rPr>
         <w:t>Character List:</w:t>
       </w:r>
     </w:p>
@@ -703,7 +733,17 @@
     </w:tbl>
     <w:p/>
     <w:p>
-      <w:r>
+      <w:pPr>
+        <w:rPr>
+          <w:b/>
+          <w:u w:val="single"/>
+        </w:rPr>
+      </w:pPr>
+      <w:r>
+        <w:rPr>
+          <w:b/>
+          <w:u w:val="single"/>
+        </w:rPr>
         <w:t>Location List:</w:t>
       </w:r>
     </w:p>
@@ -1084,9 +1124,26 @@
         </w:tc>
       </w:tr>
     </w:tbl>
-    <w:p/>
-    <w:p>
-      <w:r>
+    <w:p>
+      <w:pPr>
+        <w:rPr>
+          <w:b/>
+          <w:u w:val="single"/>
+        </w:rPr>
+      </w:pPr>
+    </w:p>
+    <w:p>
+      <w:pPr>
+        <w:rPr>
+          <w:b/>
+          <w:u w:val="single"/>
+        </w:rPr>
+      </w:pPr>
+      <w:r>
+        <w:rPr>
+          <w:b/>
+          <w:u w:val="single"/>
+        </w:rPr>
         <w:t>Practical Screen List:</w:t>
       </w:r>
     </w:p>
@@ -1275,6 +1332,7 @@
               <w:jc w:val="center"/>
             </w:pPr>
             <w:r>
+              <w:lastRenderedPageBreak/>
               <w:t>Difficulty Select</w:t>
             </w:r>
           </w:p>
@@ -1326,7 +1384,6 @@
               <w:jc w:val="center"/>
             </w:pPr>
             <w:r>
-              <w:lastRenderedPageBreak/>
               <w:t>Game Menu</w:t>
             </w:r>
           </w:p>
@@ -1430,124 +1487,198 @@
     </w:tbl>
     <w:p/>
     <w:p>
-      <w:r>
-        <w:t xml:space="preserve">Master flowchart: </w:t>
-      </w:r>
-    </w:p>
-    <w:p>
-      <w:r>
-        <w:rPr>
-          <w:rFonts w:ascii="Arial" w:eastAsia="Times New Roman" w:hAnsi="Arial" w:cs="Arial"/>
+      <w:pPr>
+        <w:rPr>
           <w:b/>
-          <w:bCs/>
+          <w:u w:val="single"/>
+        </w:rPr>
+      </w:pPr>
+      <w:r>
+        <w:rPr>
+          <w:b/>
+          <w:u w:val="single"/>
+        </w:rPr>
+        <w:t>Flowcharts /</w:t>
+      </w:r>
+      <w:r>
+        <w:rPr>
+          <w:b/>
+          <w:u w:val="single"/>
+        </w:rPr>
+        <w:t xml:space="preserve"> Game Script:</w:t>
+      </w:r>
+    </w:p>
+    <w:p>
+      <w:pPr>
+        <w:rPr>
+          <w:b/>
+          <w:u w:val="single"/>
+        </w:rPr>
+      </w:pPr>
+    </w:p>
+    <w:p>
+      <w:pPr>
+        <w:rPr>
+          <w:b/>
+          <w:u w:val="single"/>
+        </w:rPr>
+      </w:pPr>
+      <w:r>
+        <w:rPr>
+          <w:b/>
+          <w:u w:val="single"/>
+        </w:rPr>
+        <w:t>Introductory sequence:</w:t>
+      </w:r>
+      <w:r>
+        <w:rPr>
+          <w:b/>
+          <w:u w:val="single"/>
+        </w:rPr>
+        <w:tab/>
+      </w:r>
+      <w:r>
+        <w:rPr>
+          <w:b/>
+        </w:rPr>
+        <w:tab/>
+      </w:r>
+      <w:r>
+        <w:rPr>
+          <w:b/>
+        </w:rPr>
+        <w:tab/>
+      </w:r>
+      <w:r>
+        <w:rPr>
+          <w:b/>
+        </w:rPr>
+        <w:tab/>
+      </w:r>
+      <w:r>
+        <w:rPr>
+          <w:b/>
+        </w:rPr>
+        <w:tab/>
+      </w:r>
+      <w:r>
+        <w:rPr>
+          <w:b/>
+          <w:u w:val="single"/>
+        </w:rPr>
+        <w:t>Daytime sequence / Lobby:</w:t>
+      </w:r>
+      <w:bookmarkStart w:id="0" w:name="_GoBack"/>
+      <w:bookmarkEnd w:id="0"/>
+    </w:p>
+    <w:p>
+      <w:r>
+        <w:softHyphen/>
+      </w:r>
+      <w:r>
+        <w:softHyphen/>
+      </w:r>
+      <w:r>
+        <w:softHyphen/>
+      </w:r>
+      <w:r>
+        <w:pict>
+          <v:shapetype id="_x0000_t75" coordsize="21600,21600" o:spt="75" o:preferrelative="t" path="m@4@5l@4@11@9@11@9@5xe" filled="f" stroked="f">
+            <v:stroke joinstyle="miter"/>
+            <v:formulas>
+              <v:f eqn="if lineDrawn pixelLineWidth 0"/>
+              <v:f eqn="sum @0 1 0"/>
+              <v:f eqn="sum 0 0 @1"/>
+              <v:f eqn="prod @2 1 2"/>
+              <v:f eqn="prod @3 21600 pixelWidth"/>
+              <v:f eqn="prod @3 21600 pixelHeight"/>
+              <v:f eqn="sum @0 0 1"/>
+              <v:f eqn="prod @6 1 2"/>
+              <v:f eqn="prod @7 21600 pixelWidth"/>
+              <v:f eqn="sum @8 21600 0"/>
+              <v:f eqn="prod @7 21600 pixelHeight"/>
+              <v:f eqn="sum @10 21600 0"/>
+            </v:formulas>
+            <v:path o:extrusionok="f" gradientshapeok="t" o:connecttype="rect"/>
+            <o:lock v:ext="edit" aspectratio="t"/>
+          </v:shapetype>
+          <v:shape id="_x0000_i1025" type="#_x0000_t75" style="width:467.25pt;height:372.75pt">
+            <v:imagedata r:id="rId8" o:title="masterflowchart(3)"/>
+          </v:shape>
+        </w:pict>
+      </w:r>
+    </w:p>
+    <w:p/>
+    <w:p/>
+    <w:p/>
+    <w:p/>
+    <w:p/>
+    <w:p>
+      <w:pPr>
+        <w:rPr>
+          <w:b/>
+          <w:u w:val="single"/>
+        </w:rPr>
+      </w:pPr>
+      <w:r>
+        <w:rPr>
+          <w:b/>
+          <w:u w:val="single"/>
+        </w:rPr>
+        <w:t>Night time sequence:</w:t>
+      </w:r>
+    </w:p>
+    <w:p/>
+    <w:p>
+      <w:pPr>
+        <w:jc w:val="center"/>
+        <w:rPr>
           <w:noProof/>
-          <w:color w:val="000000"/>
-        </w:rPr>
+        </w:rPr>
+      </w:pPr>
+      <w:r>
+        <w:rPr>
+          <w:noProof/>
+        </w:rPr>
+        <w:pict>
+          <v:shape id="_x0000_i1026" type="#_x0000_t75" style="width:249.75pt;height:495.75pt">
+            <v:imagedata r:id="rId9" o:title="masterflowchart(4)"/>
+          </v:shape>
+        </w:pict>
+      </w:r>
+    </w:p>
+    <w:p>
+      <w:pPr>
+        <w:rPr>
+          <w:b/>
+          <w:u w:val="single"/>
+        </w:rPr>
+      </w:pPr>
+      <w:r>
+        <w:rPr>
+          <w:b/>
+          <w:noProof/>
+          <w:u w:val="single"/>
+        </w:rPr>
+        <w:lastRenderedPageBreak/>
         <w:drawing>
-          <wp:anchor distT="0" distB="0" distL="114300" distR="114300" simplePos="0" relativeHeight="251660288" behindDoc="0" locked="0" layoutInCell="1" allowOverlap="1" wp14:anchorId="7F163CD8" wp14:editId="132913D2">
+          <wp:anchor distT="0" distB="0" distL="114300" distR="114300" simplePos="0" relativeHeight="251658240" behindDoc="0" locked="0" layoutInCell="1" allowOverlap="1" wp14:anchorId="22E2B48A" wp14:editId="6E34E992">
             <wp:simplePos x="0" y="0"/>
             <wp:positionH relativeFrom="margin">
-              <wp:align>center</wp:align>
+              <wp:posOffset>-1089025</wp:posOffset>
             </wp:positionH>
             <wp:positionV relativeFrom="paragraph">
-              <wp:posOffset>189865</wp:posOffset>
+              <wp:posOffset>2457450</wp:posOffset>
             </wp:positionV>
-            <wp:extent cx="4945380" cy="6593840"/>
-            <wp:effectExtent l="0" t="0" r="7620" b="0"/>
-            <wp:wrapTopAndBottom/>
-            <wp:docPr id="2" name="Picture 2" descr="https://lh6.googleusercontent.com/Vk2Y73xO6bFwBB0FqoL8EJLhJPFZdvdPJ1Dk5a9ddrj2ltTOHfqTx2q-u5eyzSRMpQSWaWYPmFVHtZb0-E-D8tsvzVRE-JLpW-nGNlV8DmetjsOpNKDRoUVBv_45xX35C1OXfQM"/>
-            <wp:cNvGraphicFramePr>
-              <a:graphicFrameLocks xmlns:a="http://schemas.openxmlformats.org/drawingml/2006/main" noChangeAspect="1"/>
-            </wp:cNvGraphicFramePr>
-            <a:graphic xmlns:a="http://schemas.openxmlformats.org/drawingml/2006/main">
-              <a:graphicData uri="http://schemas.openxmlformats.org/drawingml/2006/picture">
-                <pic:pic xmlns:pic="http://schemas.openxmlformats.org/drawingml/2006/picture">
-                  <pic:nvPicPr>
-                    <pic:cNvPr id="0" name="Picture 12" descr="https://lh6.googleusercontent.com/Vk2Y73xO6bFwBB0FqoL8EJLhJPFZdvdPJ1Dk5a9ddrj2ltTOHfqTx2q-u5eyzSRMpQSWaWYPmFVHtZb0-E-D8tsvzVRE-JLpW-nGNlV8DmetjsOpNKDRoUVBv_45xX35C1OXfQM"/>
-                    <pic:cNvPicPr>
-                      <a:picLocks noChangeAspect="1" noChangeArrowheads="1"/>
-                    </pic:cNvPicPr>
-                  </pic:nvPicPr>
-                  <pic:blipFill>
-                    <a:blip r:embed="rId6" cstate="print">
-                      <a:extLst>
-                        <a:ext uri="{28A0092B-C50C-407E-A947-70E740481C1C}">
-                          <a14:useLocalDpi xmlns:a14="http://schemas.microsoft.com/office/drawing/2010/main" val="0"/>
-                        </a:ext>
-                      </a:extLst>
-                    </a:blip>
-                    <a:srcRect/>
-                    <a:stretch>
-                      <a:fillRect/>
-                    </a:stretch>
-                  </pic:blipFill>
-                  <pic:spPr bwMode="auto">
-                    <a:xfrm>
-                      <a:off x="0" y="0"/>
-                      <a:ext cx="4945380" cy="6593840"/>
-                    </a:xfrm>
-                    <a:prstGeom prst="rect">
-                      <a:avLst/>
-                    </a:prstGeom>
-                    <a:noFill/>
-                    <a:ln>
-                      <a:noFill/>
-                    </a:ln>
-                  </pic:spPr>
-                </pic:pic>
-              </a:graphicData>
-            </a:graphic>
-            <wp14:sizeRelH relativeFrom="page">
-              <wp14:pctWidth>0</wp14:pctWidth>
-            </wp14:sizeRelH>
-            <wp14:sizeRelV relativeFrom="page">
-              <wp14:pctHeight>0</wp14:pctHeight>
-            </wp14:sizeRelV>
-          </wp:anchor>
-        </w:drawing>
-      </w:r>
-      <w:r>
-        <w:softHyphen/>
-      </w:r>
-      <w:r>
-        <w:softHyphen/>
-      </w:r>
-      <w:r>
-        <w:softHyphen/>
-      </w:r>
-      <w:bookmarkStart w:id="0" w:name="_GoBack"/>
-      <w:bookmarkEnd w:id="0"/>
-    </w:p>
-    <w:p>
-      <w:pPr>
-        <w:rPr>
-          <w:noProof/>
-        </w:rPr>
-      </w:pPr>
-    </w:p>
-    <w:p>
-      <w:r>
-        <w:rPr>
-          <w:noProof/>
-        </w:rPr>
-        <w:drawing>
-          <wp:anchor distT="0" distB="0" distL="114300" distR="114300" simplePos="0" relativeHeight="251658240" behindDoc="0" locked="0" layoutInCell="1" allowOverlap="1" wp14:anchorId="7F6599F8" wp14:editId="77D0BA7F">
-            <wp:simplePos x="0" y="0"/>
-            <wp:positionH relativeFrom="margin">
-              <wp:align>center</wp:align>
-            </wp:positionH>
-            <wp:positionV relativeFrom="paragraph">
-              <wp:posOffset>338455</wp:posOffset>
-            </wp:positionV>
-            <wp:extent cx="7552055" cy="3204135"/>
-            <wp:effectExtent l="0" t="0" r="0" b="0"/>
+            <wp:extent cx="8524240" cy="3616960"/>
+            <wp:effectExtent l="0" t="3810" r="6350" b="6350"/>
             <wp:wrapThrough wrapText="bothSides">
               <wp:wrapPolygon edited="0">
-                <wp:start x="0" y="0"/>
-                <wp:lineTo x="0" y="21450"/>
-                <wp:lineTo x="21522" y="21450"/>
-                <wp:lineTo x="21522" y="0"/>
-                <wp:lineTo x="0" y="0"/>
+                <wp:start x="-10" y="21577"/>
+                <wp:lineTo x="21568" y="21577"/>
+                <wp:lineTo x="21568" y="76"/>
+                <wp:lineTo x="-10" y="76"/>
+                <wp:lineTo x="-10" y="21577"/>
               </wp:wrapPolygon>
             </wp:wrapThrough>
             <wp:docPr id="1" name="Picture 1" descr="C:\Users\Jake\AppData\Local\Microsoft\Windows\INetCache\Content.Word\indepthconversationsequence.jpg"/>
@@ -1564,7 +1695,7 @@
                     </pic:cNvPicPr>
                   </pic:nvPicPr>
                   <pic:blipFill rotWithShape="1">
-                    <a:blip r:embed="rId7" cstate="print">
+                    <a:blip r:embed="rId10" cstate="print">
                       <a:extLst>
                         <a:ext uri="{28A0092B-C50C-407E-A947-70E740481C1C}">
                           <a14:useLocalDpi xmlns:a14="http://schemas.microsoft.com/office/drawing/2010/main" val="0"/>
@@ -1575,9 +1706,9 @@
                     <a:stretch/>
                   </pic:blipFill>
                   <pic:spPr bwMode="auto">
-                    <a:xfrm>
+                    <a:xfrm rot="5400000">
                       <a:off x="0" y="0"/>
-                      <a:ext cx="7552055" cy="3204135"/>
+                      <a:ext cx="8524240" cy="3616960"/>
                     </a:xfrm>
                     <a:prstGeom prst="rect">
                       <a:avLst/>
@@ -1605,16 +1736,26 @@
         </w:drawing>
       </w:r>
       <w:r>
+        <w:rPr>
+          <w:b/>
+          <w:u w:val="single"/>
+        </w:rPr>
         <w:t>Conversation Flowchart:</w:t>
       </w:r>
-      <w:r>
-        <w:t xml:space="preserve"> </w:t>
-      </w:r>
-    </w:p>
-    <w:p/>
-    <w:p/>
-    <w:p>
-      <w:r>
+    </w:p>
+    <w:p>
+      <w:pPr>
+        <w:rPr>
+          <w:b/>
+          <w:u w:val="single"/>
+        </w:rPr>
+      </w:pPr>
+      <w:r>
+        <w:rPr>
+          <w:b/>
+          <w:u w:val="single"/>
+        </w:rPr>
+        <w:lastRenderedPageBreak/>
         <w:t>Scene Scripts:</w:t>
       </w:r>
     </w:p>
@@ -1837,7 +1978,6 @@
         <w:rPr>
           <w:rFonts w:eastAsia="Times New Roman" w:cs="Times New Roman"/>
         </w:rPr>
-        <w:lastRenderedPageBreak/>
         <w:t>Takes place in the hotel Lobby, this is where the conversations with the hotel guests take place</w:t>
       </w:r>
     </w:p>
@@ -1894,10 +2034,7 @@
         </w:numPr>
       </w:pPr>
       <w:r>
-        <w:t>Chris, Jason, Coach Dave, Edmond, Kim, Colonel Ketchup, or Madam Feline could show up. (The</w:t>
-      </w:r>
-      <w:r>
-        <w:t xml:space="preserve"> person with the most valuable item always appears every day).</w:t>
+        <w:t>Chris, Jason, Coach Dave, Edmond, Kim, Colonel Ketchup, or Madam Feline could show up. (The person with the most valuable item always appears every day).</w:t>
       </w:r>
     </w:p>
     <w:p>
@@ -2221,6 +2358,7 @@
         <w:rPr>
           <w:rFonts w:eastAsia="Times New Roman" w:cs="Times New Roman"/>
         </w:rPr>
+        <w:lastRenderedPageBreak/>
         <w:t xml:space="preserve">Uses </w:t>
       </w:r>
       <w:proofErr w:type="spellStart"/>
@@ -2591,7 +2729,6 @@
         <w:rPr>
           <w:rFonts w:eastAsia="Times New Roman" w:cs="Times New Roman"/>
         </w:rPr>
-        <w:lastRenderedPageBreak/>
         <w:t>Scene 8 (Jail):</w:t>
       </w:r>
     </w:p>
@@ -2889,6 +3026,7 @@
         <w:pStyle w:val="ListParagraph"/>
       </w:pPr>
       <w:r>
+        <w:lastRenderedPageBreak/>
         <w:t xml:space="preserve">    Jim: "Oh! Uh, that's great!"</w:t>
       </w:r>
     </w:p>
@@ -3296,6 +3434,56 @@
     </w:sectPr>
   </w:body>
 </w:document>
+</file>
+
+<file path=word/endnotes.xml><?xml version="1.0" encoding="utf-8"?>
+<w:endnotes xmlns:wpc="http://schemas.microsoft.com/office/word/2010/wordprocessingCanvas" xmlns:mc="http://schemas.openxmlformats.org/markup-compatibility/2006" xmlns:o="urn:schemas-microsoft-com:office:office" xmlns:r="http://schemas.openxmlformats.org/officeDocument/2006/relationships" xmlns:m="http://schemas.openxmlformats.org/officeDocument/2006/math" xmlns:v="urn:schemas-microsoft-com:vml" xmlns:wp14="http://schemas.microsoft.com/office/word/2010/wordprocessingDrawing" xmlns:wp="http://schemas.openxmlformats.org/drawingml/2006/wordprocessingDrawing" xmlns:w10="urn:schemas-microsoft-com:office:word" xmlns:w="http://schemas.openxmlformats.org/wordprocessingml/2006/main" xmlns:w14="http://schemas.microsoft.com/office/word/2010/wordml" xmlns:w15="http://schemas.microsoft.com/office/word/2012/wordml" xmlns:wpg="http://schemas.microsoft.com/office/word/2010/wordprocessingGroup" xmlns:wpi="http://schemas.microsoft.com/office/word/2010/wordprocessingInk" xmlns:wne="http://schemas.microsoft.com/office/word/2006/wordml" xmlns:wps="http://schemas.microsoft.com/office/word/2010/wordprocessingShape" mc:Ignorable="w14 w15 wp14">
+  <w:endnote w:type="separator" w:id="-1">
+    <w:p>
+      <w:pPr>
+        <w:spacing w:after="0" w:line="240" w:lineRule="auto"/>
+      </w:pPr>
+      <w:r>
+        <w:separator/>
+      </w:r>
+    </w:p>
+  </w:endnote>
+  <w:endnote w:type="continuationSeparator" w:id="0">
+    <w:p>
+      <w:pPr>
+        <w:spacing w:after="0" w:line="240" w:lineRule="auto"/>
+      </w:pPr>
+      <w:r>
+        <w:continuationSeparator/>
+      </w:r>
+    </w:p>
+  </w:endnote>
+</w:endnotes>
+</file>
+
+<file path=word/footnotes.xml><?xml version="1.0" encoding="utf-8"?>
+<w:footnotes xmlns:wpc="http://schemas.microsoft.com/office/word/2010/wordprocessingCanvas" xmlns:mc="http://schemas.openxmlformats.org/markup-compatibility/2006" xmlns:o="urn:schemas-microsoft-com:office:office" xmlns:r="http://schemas.openxmlformats.org/officeDocument/2006/relationships" xmlns:m="http://schemas.openxmlformats.org/officeDocument/2006/math" xmlns:v="urn:schemas-microsoft-com:vml" xmlns:wp14="http://schemas.microsoft.com/office/word/2010/wordprocessingDrawing" xmlns:wp="http://schemas.openxmlformats.org/drawingml/2006/wordprocessingDrawing" xmlns:w10="urn:schemas-microsoft-com:office:word" xmlns:w="http://schemas.openxmlformats.org/wordprocessingml/2006/main" xmlns:w14="http://schemas.microsoft.com/office/word/2010/wordml" xmlns:w15="http://schemas.microsoft.com/office/word/2012/wordml" xmlns:wpg="http://schemas.microsoft.com/office/word/2010/wordprocessingGroup" xmlns:wpi="http://schemas.microsoft.com/office/word/2010/wordprocessingInk" xmlns:wne="http://schemas.microsoft.com/office/word/2006/wordml" xmlns:wps="http://schemas.microsoft.com/office/word/2010/wordprocessingShape" mc:Ignorable="w14 w15 wp14">
+  <w:footnote w:type="separator" w:id="-1">
+    <w:p>
+      <w:pPr>
+        <w:spacing w:after="0" w:line="240" w:lineRule="auto"/>
+      </w:pPr>
+      <w:r>
+        <w:separator/>
+      </w:r>
+    </w:p>
+  </w:footnote>
+  <w:footnote w:type="continuationSeparator" w:id="0">
+    <w:p>
+      <w:pPr>
+        <w:spacing w:after="0" w:line="240" w:lineRule="auto"/>
+      </w:pPr>
+      <w:r>
+        <w:continuationSeparator/>
+      </w:r>
+    </w:p>
+  </w:footnote>
+</w:footnotes>
 </file>
 
 <file path=word/numbering.xml><?xml version="1.0" encoding="utf-8"?>
@@ -5182,6 +5370,50 @@
       <w:contextualSpacing/>
     </w:pPr>
   </w:style>
+  <w:style w:type="paragraph" w:styleId="Header">
+    <w:name w:val="header"/>
+    <w:basedOn w:val="Normal"/>
+    <w:link w:val="HeaderChar"/>
+    <w:uiPriority w:val="99"/>
+    <w:unhideWhenUsed/>
+    <w:rsid w:val="003757F8"/>
+    <w:pPr>
+      <w:tabs>
+        <w:tab w:val="center" w:pos="4680"/>
+        <w:tab w:val="right" w:pos="9360"/>
+      </w:tabs>
+      <w:spacing w:after="0" w:line="240" w:lineRule="auto"/>
+    </w:pPr>
+  </w:style>
+  <w:style w:type="character" w:customStyle="1" w:styleId="HeaderChar">
+    <w:name w:val="Header Char"/>
+    <w:basedOn w:val="DefaultParagraphFont"/>
+    <w:link w:val="Header"/>
+    <w:uiPriority w:val="99"/>
+    <w:rsid w:val="003757F8"/>
+  </w:style>
+  <w:style w:type="paragraph" w:styleId="Footer">
+    <w:name w:val="footer"/>
+    <w:basedOn w:val="Normal"/>
+    <w:link w:val="FooterChar"/>
+    <w:uiPriority w:val="99"/>
+    <w:unhideWhenUsed/>
+    <w:rsid w:val="003757F8"/>
+    <w:pPr>
+      <w:tabs>
+        <w:tab w:val="center" w:pos="4680"/>
+        <w:tab w:val="right" w:pos="9360"/>
+      </w:tabs>
+      <w:spacing w:after="0" w:line="240" w:lineRule="auto"/>
+    </w:pPr>
+  </w:style>
+  <w:style w:type="character" w:customStyle="1" w:styleId="FooterChar">
+    <w:name w:val="Footer Char"/>
+    <w:basedOn w:val="DefaultParagraphFont"/>
+    <w:link w:val="Footer"/>
+    <w:uiPriority w:val="99"/>
+    <w:rsid w:val="003757F8"/>
+  </w:style>
 </w:styles>
 </file>
 
@@ -5451,7 +5683,7 @@
 </file>
 
 <file path=customXml/itemProps1.xml><?xml version="1.0" encoding="utf-8"?>
-<ds:datastoreItem xmlns:ds="http://schemas.openxmlformats.org/officeDocument/2006/customXml" ds:itemID="{125B1324-AD2A-4B0D-AF65-E6FA5CF6BB95}">
+<ds:datastoreItem xmlns:ds="http://schemas.openxmlformats.org/officeDocument/2006/customXml" ds:itemID="{11643915-0ECC-480A-8F25-BA7B40CED0CA}">
   <ds:schemaRefs>
     <ds:schemaRef ds:uri="http://schemas.openxmlformats.org/officeDocument/2006/bibliography"/>
   </ds:schemaRefs>

</xml_diff>